<commit_message>
Rafał Kołodziejczyk praca na labach
</commit_message>
<xml_diff>
--- a/Inżynieria Oprogramowania - zawartość pracy zaliczeniowej.docx
+++ b/Inżynieria Oprogramowania - zawartość pracy zaliczeniowej.docx
@@ -3949,6 +3949,34 @@
     </w:p>
     <w:p>
       <w:pPr>
+        <w:pStyle w:val="Akapitzlist"/>
+        <w:numPr>
+          <w:ilvl w:val="0"/>
+          <w:numId w:val="26"/>
+        </w:numPr>
+        <w:rPr>
+          <w:lang w:val="pl-PL"/>
+        </w:rPr>
+      </w:pPr>
+      <w:proofErr w:type="spellStart"/>
+      <w:r>
+        <w:rPr>
+          <w:b/>
+          <w:bCs/>
+          <w:lang w:val="pl-PL"/>
+        </w:rPr>
+        <w:t>AutoMax</w:t>
+      </w:r>
+      <w:proofErr w:type="spellEnd"/>
+      <w:r>
+        <w:rPr>
+          <w:lang w:val="pl-PL"/>
+        </w:rPr>
+        <w:t xml:space="preserve"> – przykładowa organizacja, dla której tworzony jest system.</w:t>
+      </w:r>
+    </w:p>
+    <w:p>
+      <w:pPr>
         <w:rPr>
           <w:lang w:val="pl-PL"/>
         </w:rPr>
@@ -5387,6 +5415,74 @@
     </w:p>
     <w:p>
       <w:pPr>
+        <w:rPr>
+          <w:lang w:val="pl-PL"/>
+        </w:rPr>
+      </w:pPr>
+    </w:p>
+    <w:p>
+      <w:pPr>
+        <w:rPr>
+          <w:lang w:val="pl-PL"/>
+        </w:rPr>
+      </w:pPr>
+      <w:r>
+        <w:rPr>
+          <w:lang w:val="pl-PL"/>
+        </w:rPr>
+        <w:t xml:space="preserve">System </w:t>
+      </w:r>
+      <w:proofErr w:type="spellStart"/>
+      <w:r>
+        <w:rPr>
+          <w:b/>
+          <w:bCs/>
+          <w:lang w:val="pl-PL"/>
+        </w:rPr>
+        <w:t>AutoMax</w:t>
+      </w:r>
+      <w:proofErr w:type="spellEnd"/>
+      <w:r>
+        <w:rPr>
+          <w:b/>
+          <w:bCs/>
+          <w:lang w:val="pl-PL"/>
+        </w:rPr>
+        <w:t xml:space="preserve"> Service</w:t>
+      </w:r>
+      <w:r>
+        <w:rPr>
+          <w:lang w:val="pl-PL"/>
+        </w:rPr>
+        <w:t xml:space="preserve"> to oprogramowanie</w:t>
+      </w:r>
+      <w:r>
+        <w:rPr>
+          <w:lang w:val="pl-PL"/>
+        </w:rPr>
+        <w:t xml:space="preserve"> </w:t>
+      </w:r>
+      <w:r>
+        <w:rPr>
+          <w:lang w:val="pl-PL"/>
+        </w:rPr>
+        <w:t>wspierające działalność serwisu samochodowego oraz sprzedaż części zamiennych</w:t>
+      </w:r>
+      <w:r>
+        <w:rPr>
+          <w:lang w:val="pl-PL"/>
+        </w:rPr>
+        <w:t>.</w:t>
+      </w:r>
+      <w:r>
+        <w:rPr>
+          <w:lang w:val="pl-PL"/>
+        </w:rPr>
+        <w:t xml:space="preserve"> </w:t>
+      </w:r>
+    </w:p>
+    <w:p>
+      <w:pPr>
         <w:pStyle w:val="Nagwek3"/>
         <w:rPr>
           <w:lang w:val="pl-PL"/>
@@ -5414,6 +5510,163 @@
     </w:p>
     <w:p>
       <w:pPr>
+        <w:rPr>
+          <w:lang w:val="pl-PL"/>
+        </w:rPr>
+      </w:pPr>
+    </w:p>
+    <w:p>
+      <w:pPr>
+        <w:pStyle w:val="Akapitzlist"/>
+        <w:numPr>
+          <w:ilvl w:val="0"/>
+          <w:numId w:val="34"/>
+        </w:numPr>
+        <w:rPr>
+          <w:lang w:val="pl-PL"/>
+        </w:rPr>
+      </w:pPr>
+      <w:r>
+        <w:rPr>
+          <w:lang w:val="pl-PL"/>
+        </w:rPr>
+        <w:t>System ten będzie służył</w:t>
+      </w:r>
+      <w:r>
+        <w:rPr>
+          <w:lang w:val="pl-PL"/>
+        </w:rPr>
+        <w:t xml:space="preserve"> do kompleksowej obsługi klienta. Będzie mu umożliwiał zapis na wybrany termin serwisowania samochodu oraz zamówienie danej części zamiennej.</w:t>
+      </w:r>
+      <w:r>
+        <w:rPr>
+          <w:lang w:val="pl-PL"/>
+        </w:rPr>
+        <w:t xml:space="preserve"> </w:t>
+      </w:r>
+    </w:p>
+    <w:p>
+      <w:pPr>
+        <w:pStyle w:val="Akapitzlist"/>
+        <w:numPr>
+          <w:ilvl w:val="0"/>
+          <w:numId w:val="34"/>
+        </w:numPr>
+        <w:rPr>
+          <w:lang w:val="pl-PL"/>
+        </w:rPr>
+      </w:pPr>
+      <w:r>
+        <w:rPr>
+          <w:lang w:val="pl-PL"/>
+        </w:rPr>
+        <w:t>Będzie również rejestrował historię transakcji, historię serwisowania</w:t>
+      </w:r>
+      <w:r>
+        <w:rPr>
+          <w:lang w:val="pl-PL"/>
+        </w:rPr>
+        <w:t xml:space="preserve"> do celów ewidencji finansowej.</w:t>
+      </w:r>
+    </w:p>
+    <w:p>
+      <w:pPr>
+        <w:pStyle w:val="Akapitzlist"/>
+        <w:numPr>
+          <w:ilvl w:val="0"/>
+          <w:numId w:val="34"/>
+        </w:numPr>
+        <w:rPr>
+          <w:lang w:val="pl-PL"/>
+        </w:rPr>
+      </w:pPr>
+      <w:r>
+        <w:rPr>
+          <w:lang w:val="pl-PL"/>
+        </w:rPr>
+        <w:t>Umożliwi zarządzanie magazynem i rozliczeniami finansowymi</w:t>
+      </w:r>
+    </w:p>
+    <w:p>
+      <w:pPr>
+        <w:pStyle w:val="Akapitzlist"/>
+        <w:numPr>
+          <w:ilvl w:val="0"/>
+          <w:numId w:val="34"/>
+        </w:numPr>
+        <w:rPr>
+          <w:lang w:val="pl-PL"/>
+        </w:rPr>
+      </w:pPr>
+      <w:r>
+        <w:rPr>
+          <w:lang w:val="pl-PL"/>
+        </w:rPr>
+        <w:t>Zapewni narzędzia raportowe oraz zautomatyzowane powiadomienia dla klientów (np. o terminach przeglądów)</w:t>
+      </w:r>
+      <w:r>
+        <w:rPr>
+          <w:lang w:val="pl-PL"/>
+        </w:rPr>
+        <w:t>.</w:t>
+      </w:r>
+    </w:p>
+    <w:p>
+      <w:pPr>
+        <w:pStyle w:val="Akapitzlist"/>
+        <w:numPr>
+          <w:ilvl w:val="0"/>
+          <w:numId w:val="34"/>
+        </w:numPr>
+        <w:rPr>
+          <w:lang w:val="pl-PL"/>
+        </w:rPr>
+      </w:pPr>
+      <w:r>
+        <w:rPr>
+          <w:lang w:val="pl-PL"/>
+        </w:rPr>
+        <w:t>Umożliwi szybką formę komunikacji między klientem a zleceniobiorcą</w:t>
+      </w:r>
+    </w:p>
+    <w:p>
+      <w:pPr>
+        <w:pStyle w:val="Akapitzlist"/>
+        <w:numPr>
+          <w:ilvl w:val="0"/>
+          <w:numId w:val="34"/>
+        </w:numPr>
+        <w:rPr>
+          <w:lang w:val="pl-PL"/>
+        </w:rPr>
+      </w:pPr>
+      <w:r>
+        <w:rPr>
+          <w:lang w:val="pl-PL"/>
+        </w:rPr>
+        <w:t xml:space="preserve">Będzie prowadził </w:t>
+      </w:r>
+      <w:r>
+        <w:rPr>
+          <w:lang w:val="pl-PL"/>
+        </w:rPr>
+        <w:t>grafik</w:t>
+      </w:r>
+      <w:r>
+        <w:rPr>
+          <w:lang w:val="pl-PL"/>
+        </w:rPr>
+        <w:t xml:space="preserve"> </w:t>
+      </w:r>
+      <w:r>
+        <w:rPr>
+          <w:lang w:val="pl-PL"/>
+        </w:rPr>
+        <w:t>napraw dla mechaników</w:t>
+      </w:r>
+    </w:p>
+    <w:p>
+      <w:pPr>
         <w:pStyle w:val="Nagwek3"/>
         <w:rPr>
           <w:lang w:val="pl-PL"/>
@@ -5453,6 +5706,108 @@
     </w:p>
     <w:p>
       <w:pPr>
+        <w:rPr>
+          <w:lang w:val="pl-PL"/>
+        </w:rPr>
+      </w:pPr>
+    </w:p>
+    <w:p>
+      <w:pPr>
+        <w:rPr>
+          <w:lang w:val="pl-PL"/>
+        </w:rPr>
+      </w:pPr>
+      <w:r>
+        <w:rPr>
+          <w:lang w:val="pl-PL"/>
+        </w:rPr>
+        <w:t xml:space="preserve">Celem organizacji jest zwiększenie efektywności i przejrzystości procesów serwisowych oraz podniesienie jakości obsługi klienta. Dzięki wdrożeniu systemu </w:t>
+      </w:r>
+      <w:proofErr w:type="spellStart"/>
+      <w:r>
+        <w:rPr>
+          <w:lang w:val="pl-PL"/>
+        </w:rPr>
+        <w:t>AutoMax</w:t>
+      </w:r>
+      <w:proofErr w:type="spellEnd"/>
+      <w:r>
+        <w:rPr>
+          <w:lang w:val="pl-PL"/>
+        </w:rPr>
+        <w:t xml:space="preserve"> Service firma:</w:t>
+      </w:r>
+    </w:p>
+    <w:p>
+      <w:pPr>
+        <w:numPr>
+          <w:ilvl w:val="0"/>
+          <w:numId w:val="35"/>
+        </w:numPr>
+        <w:rPr>
+          <w:lang w:val="pl-PL"/>
+        </w:rPr>
+      </w:pPr>
+      <w:r>
+        <w:rPr>
+          <w:lang w:val="pl-PL"/>
+        </w:rPr>
+        <w:t>Skróci czas obsługi zleceń naprawczych.</w:t>
+      </w:r>
+    </w:p>
+    <w:p>
+      <w:pPr>
+        <w:numPr>
+          <w:ilvl w:val="0"/>
+          <w:numId w:val="35"/>
+        </w:numPr>
+        <w:rPr>
+          <w:lang w:val="pl-PL"/>
+        </w:rPr>
+      </w:pPr>
+      <w:r>
+        <w:rPr>
+          <w:lang w:val="pl-PL"/>
+        </w:rPr>
+        <w:t>Zoptymalizuje stany magazynowe części zamiennych.</w:t>
+      </w:r>
+    </w:p>
+    <w:p>
+      <w:pPr>
+        <w:numPr>
+          <w:ilvl w:val="0"/>
+          <w:numId w:val="35"/>
+        </w:numPr>
+        <w:rPr>
+          <w:lang w:val="pl-PL"/>
+        </w:rPr>
+      </w:pPr>
+      <w:r>
+        <w:rPr>
+          <w:lang w:val="pl-PL"/>
+        </w:rPr>
+        <w:t>Zwiększy sprzedaż usług serwisowych dzięki lepszej komunikacji z klientami.</w:t>
+      </w:r>
+    </w:p>
+    <w:p>
+      <w:pPr>
+        <w:numPr>
+          <w:ilvl w:val="0"/>
+          <w:numId w:val="35"/>
+        </w:numPr>
+        <w:rPr>
+          <w:lang w:val="pl-PL"/>
+        </w:rPr>
+      </w:pPr>
+      <w:r>
+        <w:rPr>
+          <w:lang w:val="pl-PL"/>
+        </w:rPr>
+        <w:t>Poprawi kontrolę kosztów i monitorowanie rentowności usług.</w:t>
+      </w:r>
+    </w:p>
+    <w:p>
+      <w:pPr>
         <w:pStyle w:val="Nagwek3"/>
         <w:rPr>
           <w:lang w:val="pl-PL"/>
@@ -5486,6 +5841,111 @@
     </w:p>
     <w:p>
       <w:pPr>
+        <w:rPr>
+          <w:lang w:val="pl-PL"/>
+        </w:rPr>
+      </w:pPr>
+    </w:p>
+    <w:p>
+      <w:pPr>
+        <w:pStyle w:val="Akapitzlist"/>
+        <w:numPr>
+          <w:ilvl w:val="0"/>
+          <w:numId w:val="33"/>
+        </w:numPr>
+        <w:rPr>
+          <w:lang w:val="pl-PL"/>
+        </w:rPr>
+      </w:pPr>
+      <w:r>
+        <w:rPr>
+          <w:lang w:val="pl-PL"/>
+        </w:rPr>
+        <w:t>Klient</w:t>
+      </w:r>
+    </w:p>
+    <w:p>
+      <w:pPr>
+        <w:pStyle w:val="Akapitzlist"/>
+        <w:numPr>
+          <w:ilvl w:val="0"/>
+          <w:numId w:val="33"/>
+        </w:numPr>
+        <w:rPr>
+          <w:lang w:val="pl-PL"/>
+        </w:rPr>
+      </w:pPr>
+      <w:r>
+        <w:rPr>
+          <w:lang w:val="pl-PL"/>
+        </w:rPr>
+        <w:t>Mechanik</w:t>
+      </w:r>
+    </w:p>
+    <w:p>
+      <w:pPr>
+        <w:pStyle w:val="Akapitzlist"/>
+        <w:numPr>
+          <w:ilvl w:val="0"/>
+          <w:numId w:val="33"/>
+        </w:numPr>
+        <w:rPr>
+          <w:lang w:val="pl-PL"/>
+        </w:rPr>
+      </w:pPr>
+      <w:r>
+        <w:rPr>
+          <w:lang w:val="pl-PL"/>
+        </w:rPr>
+        <w:t>Sprzedawca</w:t>
+      </w:r>
+    </w:p>
+    <w:p>
+      <w:pPr>
+        <w:pStyle w:val="Akapitzlist"/>
+        <w:numPr>
+          <w:ilvl w:val="0"/>
+          <w:numId w:val="33"/>
+        </w:numPr>
+        <w:rPr>
+          <w:lang w:val="pl-PL"/>
+        </w:rPr>
+      </w:pPr>
+      <w:r>
+        <w:rPr>
+          <w:lang w:val="pl-PL"/>
+        </w:rPr>
+        <w:t>Magazynier</w:t>
+      </w:r>
+    </w:p>
+    <w:p>
+      <w:pPr>
+        <w:pStyle w:val="Akapitzlist"/>
+        <w:numPr>
+          <w:ilvl w:val="0"/>
+          <w:numId w:val="33"/>
+        </w:numPr>
+        <w:rPr>
+          <w:lang w:val="pl-PL"/>
+        </w:rPr>
+      </w:pPr>
+      <w:r>
+        <w:rPr>
+          <w:lang w:val="pl-PL"/>
+        </w:rPr>
+        <w:t>Księgowy</w:t>
+      </w:r>
+    </w:p>
+    <w:p>
+      <w:pPr>
+        <w:pStyle w:val="Akapitzlist"/>
+        <w:rPr>
+          <w:lang w:val="pl-PL"/>
+        </w:rPr>
+      </w:pPr>
+    </w:p>
+    <w:p>
+      <w:pPr>
         <w:pStyle w:val="Nagwek3"/>
         <w:rPr>
           <w:lang w:val="pl-PL"/>
@@ -5496,6 +5956,7 @@
         <w:rPr>
           <w:lang w:val="pl-PL"/>
         </w:rPr>
+        <w:lastRenderedPageBreak/>
         <w:t>Korzyści z systemu</w:t>
       </w:r>
       <w:bookmarkEnd w:id="9"/>
@@ -5859,7 +6320,6 @@
         <w:rPr>
           <w:lang w:val="pl-PL"/>
         </w:rPr>
-        <w:lastRenderedPageBreak/>
         <w:t>Scenariusze, dla każdego z nich:</w:t>
       </w:r>
     </w:p>
@@ -6143,6 +6603,7 @@
           <w:i/>
           <w:lang w:val="pl-PL"/>
         </w:rPr>
+        <w:lastRenderedPageBreak/>
         <w:t>- wiele przebiegów głównych wraz z ew. scenariuszami alternatywnymi – wtedy każdy z przebiegów głównych powinien być opisany wg tych punktów (od warunków początkowych do końca).</w:t>
       </w:r>
     </w:p>
@@ -8912,6 +9373,119 @@
     </w:lvl>
   </w:abstractNum>
   <w:abstractNum w:abstractNumId="7" w15:restartNumberingAfterBreak="0">
+    <w:nsid w:val="19FF00BD"/>
+    <w:multiLevelType w:val="hybridMultilevel"/>
+    <w:tmpl w:val="FBE2AA5E"/>
+    <w:lvl w:ilvl="0" w:tplc="04150001">
+      <w:start w:val="1"/>
+      <w:numFmt w:val="bullet"/>
+      <w:lvlText w:val=""/>
+      <w:lvlJc w:val="left"/>
+      <w:pPr>
+        <w:ind w:left="720" w:hanging="360"/>
+      </w:pPr>
+      <w:rPr>
+        <w:rFonts w:ascii="Symbol" w:hAnsi="Symbol" w:hint="default"/>
+      </w:rPr>
+    </w:lvl>
+    <w:lvl w:ilvl="1" w:tplc="04150003" w:tentative="1">
+      <w:start w:val="1"/>
+      <w:numFmt w:val="bullet"/>
+      <w:lvlText w:val="o"/>
+      <w:lvlJc w:val="left"/>
+      <w:pPr>
+        <w:ind w:left="1440" w:hanging="360"/>
+      </w:pPr>
+      <w:rPr>
+        <w:rFonts w:ascii="Courier New" w:hAnsi="Courier New" w:cs="Courier New" w:hint="default"/>
+      </w:rPr>
+    </w:lvl>
+    <w:lvl w:ilvl="2" w:tplc="04150005" w:tentative="1">
+      <w:start w:val="1"/>
+      <w:numFmt w:val="bullet"/>
+      <w:lvlText w:val=""/>
+      <w:lvlJc w:val="left"/>
+      <w:pPr>
+        <w:ind w:left="2160" w:hanging="360"/>
+      </w:pPr>
+      <w:rPr>
+        <w:rFonts w:ascii="Wingdings" w:hAnsi="Wingdings" w:hint="default"/>
+      </w:rPr>
+    </w:lvl>
+    <w:lvl w:ilvl="3" w:tplc="04150001" w:tentative="1">
+      <w:start w:val="1"/>
+      <w:numFmt w:val="bullet"/>
+      <w:lvlText w:val=""/>
+      <w:lvlJc w:val="left"/>
+      <w:pPr>
+        <w:ind w:left="2880" w:hanging="360"/>
+      </w:pPr>
+      <w:rPr>
+        <w:rFonts w:ascii="Symbol" w:hAnsi="Symbol" w:hint="default"/>
+      </w:rPr>
+    </w:lvl>
+    <w:lvl w:ilvl="4" w:tplc="04150003" w:tentative="1">
+      <w:start w:val="1"/>
+      <w:numFmt w:val="bullet"/>
+      <w:lvlText w:val="o"/>
+      <w:lvlJc w:val="left"/>
+      <w:pPr>
+        <w:ind w:left="3600" w:hanging="360"/>
+      </w:pPr>
+      <w:rPr>
+        <w:rFonts w:ascii="Courier New" w:hAnsi="Courier New" w:cs="Courier New" w:hint="default"/>
+      </w:rPr>
+    </w:lvl>
+    <w:lvl w:ilvl="5" w:tplc="04150005" w:tentative="1">
+      <w:start w:val="1"/>
+      <w:numFmt w:val="bullet"/>
+      <w:lvlText w:val=""/>
+      <w:lvlJc w:val="left"/>
+      <w:pPr>
+        <w:ind w:left="4320" w:hanging="360"/>
+      </w:pPr>
+      <w:rPr>
+        <w:rFonts w:ascii="Wingdings" w:hAnsi="Wingdings" w:hint="default"/>
+      </w:rPr>
+    </w:lvl>
+    <w:lvl w:ilvl="6" w:tplc="04150001" w:tentative="1">
+      <w:start w:val="1"/>
+      <w:numFmt w:val="bullet"/>
+      <w:lvlText w:val=""/>
+      <w:lvlJc w:val="left"/>
+      <w:pPr>
+        <w:ind w:left="5040" w:hanging="360"/>
+      </w:pPr>
+      <w:rPr>
+        <w:rFonts w:ascii="Symbol" w:hAnsi="Symbol" w:hint="default"/>
+      </w:rPr>
+    </w:lvl>
+    <w:lvl w:ilvl="7" w:tplc="04150003" w:tentative="1">
+      <w:start w:val="1"/>
+      <w:numFmt w:val="bullet"/>
+      <w:lvlText w:val="o"/>
+      <w:lvlJc w:val="left"/>
+      <w:pPr>
+        <w:ind w:left="5760" w:hanging="360"/>
+      </w:pPr>
+      <w:rPr>
+        <w:rFonts w:ascii="Courier New" w:hAnsi="Courier New" w:cs="Courier New" w:hint="default"/>
+      </w:rPr>
+    </w:lvl>
+    <w:lvl w:ilvl="8" w:tplc="04150005" w:tentative="1">
+      <w:start w:val="1"/>
+      <w:numFmt w:val="bullet"/>
+      <w:lvlText w:val=""/>
+      <w:lvlJc w:val="left"/>
+      <w:pPr>
+        <w:ind w:left="6480" w:hanging="360"/>
+      </w:pPr>
+      <w:rPr>
+        <w:rFonts w:ascii="Wingdings" w:hAnsi="Wingdings" w:hint="default"/>
+      </w:rPr>
+    </w:lvl>
+  </w:abstractNum>
+  <w:abstractNum w:abstractNumId="8" w15:restartNumberingAfterBreak="0">
     <w:nsid w:val="1A210990"/>
     <w:multiLevelType w:val="multilevel"/>
     <w:tmpl w:val="19C03C30"/>
@@ -9023,7 +9597,156 @@
       </w:rPr>
     </w:lvl>
   </w:abstractNum>
-  <w:abstractNum w:abstractNumId="8" w15:restartNumberingAfterBreak="0">
+  <w:abstractNum w:abstractNumId="9" w15:restartNumberingAfterBreak="0">
+    <w:nsid w:val="21561774"/>
+    <w:multiLevelType w:val="multilevel"/>
+    <w:tmpl w:val="C8D8AEAA"/>
+    <w:lvl w:ilvl="0">
+      <w:start w:val="1"/>
+      <w:numFmt w:val="bullet"/>
+      <w:lvlText w:val=""/>
+      <w:lvlJc w:val="left"/>
+      <w:pPr>
+        <w:tabs>
+          <w:tab w:val="num" w:pos="720"/>
+        </w:tabs>
+        <w:ind w:left="720" w:hanging="360"/>
+      </w:pPr>
+      <w:rPr>
+        <w:rFonts w:ascii="Symbol" w:hAnsi="Symbol" w:hint="default"/>
+        <w:sz w:val="20"/>
+      </w:rPr>
+    </w:lvl>
+    <w:lvl w:ilvl="1" w:tentative="1">
+      <w:start w:val="1"/>
+      <w:numFmt w:val="bullet"/>
+      <w:lvlText w:val="o"/>
+      <w:lvlJc w:val="left"/>
+      <w:pPr>
+        <w:tabs>
+          <w:tab w:val="num" w:pos="1440"/>
+        </w:tabs>
+        <w:ind w:left="1440" w:hanging="360"/>
+      </w:pPr>
+      <w:rPr>
+        <w:rFonts w:ascii="Courier New" w:hAnsi="Courier New" w:hint="default"/>
+        <w:sz w:val="20"/>
+      </w:rPr>
+    </w:lvl>
+    <w:lvl w:ilvl="2" w:tentative="1">
+      <w:start w:val="1"/>
+      <w:numFmt w:val="bullet"/>
+      <w:lvlText w:val=""/>
+      <w:lvlJc w:val="left"/>
+      <w:pPr>
+        <w:tabs>
+          <w:tab w:val="num" w:pos="2160"/>
+        </w:tabs>
+        <w:ind w:left="2160" w:hanging="360"/>
+      </w:pPr>
+      <w:rPr>
+        <w:rFonts w:ascii="Wingdings" w:hAnsi="Wingdings" w:hint="default"/>
+        <w:sz w:val="20"/>
+      </w:rPr>
+    </w:lvl>
+    <w:lvl w:ilvl="3" w:tentative="1">
+      <w:start w:val="1"/>
+      <w:numFmt w:val="bullet"/>
+      <w:lvlText w:val=""/>
+      <w:lvlJc w:val="left"/>
+      <w:pPr>
+        <w:tabs>
+          <w:tab w:val="num" w:pos="2880"/>
+        </w:tabs>
+        <w:ind w:left="2880" w:hanging="360"/>
+      </w:pPr>
+      <w:rPr>
+        <w:rFonts w:ascii="Wingdings" w:hAnsi="Wingdings" w:hint="default"/>
+        <w:sz w:val="20"/>
+      </w:rPr>
+    </w:lvl>
+    <w:lvl w:ilvl="4" w:tentative="1">
+      <w:start w:val="1"/>
+      <w:numFmt w:val="bullet"/>
+      <w:lvlText w:val=""/>
+      <w:lvlJc w:val="left"/>
+      <w:pPr>
+        <w:tabs>
+          <w:tab w:val="num" w:pos="3600"/>
+        </w:tabs>
+        <w:ind w:left="3600" w:hanging="360"/>
+      </w:pPr>
+      <w:rPr>
+        <w:rFonts w:ascii="Wingdings" w:hAnsi="Wingdings" w:hint="default"/>
+        <w:sz w:val="20"/>
+      </w:rPr>
+    </w:lvl>
+    <w:lvl w:ilvl="5" w:tentative="1">
+      <w:start w:val="1"/>
+      <w:numFmt w:val="bullet"/>
+      <w:lvlText w:val=""/>
+      <w:lvlJc w:val="left"/>
+      <w:pPr>
+        <w:tabs>
+          <w:tab w:val="num" w:pos="4320"/>
+        </w:tabs>
+        <w:ind w:left="4320" w:hanging="360"/>
+      </w:pPr>
+      <w:rPr>
+        <w:rFonts w:ascii="Wingdings" w:hAnsi="Wingdings" w:hint="default"/>
+        <w:sz w:val="20"/>
+      </w:rPr>
+    </w:lvl>
+    <w:lvl w:ilvl="6" w:tentative="1">
+      <w:start w:val="1"/>
+      <w:numFmt w:val="bullet"/>
+      <w:lvlText w:val=""/>
+      <w:lvlJc w:val="left"/>
+      <w:pPr>
+        <w:tabs>
+          <w:tab w:val="num" w:pos="5040"/>
+        </w:tabs>
+        <w:ind w:left="5040" w:hanging="360"/>
+      </w:pPr>
+      <w:rPr>
+        <w:rFonts w:ascii="Wingdings" w:hAnsi="Wingdings" w:hint="default"/>
+        <w:sz w:val="20"/>
+      </w:rPr>
+    </w:lvl>
+    <w:lvl w:ilvl="7" w:tentative="1">
+      <w:start w:val="1"/>
+      <w:numFmt w:val="bullet"/>
+      <w:lvlText w:val=""/>
+      <w:lvlJc w:val="left"/>
+      <w:pPr>
+        <w:tabs>
+          <w:tab w:val="num" w:pos="5760"/>
+        </w:tabs>
+        <w:ind w:left="5760" w:hanging="360"/>
+      </w:pPr>
+      <w:rPr>
+        <w:rFonts w:ascii="Wingdings" w:hAnsi="Wingdings" w:hint="default"/>
+        <w:sz w:val="20"/>
+      </w:rPr>
+    </w:lvl>
+    <w:lvl w:ilvl="8" w:tentative="1">
+      <w:start w:val="1"/>
+      <w:numFmt w:val="bullet"/>
+      <w:lvlText w:val=""/>
+      <w:lvlJc w:val="left"/>
+      <w:pPr>
+        <w:tabs>
+          <w:tab w:val="num" w:pos="6480"/>
+        </w:tabs>
+        <w:ind w:left="6480" w:hanging="360"/>
+      </w:pPr>
+      <w:rPr>
+        <w:rFonts w:ascii="Wingdings" w:hAnsi="Wingdings" w:hint="default"/>
+        <w:sz w:val="20"/>
+      </w:rPr>
+    </w:lvl>
+  </w:abstractNum>
+  <w:abstractNum w:abstractNumId="10" w15:restartNumberingAfterBreak="0">
     <w:nsid w:val="2298513D"/>
     <w:multiLevelType w:val="multilevel"/>
     <w:tmpl w:val="CB645F06"/>
@@ -9135,7 +9858,7 @@
       </w:rPr>
     </w:lvl>
   </w:abstractNum>
-  <w:abstractNum w:abstractNumId="9" w15:restartNumberingAfterBreak="0">
+  <w:abstractNum w:abstractNumId="11" w15:restartNumberingAfterBreak="0">
     <w:nsid w:val="2A1071C1"/>
     <w:multiLevelType w:val="multilevel"/>
     <w:tmpl w:val="3AD4213A"/>
@@ -9248,7 +9971,7 @@
       </w:rPr>
     </w:lvl>
   </w:abstractNum>
-  <w:abstractNum w:abstractNumId="10" w15:restartNumberingAfterBreak="0">
+  <w:abstractNum w:abstractNumId="12" w15:restartNumberingAfterBreak="0">
     <w:nsid w:val="2A5E0A20"/>
     <w:multiLevelType w:val="multilevel"/>
     <w:tmpl w:val="219EFD44"/>
@@ -9361,7 +10084,7 @@
       </w:rPr>
     </w:lvl>
   </w:abstractNum>
-  <w:abstractNum w:abstractNumId="11" w15:restartNumberingAfterBreak="0">
+  <w:abstractNum w:abstractNumId="13" w15:restartNumberingAfterBreak="0">
     <w:nsid w:val="2E04029F"/>
     <w:multiLevelType w:val="multilevel"/>
     <w:tmpl w:val="694857D2"/>
@@ -9473,7 +10196,7 @@
       </w:rPr>
     </w:lvl>
   </w:abstractNum>
-  <w:abstractNum w:abstractNumId="12" w15:restartNumberingAfterBreak="0">
+  <w:abstractNum w:abstractNumId="14" w15:restartNumberingAfterBreak="0">
     <w:nsid w:val="2F823BB1"/>
     <w:multiLevelType w:val="hybridMultilevel"/>
     <w:tmpl w:val="84F05278"/>
@@ -9586,7 +10309,7 @@
       </w:rPr>
     </w:lvl>
   </w:abstractNum>
-  <w:abstractNum w:abstractNumId="13" w15:restartNumberingAfterBreak="0">
+  <w:abstractNum w:abstractNumId="15" w15:restartNumberingAfterBreak="0">
     <w:nsid w:val="3588666B"/>
     <w:multiLevelType w:val="multilevel"/>
     <w:tmpl w:val="19C03C30"/>
@@ -9698,7 +10421,120 @@
       </w:rPr>
     </w:lvl>
   </w:abstractNum>
-  <w:abstractNum w:abstractNumId="14" w15:restartNumberingAfterBreak="0">
+  <w:abstractNum w:abstractNumId="16" w15:restartNumberingAfterBreak="0">
+    <w:nsid w:val="360D46B7"/>
+    <w:multiLevelType w:val="hybridMultilevel"/>
+    <w:tmpl w:val="38846D82"/>
+    <w:lvl w:ilvl="0" w:tplc="04150001">
+      <w:start w:val="1"/>
+      <w:numFmt w:val="bullet"/>
+      <w:lvlText w:val=""/>
+      <w:lvlJc w:val="left"/>
+      <w:pPr>
+        <w:ind w:left="720" w:hanging="360"/>
+      </w:pPr>
+      <w:rPr>
+        <w:rFonts w:ascii="Symbol" w:hAnsi="Symbol" w:hint="default"/>
+      </w:rPr>
+    </w:lvl>
+    <w:lvl w:ilvl="1" w:tplc="04150003" w:tentative="1">
+      <w:start w:val="1"/>
+      <w:numFmt w:val="bullet"/>
+      <w:lvlText w:val="o"/>
+      <w:lvlJc w:val="left"/>
+      <w:pPr>
+        <w:ind w:left="1440" w:hanging="360"/>
+      </w:pPr>
+      <w:rPr>
+        <w:rFonts w:ascii="Courier New" w:hAnsi="Courier New" w:cs="Courier New" w:hint="default"/>
+      </w:rPr>
+    </w:lvl>
+    <w:lvl w:ilvl="2" w:tplc="04150005" w:tentative="1">
+      <w:start w:val="1"/>
+      <w:numFmt w:val="bullet"/>
+      <w:lvlText w:val=""/>
+      <w:lvlJc w:val="left"/>
+      <w:pPr>
+        <w:ind w:left="2160" w:hanging="360"/>
+      </w:pPr>
+      <w:rPr>
+        <w:rFonts w:ascii="Wingdings" w:hAnsi="Wingdings" w:hint="default"/>
+      </w:rPr>
+    </w:lvl>
+    <w:lvl w:ilvl="3" w:tplc="04150001" w:tentative="1">
+      <w:start w:val="1"/>
+      <w:numFmt w:val="bullet"/>
+      <w:lvlText w:val=""/>
+      <w:lvlJc w:val="left"/>
+      <w:pPr>
+        <w:ind w:left="2880" w:hanging="360"/>
+      </w:pPr>
+      <w:rPr>
+        <w:rFonts w:ascii="Symbol" w:hAnsi="Symbol" w:hint="default"/>
+      </w:rPr>
+    </w:lvl>
+    <w:lvl w:ilvl="4" w:tplc="04150003" w:tentative="1">
+      <w:start w:val="1"/>
+      <w:numFmt w:val="bullet"/>
+      <w:lvlText w:val="o"/>
+      <w:lvlJc w:val="left"/>
+      <w:pPr>
+        <w:ind w:left="3600" w:hanging="360"/>
+      </w:pPr>
+      <w:rPr>
+        <w:rFonts w:ascii="Courier New" w:hAnsi="Courier New" w:cs="Courier New" w:hint="default"/>
+      </w:rPr>
+    </w:lvl>
+    <w:lvl w:ilvl="5" w:tplc="04150005" w:tentative="1">
+      <w:start w:val="1"/>
+      <w:numFmt w:val="bullet"/>
+      <w:lvlText w:val=""/>
+      <w:lvlJc w:val="left"/>
+      <w:pPr>
+        <w:ind w:left="4320" w:hanging="360"/>
+      </w:pPr>
+      <w:rPr>
+        <w:rFonts w:ascii="Wingdings" w:hAnsi="Wingdings" w:hint="default"/>
+      </w:rPr>
+    </w:lvl>
+    <w:lvl w:ilvl="6" w:tplc="04150001" w:tentative="1">
+      <w:start w:val="1"/>
+      <w:numFmt w:val="bullet"/>
+      <w:lvlText w:val=""/>
+      <w:lvlJc w:val="left"/>
+      <w:pPr>
+        <w:ind w:left="5040" w:hanging="360"/>
+      </w:pPr>
+      <w:rPr>
+        <w:rFonts w:ascii="Symbol" w:hAnsi="Symbol" w:hint="default"/>
+      </w:rPr>
+    </w:lvl>
+    <w:lvl w:ilvl="7" w:tplc="04150003" w:tentative="1">
+      <w:start w:val="1"/>
+      <w:numFmt w:val="bullet"/>
+      <w:lvlText w:val="o"/>
+      <w:lvlJc w:val="left"/>
+      <w:pPr>
+        <w:ind w:left="5760" w:hanging="360"/>
+      </w:pPr>
+      <w:rPr>
+        <w:rFonts w:ascii="Courier New" w:hAnsi="Courier New" w:cs="Courier New" w:hint="default"/>
+      </w:rPr>
+    </w:lvl>
+    <w:lvl w:ilvl="8" w:tplc="04150005" w:tentative="1">
+      <w:start w:val="1"/>
+      <w:numFmt w:val="bullet"/>
+      <w:lvlText w:val=""/>
+      <w:lvlJc w:val="left"/>
+      <w:pPr>
+        <w:ind w:left="6480" w:hanging="360"/>
+      </w:pPr>
+      <w:rPr>
+        <w:rFonts w:ascii="Wingdings" w:hAnsi="Wingdings" w:hint="default"/>
+      </w:rPr>
+    </w:lvl>
+  </w:abstractNum>
+  <w:abstractNum w:abstractNumId="17" w15:restartNumberingAfterBreak="0">
     <w:nsid w:val="3A4A5F3F"/>
     <w:multiLevelType w:val="hybridMultilevel"/>
     <w:tmpl w:val="2FD67D40"/>
@@ -9811,7 +10647,7 @@
       </w:rPr>
     </w:lvl>
   </w:abstractNum>
-  <w:abstractNum w:abstractNumId="15" w15:restartNumberingAfterBreak="0">
+  <w:abstractNum w:abstractNumId="18" w15:restartNumberingAfterBreak="0">
     <w:nsid w:val="403C7992"/>
     <w:multiLevelType w:val="hybridMultilevel"/>
     <w:tmpl w:val="441AEC1A"/>
@@ -9924,7 +10760,7 @@
       </w:rPr>
     </w:lvl>
   </w:abstractNum>
-  <w:abstractNum w:abstractNumId="16" w15:restartNumberingAfterBreak="0">
+  <w:abstractNum w:abstractNumId="19" w15:restartNumberingAfterBreak="0">
     <w:nsid w:val="46572BA8"/>
     <w:multiLevelType w:val="multilevel"/>
     <w:tmpl w:val="219EFD44"/>
@@ -10037,7 +10873,7 @@
       </w:rPr>
     </w:lvl>
   </w:abstractNum>
-  <w:abstractNum w:abstractNumId="17" w15:restartNumberingAfterBreak="0">
+  <w:abstractNum w:abstractNumId="20" w15:restartNumberingAfterBreak="0">
     <w:nsid w:val="4CA5170A"/>
     <w:multiLevelType w:val="hybridMultilevel"/>
     <w:tmpl w:val="289C4842"/>
@@ -10150,7 +10986,7 @@
       </w:rPr>
     </w:lvl>
   </w:abstractNum>
-  <w:abstractNum w:abstractNumId="18" w15:restartNumberingAfterBreak="0">
+  <w:abstractNum w:abstractNumId="21" w15:restartNumberingAfterBreak="0">
     <w:nsid w:val="5044084C"/>
     <w:multiLevelType w:val="hybridMultilevel"/>
     <w:tmpl w:val="93244302"/>
@@ -10262,7 +11098,7 @@
       </w:rPr>
     </w:lvl>
   </w:abstractNum>
-  <w:abstractNum w:abstractNumId="19" w15:restartNumberingAfterBreak="0">
+  <w:abstractNum w:abstractNumId="22" w15:restartNumberingAfterBreak="0">
     <w:nsid w:val="5611254B"/>
     <w:multiLevelType w:val="hybridMultilevel"/>
     <w:tmpl w:val="E28482BE"/>
@@ -10375,7 +11211,7 @@
       </w:rPr>
     </w:lvl>
   </w:abstractNum>
-  <w:abstractNum w:abstractNumId="20" w15:restartNumberingAfterBreak="0">
+  <w:abstractNum w:abstractNumId="23" w15:restartNumberingAfterBreak="0">
     <w:nsid w:val="5A5F2F4C"/>
     <w:multiLevelType w:val="multilevel"/>
     <w:tmpl w:val="8586EB7A"/>
@@ -10488,7 +11324,7 @@
       </w:rPr>
     </w:lvl>
   </w:abstractNum>
-  <w:abstractNum w:abstractNumId="21" w15:restartNumberingAfterBreak="0">
+  <w:abstractNum w:abstractNumId="24" w15:restartNumberingAfterBreak="0">
     <w:nsid w:val="5A6348D9"/>
     <w:multiLevelType w:val="multilevel"/>
     <w:tmpl w:val="04150025"/>
@@ -10583,7 +11419,7 @@
       </w:pPr>
     </w:lvl>
   </w:abstractNum>
-  <w:abstractNum w:abstractNumId="22" w15:restartNumberingAfterBreak="0">
+  <w:abstractNum w:abstractNumId="25" w15:restartNumberingAfterBreak="0">
     <w:nsid w:val="5BB15DD8"/>
     <w:multiLevelType w:val="hybridMultilevel"/>
     <w:tmpl w:val="EFF2D094"/>
@@ -10696,7 +11532,7 @@
       </w:rPr>
     </w:lvl>
   </w:abstractNum>
-  <w:abstractNum w:abstractNumId="23" w15:restartNumberingAfterBreak="0">
+  <w:abstractNum w:abstractNumId="26" w15:restartNumberingAfterBreak="0">
     <w:nsid w:val="5EC14FAE"/>
     <w:multiLevelType w:val="multilevel"/>
     <w:tmpl w:val="19C03C30"/>
@@ -10808,7 +11644,7 @@
       </w:rPr>
     </w:lvl>
   </w:abstractNum>
-  <w:abstractNum w:abstractNumId="24" w15:restartNumberingAfterBreak="0">
+  <w:abstractNum w:abstractNumId="27" w15:restartNumberingAfterBreak="0">
     <w:nsid w:val="67683D5F"/>
     <w:multiLevelType w:val="hybridMultilevel"/>
     <w:tmpl w:val="F4F2B170"/>
@@ -10921,7 +11757,7 @@
       </w:rPr>
     </w:lvl>
   </w:abstractNum>
-  <w:abstractNum w:abstractNumId="25" w15:restartNumberingAfterBreak="0">
+  <w:abstractNum w:abstractNumId="28" w15:restartNumberingAfterBreak="0">
     <w:nsid w:val="697153D1"/>
     <w:multiLevelType w:val="hybridMultilevel"/>
     <w:tmpl w:val="7B04B744"/>
@@ -11034,7 +11870,7 @@
       </w:rPr>
     </w:lvl>
   </w:abstractNum>
-  <w:abstractNum w:abstractNumId="26" w15:restartNumberingAfterBreak="0">
+  <w:abstractNum w:abstractNumId="29" w15:restartNumberingAfterBreak="0">
     <w:nsid w:val="71B611A4"/>
     <w:multiLevelType w:val="multilevel"/>
     <w:tmpl w:val="19C03C30"/>
@@ -11146,7 +11982,7 @@
       </w:rPr>
     </w:lvl>
   </w:abstractNum>
-  <w:abstractNum w:abstractNumId="27" w15:restartNumberingAfterBreak="0">
+  <w:abstractNum w:abstractNumId="30" w15:restartNumberingAfterBreak="0">
     <w:nsid w:val="76E50C16"/>
     <w:multiLevelType w:val="hybridMultilevel"/>
     <w:tmpl w:val="D4A8D7CA"/>
@@ -11259,7 +12095,7 @@
       </w:rPr>
     </w:lvl>
   </w:abstractNum>
-  <w:abstractNum w:abstractNumId="28" w15:restartNumberingAfterBreak="0">
+  <w:abstractNum w:abstractNumId="31" w15:restartNumberingAfterBreak="0">
     <w:nsid w:val="770F4D26"/>
     <w:multiLevelType w:val="hybridMultilevel"/>
     <w:tmpl w:val="0054F98C"/>
@@ -11372,7 +12208,7 @@
       </w:rPr>
     </w:lvl>
   </w:abstractNum>
-  <w:abstractNum w:abstractNumId="29" w15:restartNumberingAfterBreak="0">
+  <w:abstractNum w:abstractNumId="32" w15:restartNumberingAfterBreak="0">
     <w:nsid w:val="77FE2F63"/>
     <w:multiLevelType w:val="multilevel"/>
     <w:tmpl w:val="19C03C30"/>
@@ -11484,7 +12320,7 @@
       </w:rPr>
     </w:lvl>
   </w:abstractNum>
-  <w:abstractNum w:abstractNumId="30" w15:restartNumberingAfterBreak="0">
+  <w:abstractNum w:abstractNumId="33" w15:restartNumberingAfterBreak="0">
     <w:nsid w:val="7AEA33D2"/>
     <w:multiLevelType w:val="hybridMultilevel"/>
     <w:tmpl w:val="5FE2D218"/>
@@ -11596,7 +12432,7 @@
       </w:rPr>
     </w:lvl>
   </w:abstractNum>
-  <w:abstractNum w:abstractNumId="31" w15:restartNumberingAfterBreak="0">
+  <w:abstractNum w:abstractNumId="34" w15:restartNumberingAfterBreak="0">
     <w:nsid w:val="7C594229"/>
     <w:multiLevelType w:val="hybridMultilevel"/>
     <w:tmpl w:val="A73AE73A"/>
@@ -11713,31 +12549,31 @@
     <w:abstractNumId w:val="0"/>
   </w:num>
   <w:num w:numId="2" w16cid:durableId="880166628">
-    <w:abstractNumId w:val="9"/>
+    <w:abstractNumId w:val="11"/>
   </w:num>
   <w:num w:numId="3" w16cid:durableId="739794282">
-    <w:abstractNumId w:val="15"/>
+    <w:abstractNumId w:val="18"/>
   </w:num>
   <w:num w:numId="4" w16cid:durableId="190651065">
-    <w:abstractNumId w:val="19"/>
+    <w:abstractNumId w:val="22"/>
   </w:num>
   <w:num w:numId="5" w16cid:durableId="815875795">
-    <w:abstractNumId w:val="18"/>
+    <w:abstractNumId w:val="21"/>
   </w:num>
   <w:num w:numId="6" w16cid:durableId="1353994589">
-    <w:abstractNumId w:val="30"/>
+    <w:abstractNumId w:val="33"/>
   </w:num>
   <w:num w:numId="7" w16cid:durableId="1708795875">
-    <w:abstractNumId w:val="17"/>
+    <w:abstractNumId w:val="20"/>
   </w:num>
   <w:num w:numId="8" w16cid:durableId="1028486844">
-    <w:abstractNumId w:val="25"/>
+    <w:abstractNumId w:val="28"/>
   </w:num>
   <w:num w:numId="9" w16cid:durableId="757021575">
     <w:abstractNumId w:val="5"/>
   </w:num>
   <w:num w:numId="10" w16cid:durableId="1897818598">
-    <w:abstractNumId w:val="24"/>
+    <w:abstractNumId w:val="27"/>
   </w:num>
   <w:num w:numId="11" w16cid:durableId="408356218">
     <w:abstractNumId w:val="1"/>
@@ -11746,64 +12582,73 @@
     <w:abstractNumId w:val="3"/>
   </w:num>
   <w:num w:numId="13" w16cid:durableId="75635502">
-    <w:abstractNumId w:val="7"/>
+    <w:abstractNumId w:val="8"/>
   </w:num>
   <w:num w:numId="14" w16cid:durableId="1896888273">
-    <w:abstractNumId w:val="23"/>
+    <w:abstractNumId w:val="26"/>
   </w:num>
   <w:num w:numId="15" w16cid:durableId="1646932997">
+    <w:abstractNumId w:val="32"/>
+  </w:num>
+  <w:num w:numId="16" w16cid:durableId="2074500041">
     <w:abstractNumId w:val="29"/>
   </w:num>
-  <w:num w:numId="16" w16cid:durableId="2074500041">
-    <w:abstractNumId w:val="26"/>
-  </w:num>
   <w:num w:numId="17" w16cid:durableId="2074502361">
-    <w:abstractNumId w:val="13"/>
+    <w:abstractNumId w:val="15"/>
   </w:num>
   <w:num w:numId="18" w16cid:durableId="1480078308">
     <w:abstractNumId w:val="2"/>
   </w:num>
   <w:num w:numId="19" w16cid:durableId="791094684">
-    <w:abstractNumId w:val="16"/>
+    <w:abstractNumId w:val="19"/>
   </w:num>
   <w:num w:numId="20" w16cid:durableId="1736927188">
+    <w:abstractNumId w:val="12"/>
+  </w:num>
+  <w:num w:numId="21" w16cid:durableId="1338534468">
+    <w:abstractNumId w:val="13"/>
+  </w:num>
+  <w:num w:numId="22" w16cid:durableId="859128674">
     <w:abstractNumId w:val="10"/>
   </w:num>
-  <w:num w:numId="21" w16cid:durableId="1338534468">
-    <w:abstractNumId w:val="11"/>
-  </w:num>
-  <w:num w:numId="22" w16cid:durableId="859128674">
-    <w:abstractNumId w:val="8"/>
-  </w:num>
   <w:num w:numId="23" w16cid:durableId="1077479869">
-    <w:abstractNumId w:val="21"/>
+    <w:abstractNumId w:val="24"/>
   </w:num>
   <w:num w:numId="24" w16cid:durableId="1437091155">
-    <w:abstractNumId w:val="20"/>
+    <w:abstractNumId w:val="23"/>
   </w:num>
   <w:num w:numId="25" w16cid:durableId="2128117655">
-    <w:abstractNumId w:val="28"/>
+    <w:abstractNumId w:val="31"/>
   </w:num>
   <w:num w:numId="26" w16cid:durableId="1500806492">
     <w:abstractNumId w:val="4"/>
   </w:num>
   <w:num w:numId="27" w16cid:durableId="99692645">
-    <w:abstractNumId w:val="22"/>
+    <w:abstractNumId w:val="25"/>
   </w:num>
   <w:num w:numId="28" w16cid:durableId="1002666103">
-    <w:abstractNumId w:val="14"/>
+    <w:abstractNumId w:val="17"/>
   </w:num>
   <w:num w:numId="29" w16cid:durableId="1471628019">
     <w:abstractNumId w:val="6"/>
   </w:num>
   <w:num w:numId="30" w16cid:durableId="221673993">
-    <w:abstractNumId w:val="27"/>
+    <w:abstractNumId w:val="30"/>
   </w:num>
   <w:num w:numId="31" w16cid:durableId="1770009682">
-    <w:abstractNumId w:val="31"/>
+    <w:abstractNumId w:val="34"/>
   </w:num>
   <w:num w:numId="32" w16cid:durableId="1431509935">
-    <w:abstractNumId w:val="12"/>
+    <w:abstractNumId w:val="14"/>
+  </w:num>
+  <w:num w:numId="33" w16cid:durableId="549004340">
+    <w:abstractNumId w:val="7"/>
+  </w:num>
+  <w:num w:numId="34" w16cid:durableId="1205212902">
+    <w:abstractNumId w:val="16"/>
+  </w:num>
+  <w:num w:numId="35" w16cid:durableId="556091600">
+    <w:abstractNumId w:val="9"/>
   </w:num>
 </w:numbering>
 </file>

</xml_diff>

<commit_message>
Rafał Kołodziejczyk poprawki do pkt. 5.1.1 - 5.1.3, 5.1.6
</commit_message>
<xml_diff>
--- a/Inżynieria Oprogramowania - zawartość pracy zaliczeniowej.docx
+++ b/Inżynieria Oprogramowania - zawartość pracy zaliczeniowej.docx
@@ -4443,7 +4443,14 @@
     </w:p>
     <w:p>
       <w:pPr>
-        <w:ind w:left="360"/>
+        <w:rPr>
+          <w:lang w:val="pl-PL"/>
+        </w:rPr>
+      </w:pPr>
+    </w:p>
+    <w:p>
+      <w:pPr>
+        <w:spacing w:after="240"/>
         <w:rPr>
           <w:lang w:val="pl-PL"/>
         </w:rPr>
@@ -4514,113 +4521,52 @@
         <w:rPr>
           <w:lang w:val="pl-PL"/>
         </w:rPr>
-        <w:t>. Organizacja koncentruje się na s</w:t>
-      </w:r>
-      <w:r>
-        <w:rPr>
-          <w:lang w:val="pl-PL"/>
-        </w:rPr>
-        <w:t xml:space="preserve">erwisowaniu i naprawianiu </w:t>
-      </w:r>
-      <w:r>
-        <w:rPr>
-          <w:lang w:val="pl-PL"/>
-        </w:rPr>
-        <w:t>samochodów, a także usł</w:t>
-      </w:r>
-      <w:r>
-        <w:rPr>
-          <w:lang w:val="pl-PL"/>
-        </w:rPr>
-        <w:t>ugach sprzedaży części zamiennych</w:t>
-      </w:r>
-      <w:r>
-        <w:rPr>
-          <w:lang w:val="pl-PL"/>
-        </w:rPr>
         <w:t>.</w:t>
       </w:r>
-    </w:p>
-    <w:p>
-      <w:pPr>
-        <w:ind w:left="360"/>
-        <w:rPr>
-          <w:lang w:val="pl-PL"/>
-        </w:rPr>
-      </w:pPr>
-    </w:p>
-    <w:p>
-      <w:pPr>
-        <w:ind w:left="360"/>
-        <w:rPr>
-          <w:b/>
-          <w:bCs/>
-          <w:lang w:val="pl-PL"/>
-        </w:rPr>
-      </w:pPr>
-      <w:r>
-        <w:rPr>
-          <w:b/>
-          <w:bCs/>
-          <w:lang w:val="pl-PL"/>
-        </w:rPr>
-        <w:t xml:space="preserve">Główne procesy biznesowe w </w:t>
-      </w:r>
-      <w:proofErr w:type="spellStart"/>
-      <w:r>
-        <w:rPr>
-          <w:b/>
-          <w:bCs/>
-          <w:lang w:val="pl-PL"/>
-        </w:rPr>
-        <w:t>Auto</w:t>
-      </w:r>
-      <w:r>
-        <w:rPr>
-          <w:b/>
-          <w:bCs/>
-          <w:lang w:val="pl-PL"/>
-        </w:rPr>
-        <w:t>Max</w:t>
-      </w:r>
-      <w:proofErr w:type="spellEnd"/>
-      <w:r>
-        <w:rPr>
-          <w:b/>
-          <w:bCs/>
-          <w:lang w:val="pl-PL"/>
-        </w:rPr>
-        <w:t>:</w:t>
-      </w:r>
-    </w:p>
-    <w:p>
-      <w:pPr>
-        <w:ind w:left="360"/>
-        <w:rPr>
-          <w:b/>
-          <w:bCs/>
-          <w:lang w:val="pl-PL"/>
-        </w:rPr>
-      </w:pPr>
+      <w:r>
+        <w:rPr>
+          <w:lang w:val="pl-PL"/>
+        </w:rPr>
+        <w:t xml:space="preserve"> </w:t>
+      </w:r>
+      <w:r>
+        <w:rPr>
+          <w:lang w:val="pl-PL"/>
+        </w:rPr>
+        <w:t xml:space="preserve">Organizacja </w:t>
+      </w:r>
+      <w:r>
+        <w:rPr>
+          <w:lang w:val="pl-PL"/>
+        </w:rPr>
+        <w:t>s</w:t>
+      </w:r>
+      <w:r>
+        <w:rPr>
+          <w:lang w:val="pl-PL"/>
+        </w:rPr>
+        <w:t>pecjalizuje się w kompleksowej obsłudze właścicieli pojazdów osobowych i dostawczych, koncentrując się przede wszystkim na:</w:t>
+      </w:r>
     </w:p>
     <w:p>
       <w:pPr>
         <w:pStyle w:val="Akapitzlist"/>
         <w:numPr>
           <w:ilvl w:val="0"/>
-          <w:numId w:val="32"/>
+          <w:numId w:val="40"/>
         </w:numPr>
-        <w:rPr>
-          <w:b/>
-          <w:bCs/>
-          <w:lang w:val="pl-PL"/>
-        </w:rPr>
-      </w:pPr>
-      <w:r>
-        <w:rPr>
-          <w:lang w:val="pl-PL"/>
-        </w:rPr>
-        <w:t>Organizacja przeglądów i napraw serwisowych</w:t>
+        <w:spacing w:after="240"/>
+        <w:ind w:left="720"/>
+        <w:rPr>
+          <w:lang w:val="pl-PL"/>
+        </w:rPr>
+      </w:pPr>
+      <w:r>
+        <w:rPr>
+          <w:rFonts w:ascii="Times New Roman" w:eastAsia="Times New Roman" w:hAnsi="Times New Roman"/>
+          <w:lang w:val="pl-PL" w:eastAsia="pl-PL"/>
+        </w:rPr>
+        <w:t>Profesjonalnym serwisowaniu i naprawianiu samochodów</w:t>
       </w:r>
     </w:p>
     <w:p>
@@ -4628,30 +4574,19 @@
         <w:pStyle w:val="Akapitzlist"/>
         <w:numPr>
           <w:ilvl w:val="0"/>
-          <w:numId w:val="28"/>
+          <w:numId w:val="40"/>
         </w:numPr>
-        <w:ind w:left="1080"/>
-        <w:rPr>
-          <w:lang w:val="pl-PL"/>
-        </w:rPr>
-      </w:pPr>
-      <w:r>
-        <w:rPr>
-          <w:lang w:val="pl-PL"/>
-        </w:rPr>
-        <w:t>Sprzeda</w:t>
-      </w:r>
-      <w:r>
-        <w:rPr>
-          <w:lang w:val="pl-PL"/>
-        </w:rPr>
-        <w:t>ż części zamiennych</w:t>
-      </w:r>
-      <w:r>
-        <w:rPr>
-          <w:lang w:val="pl-PL"/>
-        </w:rPr>
-        <w:t xml:space="preserve"> (negocjacje, konfiguracja pojazdu, formalności)</w:t>
+        <w:ind w:left="720"/>
+        <w:rPr>
+          <w:lang w:val="pl-PL"/>
+        </w:rPr>
+      </w:pPr>
+      <w:r>
+        <w:rPr>
+          <w:rFonts w:ascii="Times New Roman" w:eastAsia="Times New Roman" w:hAnsi="Times New Roman"/>
+          <w:lang w:val="pl-PL" w:eastAsia="pl-PL"/>
+        </w:rPr>
+        <w:t>Sprzedaży i dystrybucji części zamiennych</w:t>
       </w:r>
     </w:p>
     <w:p>
@@ -4659,19 +4594,699 @@
         <w:pStyle w:val="Akapitzlist"/>
         <w:numPr>
           <w:ilvl w:val="0"/>
-          <w:numId w:val="28"/>
+          <w:numId w:val="40"/>
         </w:numPr>
+        <w:ind w:left="720"/>
+        <w:rPr>
+          <w:lang w:val="pl-PL"/>
+        </w:rPr>
+      </w:pPr>
+      <w:r>
+        <w:rPr>
+          <w:rFonts w:ascii="Times New Roman" w:eastAsia="Times New Roman" w:hAnsi="Times New Roman"/>
+          <w:lang w:val="pl-PL" w:eastAsia="pl-PL"/>
+        </w:rPr>
+        <w:t>Wsparciu klienta na każdym etapie korzystania z usług serwisowych oraz po dokonaniu napraw</w:t>
+      </w:r>
+    </w:p>
+    <w:p>
+      <w:pPr>
+        <w:rPr>
+          <w:lang w:val="pl-PL"/>
+        </w:rPr>
+      </w:pPr>
+    </w:p>
+    <w:p>
+      <w:pPr>
+        <w:spacing w:line="276" w:lineRule="auto"/>
+        <w:rPr>
+          <w:rFonts w:cstheme="minorHAnsi"/>
+          <w:b/>
+          <w:bCs/>
+          <w:lang w:val="pl-PL"/>
+        </w:rPr>
+      </w:pPr>
+      <w:r>
+        <w:rPr>
+          <w:rFonts w:cstheme="minorHAnsi"/>
+          <w:b/>
+          <w:bCs/>
+          <w:lang w:val="pl-PL"/>
+        </w:rPr>
+        <w:lastRenderedPageBreak/>
+        <w:t xml:space="preserve">Struktura organizacyjna </w:t>
+      </w:r>
+      <w:proofErr w:type="spellStart"/>
+      <w:r>
+        <w:rPr>
+          <w:rFonts w:cstheme="minorHAnsi"/>
+          <w:b/>
+          <w:bCs/>
+          <w:lang w:val="pl-PL"/>
+        </w:rPr>
+        <w:t>AutoMax</w:t>
+      </w:r>
+      <w:proofErr w:type="spellEnd"/>
+      <w:r>
+        <w:rPr>
+          <w:rFonts w:cstheme="minorHAnsi"/>
+          <w:b/>
+          <w:bCs/>
+          <w:lang w:val="pl-PL"/>
+        </w:rPr>
+        <w:t xml:space="preserve"> opiera się na kilku działach wewnętrznych:</w:t>
+      </w:r>
+    </w:p>
+    <w:p>
+      <w:pPr>
+        <w:pStyle w:val="Akapitzlist"/>
+        <w:numPr>
+          <w:ilvl w:val="0"/>
+          <w:numId w:val="42"/>
+        </w:numPr>
+        <w:spacing w:line="276" w:lineRule="auto"/>
+        <w:ind w:left="720"/>
+        <w:rPr>
+          <w:rFonts w:cstheme="minorHAnsi"/>
+          <w:b/>
+          <w:bCs/>
+          <w:lang w:val="pl-PL"/>
+        </w:rPr>
+      </w:pPr>
+      <w:r>
+        <w:rPr>
+          <w:rFonts w:cstheme="minorHAnsi"/>
+          <w:b/>
+          <w:bCs/>
+          <w:lang w:val="pl-PL"/>
+        </w:rPr>
+        <w:t>Dział Serwisowy</w:t>
+      </w:r>
+      <w:r>
+        <w:rPr>
+          <w:rFonts w:cstheme="minorHAnsi"/>
+          <w:lang w:val="pl-PL"/>
+        </w:rPr>
+        <w:t xml:space="preserve"> (przeglądy, naprawy, diagnostyka) – zatrudnia mechaników, doradców serwisowych oraz kierownika, który nadzoruje pracę warsztatu.</w:t>
+      </w:r>
+    </w:p>
+    <w:p>
+      <w:pPr>
+        <w:pStyle w:val="Akapitzlist"/>
+        <w:numPr>
+          <w:ilvl w:val="0"/>
+          <w:numId w:val="42"/>
+        </w:numPr>
+        <w:ind w:left="720"/>
+        <w:rPr>
+          <w:rFonts w:cstheme="minorHAnsi"/>
+          <w:b/>
+          <w:bCs/>
+          <w:lang w:val="pl-PL"/>
+        </w:rPr>
+      </w:pPr>
+      <w:r>
+        <w:rPr>
+          <w:rFonts w:cstheme="minorHAnsi"/>
+          <w:b/>
+          <w:bCs/>
+          <w:lang w:val="pl-PL"/>
+        </w:rPr>
+        <w:t>Dział Sprzedaży i Obsługi Klienta</w:t>
+      </w:r>
+      <w:r>
+        <w:rPr>
+          <w:rFonts w:cstheme="minorHAnsi"/>
+          <w:lang w:val="pl-PL"/>
+        </w:rPr>
+        <w:t xml:space="preserve"> (zarówno w salonie, jak i telefonicznie) – odpowiada za kontakt z klientami, przyjmowanie zleceń, prowadzenie działań marketingowych.</w:t>
+      </w:r>
+    </w:p>
+    <w:p>
+      <w:pPr>
+        <w:pStyle w:val="Akapitzlist"/>
+        <w:numPr>
+          <w:ilvl w:val="0"/>
+          <w:numId w:val="42"/>
+        </w:numPr>
+        <w:ind w:left="720"/>
+        <w:rPr>
+          <w:rFonts w:cstheme="minorHAnsi"/>
+          <w:b/>
+          <w:bCs/>
+          <w:lang w:val="pl-PL"/>
+        </w:rPr>
+      </w:pPr>
+      <w:r>
+        <w:rPr>
+          <w:rFonts w:cstheme="minorHAnsi"/>
+          <w:b/>
+          <w:bCs/>
+          <w:lang w:val="pl-PL"/>
+        </w:rPr>
+        <w:t>Dział Sprzedaży Części Zamiennych</w:t>
+      </w:r>
+      <w:r>
+        <w:rPr>
+          <w:rFonts w:cstheme="minorHAnsi"/>
+          <w:lang w:val="pl-PL"/>
+        </w:rPr>
+        <w:t xml:space="preserve"> (magazyn, logistyka) – zajmuje się zarządzaniem stanem części, zamawianiem i wydawaniem ich klientom oraz wewnętrznie na potrzeby Działu Serwisowego.</w:t>
+      </w:r>
+    </w:p>
+    <w:p>
+      <w:pPr>
+        <w:pStyle w:val="Akapitzlist"/>
+        <w:numPr>
+          <w:ilvl w:val="0"/>
+          <w:numId w:val="42"/>
+        </w:numPr>
+        <w:ind w:left="720"/>
+        <w:rPr>
+          <w:rFonts w:cstheme="minorHAnsi"/>
+          <w:b/>
+          <w:bCs/>
+          <w:lang w:val="pl-PL"/>
+        </w:rPr>
+      </w:pPr>
+      <w:r>
+        <w:rPr>
+          <w:rFonts w:cstheme="minorHAnsi"/>
+          <w:b/>
+          <w:bCs/>
+          <w:lang w:val="pl-PL"/>
+        </w:rPr>
+        <w:t>Dział Administracyjno-Finansowy</w:t>
+      </w:r>
+      <w:r>
+        <w:rPr>
+          <w:rFonts w:cstheme="minorHAnsi"/>
+          <w:lang w:val="pl-PL"/>
+        </w:rPr>
+        <w:t xml:space="preserve"> (księgowość, kadry) – dba o rozliczenia, finanse i umowy w ramach przedsiębiorstwa</w:t>
+      </w:r>
+      <w:r>
+        <w:rPr>
+          <w:lang w:val="pl-PL"/>
+        </w:rPr>
+        <w:t>.</w:t>
+      </w:r>
+    </w:p>
+    <w:p>
+      <w:pPr>
+        <w:pStyle w:val="Akapitzlist"/>
+        <w:rPr>
+          <w:rFonts w:cstheme="minorHAnsi"/>
+          <w:b/>
+          <w:bCs/>
+          <w:lang w:val="pl-PL"/>
+        </w:rPr>
+      </w:pPr>
+    </w:p>
+    <w:p>
+      <w:pPr>
+        <w:pStyle w:val="Akapitzlist"/>
         <w:ind w:left="1080"/>
         <w:rPr>
-          <w:lang w:val="pl-PL"/>
-        </w:rPr>
-      </w:pPr>
-      <w:r>
-        <w:rPr>
+          <w:rFonts w:cstheme="minorHAnsi"/>
+          <w:b/>
+          <w:bCs/>
+          <w:lang w:val="pl-PL"/>
+        </w:rPr>
+      </w:pPr>
+    </w:p>
+    <w:p>
+      <w:pPr>
+        <w:jc w:val="left"/>
+        <w:rPr>
+          <w:rFonts w:cstheme="minorHAnsi"/>
+          <w:b/>
+          <w:bCs/>
+          <w:lang w:val="pl-PL"/>
+        </w:rPr>
+      </w:pPr>
+      <w:r>
+        <w:rPr>
+          <w:rFonts w:cstheme="minorHAnsi"/>
+          <w:lang w:val="pl-PL"/>
+        </w:rPr>
+        <w:t xml:space="preserve">Po wdrożeniu nowych rozwiązań organizacyjnych, </w:t>
+      </w:r>
+      <w:proofErr w:type="spellStart"/>
+      <w:r>
+        <w:rPr>
+          <w:rFonts w:cstheme="minorHAnsi"/>
+          <w:lang w:val="pl-PL"/>
+        </w:rPr>
+        <w:t>AutoMax</w:t>
+      </w:r>
+      <w:proofErr w:type="spellEnd"/>
+      <w:r>
+        <w:rPr>
+          <w:rFonts w:cstheme="minorHAnsi"/>
+          <w:lang w:val="pl-PL"/>
+        </w:rPr>
+        <w:t xml:space="preserve"> planuje jeszcze ściślej </w:t>
+      </w:r>
+      <w:r>
+        <w:rPr>
+          <w:rFonts w:cstheme="minorHAnsi"/>
+          <w:lang w:val="pl-PL"/>
+        </w:rPr>
+        <w:t xml:space="preserve">                   </w:t>
+      </w:r>
+      <w:r>
+        <w:rPr>
+          <w:rFonts w:cstheme="minorHAnsi"/>
+          <w:lang w:val="pl-PL"/>
+        </w:rPr>
+        <w:t>skoordynować pracę wymienionych działów, aby w pełni wykorzystać potencjał specjalistycznych usług serwisowych oraz rosnącego zapotrzebowania na części i akcesoria.</w:t>
+      </w:r>
+    </w:p>
+    <w:p>
+      <w:pPr>
+        <w:ind w:left="720"/>
+        <w:jc w:val="left"/>
+        <w:rPr>
+          <w:rFonts w:cstheme="minorHAnsi"/>
+          <w:lang w:val="pl-PL"/>
+        </w:rPr>
+      </w:pPr>
+    </w:p>
+    <w:p>
+      <w:pPr>
+        <w:jc w:val="left"/>
+        <w:rPr>
+          <w:rFonts w:cstheme="minorHAnsi"/>
+          <w:b/>
+          <w:bCs/>
+          <w:lang w:val="pl-PL"/>
+        </w:rPr>
+      </w:pPr>
+      <w:r>
+        <w:rPr>
+          <w:rFonts w:cstheme="minorHAnsi"/>
+          <w:b/>
+          <w:bCs/>
+          <w:lang w:val="pl-PL"/>
+        </w:rPr>
+        <w:t>W kontekście funkcjonowania organizacji na co dzień, główne procesy biznesowe przedstawiają się następująco:</w:t>
+      </w:r>
+    </w:p>
+    <w:p>
+      <w:pPr>
+        <w:jc w:val="left"/>
+        <w:rPr>
+          <w:rFonts w:cstheme="minorHAnsi"/>
+          <w:b/>
+          <w:bCs/>
+          <w:lang w:val="pl-PL"/>
+        </w:rPr>
+      </w:pPr>
+    </w:p>
+    <w:p>
+      <w:pPr>
+        <w:pStyle w:val="Akapitzlist"/>
+        <w:numPr>
+          <w:ilvl w:val="0"/>
+          <w:numId w:val="44"/>
+        </w:numPr>
+        <w:jc w:val="left"/>
+        <w:rPr>
+          <w:rFonts w:cstheme="minorHAnsi"/>
+          <w:b/>
+          <w:bCs/>
+          <w:lang w:val="pl-PL"/>
+        </w:rPr>
+      </w:pPr>
+      <w:r>
+        <w:rPr>
+          <w:rFonts w:cstheme="minorHAnsi"/>
+          <w:b/>
+          <w:bCs/>
+          <w:lang w:val="pl-PL"/>
+        </w:rPr>
+        <w:t>Organizacja przeglądów i napraw serwisowych</w:t>
+      </w:r>
+    </w:p>
+    <w:p>
+      <w:pPr>
+        <w:pStyle w:val="Akapitzlist"/>
+        <w:numPr>
+          <w:ilvl w:val="0"/>
+          <w:numId w:val="46"/>
+        </w:numPr>
+        <w:jc w:val="left"/>
+        <w:rPr>
+          <w:rFonts w:cstheme="minorHAnsi"/>
+          <w:b/>
+          <w:bCs/>
+          <w:lang w:val="pl-PL"/>
+        </w:rPr>
+      </w:pPr>
+      <w:r>
+        <w:rPr>
+          <w:rFonts w:cstheme="minorHAnsi"/>
+          <w:lang w:val="pl-PL"/>
+        </w:rPr>
+        <w:t>Klient umawia się na przegląd lub naprawę, zyskując wsparcie doradcy serwisowego.</w:t>
+      </w:r>
+    </w:p>
+    <w:p>
+      <w:pPr>
+        <w:pStyle w:val="Akapitzlist"/>
+        <w:numPr>
+          <w:ilvl w:val="0"/>
+          <w:numId w:val="46"/>
+        </w:numPr>
+        <w:jc w:val="left"/>
+        <w:rPr>
+          <w:rFonts w:cstheme="minorHAnsi"/>
+          <w:b/>
+          <w:bCs/>
+          <w:lang w:val="pl-PL"/>
+        </w:rPr>
+      </w:pPr>
+      <w:r>
+        <w:rPr>
+          <w:rFonts w:cstheme="minorHAnsi"/>
+          <w:lang w:val="pl-PL"/>
+        </w:rPr>
+        <w:t>Mechanik dokonuje diagnozy, przygotowuje wycenę i przeprowadza naprawę.</w:t>
+      </w:r>
+    </w:p>
+    <w:p>
+      <w:pPr>
+        <w:pStyle w:val="Akapitzlist"/>
+        <w:numPr>
+          <w:ilvl w:val="0"/>
+          <w:numId w:val="46"/>
+        </w:numPr>
+        <w:jc w:val="left"/>
+        <w:rPr>
+          <w:rFonts w:cstheme="minorHAnsi"/>
+          <w:b/>
+          <w:bCs/>
+          <w:lang w:val="pl-PL"/>
+        </w:rPr>
+      </w:pPr>
+      <w:r>
+        <w:rPr>
+          <w:rFonts w:cstheme="minorHAnsi"/>
+          <w:lang w:val="pl-PL"/>
+        </w:rPr>
+        <w:t>Kierownik serwisu monitoruje obłożenie warsztatu, odpowiada za przydział zleceń mechanikom.</w:t>
+      </w:r>
+    </w:p>
+    <w:p>
+      <w:pPr>
+        <w:pStyle w:val="Akapitzlist"/>
+        <w:numPr>
+          <w:ilvl w:val="0"/>
+          <w:numId w:val="46"/>
+        </w:numPr>
+        <w:jc w:val="left"/>
+        <w:rPr>
+          <w:rFonts w:cstheme="minorHAnsi"/>
+          <w:b/>
+          <w:bCs/>
+          <w:lang w:val="pl-PL"/>
+        </w:rPr>
+      </w:pPr>
+      <w:r>
+        <w:rPr>
+          <w:rFonts w:cstheme="minorHAnsi"/>
+          <w:lang w:val="pl-PL"/>
+        </w:rPr>
+        <w:t>Dokumentacja z napraw jest archiwizowana do celów gwarancyjnych i księgowych.</w:t>
+      </w:r>
+    </w:p>
+    <w:p>
+      <w:pPr>
+        <w:pStyle w:val="Akapitzlist"/>
+        <w:numPr>
+          <w:ilvl w:val="0"/>
+          <w:numId w:val="44"/>
+        </w:numPr>
+        <w:jc w:val="left"/>
+        <w:rPr>
+          <w:rFonts w:cstheme="minorHAnsi"/>
+          <w:b/>
+          <w:bCs/>
+          <w:lang w:val="pl-PL"/>
+        </w:rPr>
+      </w:pPr>
+      <w:r>
+        <w:rPr>
+          <w:rFonts w:cstheme="minorHAnsi"/>
+          <w:b/>
+          <w:bCs/>
+          <w:lang w:val="pl-PL"/>
+        </w:rPr>
+        <w:t>Sprzedaż części zamiennych (negocjacje, konfiguracja pojazdu, formalności)</w:t>
+      </w:r>
+    </w:p>
+    <w:p>
+      <w:pPr>
+        <w:numPr>
+          <w:ilvl w:val="1"/>
+          <w:numId w:val="47"/>
+        </w:numPr>
+        <w:jc w:val="left"/>
+        <w:rPr>
+          <w:rFonts w:cstheme="minorHAnsi"/>
+          <w:lang w:val="pl-PL"/>
+        </w:rPr>
+      </w:pPr>
+      <w:r>
+        <w:rPr>
+          <w:rFonts w:cstheme="minorHAnsi"/>
+          <w:lang w:val="pl-PL"/>
+        </w:rPr>
+        <w:t>Dział Sprzedaży i Obsługi Klienta przyjmuje zamówienia od właścicieli samochodów lub warsztatów zewnętrznych.</w:t>
+      </w:r>
+    </w:p>
+    <w:p>
+      <w:pPr>
+        <w:numPr>
+          <w:ilvl w:val="1"/>
+          <w:numId w:val="47"/>
+        </w:numPr>
+        <w:jc w:val="left"/>
+        <w:rPr>
+          <w:rFonts w:cstheme="minorHAnsi"/>
+          <w:lang w:val="pl-PL"/>
+        </w:rPr>
+      </w:pPr>
+      <w:r>
+        <w:rPr>
+          <w:rFonts w:cstheme="minorHAnsi"/>
+          <w:lang w:val="pl-PL"/>
+        </w:rPr>
+        <w:t>Dział Sprzedaży Części Zamiennych weryfikuje dostępność potrzebnych podzespołów w magazynie.</w:t>
+      </w:r>
+    </w:p>
+    <w:p>
+      <w:pPr>
+        <w:numPr>
+          <w:ilvl w:val="1"/>
+          <w:numId w:val="47"/>
+        </w:numPr>
+        <w:jc w:val="left"/>
+        <w:rPr>
+          <w:rFonts w:cstheme="minorHAnsi"/>
+          <w:lang w:val="pl-PL"/>
+        </w:rPr>
+      </w:pPr>
+      <w:r>
+        <w:rPr>
+          <w:rFonts w:cstheme="minorHAnsi"/>
+          <w:lang w:val="pl-PL"/>
+        </w:rPr>
+        <w:t>Jeśli danej części nie ma na stanie, magazynier zamawia ją od dostawców lub producentów.</w:t>
+      </w:r>
+    </w:p>
+    <w:p>
+      <w:pPr>
+        <w:numPr>
+          <w:ilvl w:val="1"/>
+          <w:numId w:val="47"/>
+        </w:numPr>
+        <w:jc w:val="left"/>
+        <w:rPr>
+          <w:rFonts w:cstheme="minorHAnsi"/>
+          <w:b/>
+          <w:bCs/>
+          <w:lang w:val="pl-PL"/>
+        </w:rPr>
+      </w:pPr>
+      <w:r>
+        <w:rPr>
+          <w:rFonts w:cstheme="minorHAnsi"/>
+          <w:lang w:val="pl-PL"/>
+        </w:rPr>
+        <w:t>Sprzedawca wystawia dokumenty sprzedaży i przekazuje klientowi lub warsztatowi niezbędne informacje.</w:t>
+      </w:r>
+    </w:p>
+    <w:p>
+      <w:pPr>
+        <w:pStyle w:val="Akapitzlist"/>
+        <w:numPr>
+          <w:ilvl w:val="0"/>
+          <w:numId w:val="44"/>
+        </w:numPr>
+        <w:jc w:val="left"/>
+        <w:rPr>
+          <w:rFonts w:cstheme="minorHAnsi"/>
+          <w:b/>
+          <w:bCs/>
+          <w:lang w:val="pl-PL"/>
+        </w:rPr>
+      </w:pPr>
+      <w:r>
+        <w:rPr>
+          <w:rFonts w:cstheme="minorHAnsi"/>
+          <w:b/>
+          <w:bCs/>
           <w:lang w:val="pl-PL"/>
         </w:rPr>
         <w:t>Obsługa posprzedażna (ankiety, akcje marketingowe)</w:t>
       </w:r>
+    </w:p>
+    <w:p>
+      <w:pPr>
+        <w:numPr>
+          <w:ilvl w:val="1"/>
+          <w:numId w:val="48"/>
+        </w:numPr>
+        <w:jc w:val="left"/>
+        <w:rPr>
+          <w:rFonts w:cstheme="minorHAnsi"/>
+          <w:lang w:val="pl-PL"/>
+        </w:rPr>
+      </w:pPr>
+      <w:r>
+        <w:rPr>
+          <w:rFonts w:cstheme="minorHAnsi"/>
+          <w:lang w:val="pl-PL"/>
+        </w:rPr>
+        <w:t>Po zakończeniu naprawy lub sprzedaży części, klient otrzymuje ankietę pozwalającą ocenić poziom satysfakcji.</w:t>
+      </w:r>
+    </w:p>
+    <w:p>
+      <w:pPr>
+        <w:numPr>
+          <w:ilvl w:val="1"/>
+          <w:numId w:val="48"/>
+        </w:numPr>
+        <w:jc w:val="left"/>
+        <w:rPr>
+          <w:rFonts w:cstheme="minorHAnsi"/>
+          <w:lang w:val="pl-PL"/>
+        </w:rPr>
+      </w:pPr>
+      <w:r>
+        <w:rPr>
+          <w:rFonts w:cstheme="minorHAnsi"/>
+          <w:lang w:val="pl-PL"/>
+        </w:rPr>
+        <w:t>Wyniki ankiet analizowane są przez dział marketingu w celu doskonalenia usług.</w:t>
+      </w:r>
+    </w:p>
+    <w:p>
+      <w:pPr>
+        <w:numPr>
+          <w:ilvl w:val="1"/>
+          <w:numId w:val="48"/>
+        </w:numPr>
+        <w:jc w:val="left"/>
+        <w:rPr>
+          <w:rFonts w:cstheme="minorHAnsi"/>
+          <w:b/>
+          <w:bCs/>
+          <w:lang w:val="pl-PL"/>
+        </w:rPr>
+      </w:pPr>
+      <w:r>
+        <w:rPr>
+          <w:rFonts w:cstheme="minorHAnsi"/>
+          <w:lang w:val="pl-PL"/>
+        </w:rPr>
+        <w:lastRenderedPageBreak/>
+        <w:t>Organizowane są kampanie promocyjne i akcje serwisowe (np. rabaty sezonowe, przeglądy okresowe), aby utrzymać relacje z klientem i zachęcać do dalszej współpracy.</w:t>
+      </w:r>
+    </w:p>
+    <w:p>
+      <w:pPr>
+        <w:jc w:val="left"/>
+        <w:rPr>
+          <w:rFonts w:cstheme="minorHAnsi"/>
+          <w:lang w:val="pl-PL"/>
+        </w:rPr>
+      </w:pPr>
+    </w:p>
+    <w:p>
+      <w:pPr>
+        <w:jc w:val="left"/>
+        <w:rPr>
+          <w:rFonts w:cstheme="minorHAnsi"/>
+          <w:lang w:val="pl-PL"/>
+        </w:rPr>
+      </w:pPr>
+    </w:p>
+    <w:p>
+      <w:pPr>
+        <w:jc w:val="left"/>
+        <w:rPr>
+          <w:rFonts w:cstheme="minorHAnsi"/>
+          <w:lang w:val="pl-PL"/>
+        </w:rPr>
+      </w:pPr>
+      <w:r>
+        <w:rPr>
+          <w:rFonts w:cstheme="minorHAnsi"/>
+          <w:lang w:val="pl-PL"/>
+        </w:rPr>
+        <w:t xml:space="preserve">Każdy z wymienionych działów i procesów biznesowych funkcjonuje w sposób zintegrowany pod nadzorem kierownictwa. Dobry przepływ informacji między działami, rzetelna rejestracja danych oraz odpowiednia koordynacja pracy mechaników i magazynierów sprawiają, że </w:t>
+      </w:r>
+      <w:proofErr w:type="spellStart"/>
+      <w:r>
+        <w:rPr>
+          <w:rFonts w:cstheme="minorHAnsi"/>
+          <w:lang w:val="pl-PL"/>
+        </w:rPr>
+        <w:t>AutoMax</w:t>
+      </w:r>
+      <w:proofErr w:type="spellEnd"/>
+      <w:r>
+        <w:rPr>
+          <w:rFonts w:cstheme="minorHAnsi"/>
+          <w:lang w:val="pl-PL"/>
+        </w:rPr>
+        <w:t xml:space="preserve"> skutecznie realizuje swoje cele związane z profesjonalnym serwisowaniem pojazdów i wysoką jakością obsługi klientów.</w:t>
+      </w:r>
+    </w:p>
+    <w:p>
+      <w:pPr>
+        <w:jc w:val="left"/>
+        <w:rPr>
+          <w:rFonts w:cstheme="minorHAnsi"/>
+          <w:b/>
+          <w:bCs/>
+          <w:lang w:val="pl-PL"/>
+        </w:rPr>
+      </w:pPr>
+    </w:p>
+    <w:p>
+      <w:pPr>
+        <w:jc w:val="left"/>
+        <w:rPr>
+          <w:rFonts w:cstheme="minorHAnsi"/>
+          <w:b/>
+          <w:bCs/>
+          <w:lang w:val="pl-PL"/>
+        </w:rPr>
+      </w:pPr>
     </w:p>
     <w:p>
       <w:pPr>
@@ -4695,7 +5310,6 @@
         <w:rPr>
           <w:lang w:val="pl-PL"/>
         </w:rPr>
-        <w:lastRenderedPageBreak/>
         <w:t>Jeśli na masowy rynek: Pobieżna analiza rynku. Dla kogo będzie przydatny taki system. Ile jest organizacji, które będą mogły z niego skorzystać, użytkowników w poszczególnych organizacjach. Czy te organizacje stanowią jednorodną grupę czy są różne rodzaje. Co one mają ze sobą wspólnego. Jak ta liczba będzie się zmieniała w najbliższej przyszłości.</w:t>
       </w:r>
     </w:p>
@@ -5530,19 +6144,31 @@
         <w:rPr>
           <w:lang w:val="pl-PL"/>
         </w:rPr>
-        <w:t>System ten będzie służył</w:t>
-      </w:r>
-      <w:r>
-        <w:rPr>
-          <w:lang w:val="pl-PL"/>
-        </w:rPr>
-        <w:t xml:space="preserve"> do kompleksowej obsługi klienta. Będzie mu umożliwiał zapis na wybrany termin serwisowania samochodu oraz zamówienie danej części zamiennej.</w:t>
-      </w:r>
-      <w:r>
-        <w:rPr>
-          <w:lang w:val="pl-PL"/>
-        </w:rPr>
-        <w:t xml:space="preserve"> </w:t>
+        <w:t>U</w:t>
+      </w:r>
+      <w:r>
+        <w:rPr>
+          <w:lang w:val="pl-PL"/>
+        </w:rPr>
+        <w:t xml:space="preserve">możliwia kompleksową obsługę klienta: zapis na wizytę serwisową, zamówienie części zamiennych, </w:t>
+      </w:r>
+      <w:r>
+        <w:rPr>
+          <w:lang w:val="pl-PL"/>
+        </w:rPr>
+        <w:t>przegląd</w:t>
+      </w:r>
+      <w:r>
+        <w:rPr>
+          <w:lang w:val="pl-PL"/>
+        </w:rPr>
+        <w:t xml:space="preserve"> przeprowadzonych</w:t>
+      </w:r>
+      <w:r>
+        <w:rPr>
+          <w:lang w:val="pl-PL"/>
+        </w:rPr>
+        <w:t xml:space="preserve"> napraw</w:t>
       </w:r>
     </w:p>
     <w:p>
@@ -5560,13 +6186,7 @@
         <w:rPr>
           <w:lang w:val="pl-PL"/>
         </w:rPr>
-        <w:t>Będzie również rejestrował historię transakcji, historię serwisowania</w:t>
-      </w:r>
-      <w:r>
-        <w:rPr>
-          <w:lang w:val="pl-PL"/>
-        </w:rPr>
-        <w:t xml:space="preserve"> do celów ewidencji finansowej.</w:t>
+        <w:t>Rejestruje wszystkie transakcje, generuje raporty finansowe i analizy sprzedażowe.</w:t>
       </w:r>
     </w:p>
     <w:p>
@@ -5584,7 +6204,7 @@
         <w:rPr>
           <w:lang w:val="pl-PL"/>
         </w:rPr>
-        <w:t>Umożliwi zarządzanie magazynem i rozliczeniami finansowymi</w:t>
+        <w:t>Zapewnia efektywne zarządzanie magazynem części, w tym automatyczne aktualizacje stanów magazynowych</w:t>
       </w:r>
     </w:p>
     <w:p>
@@ -5602,13 +6222,7 @@
         <w:rPr>
           <w:lang w:val="pl-PL"/>
         </w:rPr>
-        <w:t>Zapewni narzędzia raportowe oraz zautomatyzowane powiadomienia dla klientów (np. o terminach przeglądów)</w:t>
-      </w:r>
-      <w:r>
-        <w:rPr>
-          <w:lang w:val="pl-PL"/>
-        </w:rPr>
-        <w:t>.</w:t>
+        <w:t>Pozwala na automatyczne powiadomienia klientów (np. o terminach przeglądów)</w:t>
       </w:r>
     </w:p>
     <w:p>
@@ -5626,7 +6240,19 @@
         <w:rPr>
           <w:lang w:val="pl-PL"/>
         </w:rPr>
-        <w:t>Umożliwi szybką formę komunikacji między klientem a zleceniobiorcą</w:t>
+        <w:t>Udostępnia</w:t>
+      </w:r>
+      <w:r>
+        <w:rPr>
+          <w:lang w:val="pl-PL"/>
+        </w:rPr>
+        <w:t xml:space="preserve"> </w:t>
+      </w:r>
+      <w:r>
+        <w:rPr>
+          <w:lang w:val="pl-PL"/>
+        </w:rPr>
+        <w:t>harmonogram prac mechaników, co usprawnia planowanie i rozliczanie czasu pracy</w:t>
       </w:r>
     </w:p>
     <w:p>
@@ -5644,25 +6270,7 @@
         <w:rPr>
           <w:lang w:val="pl-PL"/>
         </w:rPr>
-        <w:t xml:space="preserve">Będzie prowadził </w:t>
-      </w:r>
-      <w:r>
-        <w:rPr>
-          <w:lang w:val="pl-PL"/>
-        </w:rPr>
-        <w:t>grafik</w:t>
-      </w:r>
-      <w:r>
-        <w:rPr>
-          <w:lang w:val="pl-PL"/>
-        </w:rPr>
-        <w:t xml:space="preserve"> </w:t>
-      </w:r>
-      <w:r>
-        <w:rPr>
-          <w:lang w:val="pl-PL"/>
-        </w:rPr>
-        <w:t>napraw dla mechaników</w:t>
+        <w:t>Zawiera bazę danych historii napraw i zakupów poszczególnych klientów.</w:t>
       </w:r>
     </w:p>
     <w:p>
@@ -5804,6 +6412,28 @@
           <w:lang w:val="pl-PL"/>
         </w:rPr>
         <w:t>Poprawi kontrolę kosztów i monitorowanie rentowności usług.</w:t>
+      </w:r>
+    </w:p>
+    <w:p>
+      <w:pPr>
+        <w:pStyle w:val="Akapitzlist"/>
+        <w:numPr>
+          <w:ilvl w:val="0"/>
+          <w:numId w:val="35"/>
+        </w:numPr>
+        <w:spacing w:before="100" w:beforeAutospacing="1" w:after="100" w:afterAutospacing="1"/>
+        <w:jc w:val="left"/>
+        <w:rPr>
+          <w:rFonts w:ascii="Times New Roman" w:eastAsia="Times New Roman" w:hAnsi="Times New Roman"/>
+          <w:lang w:val="pl-PL" w:eastAsia="pl-PL"/>
+        </w:rPr>
+      </w:pPr>
+      <w:r>
+        <w:rPr>
+          <w:rFonts w:ascii="Times New Roman" w:eastAsia="Times New Roman" w:hAnsi="Times New Roman"/>
+          <w:lang w:val="pl-PL" w:eastAsia="pl-PL"/>
+        </w:rPr>
+        <w:t>Wzmocnienie wizerunku firmy</w:t>
       </w:r>
     </w:p>
     <w:p>
@@ -6033,6 +6663,229 @@
     </w:p>
     <w:p>
       <w:pPr>
+        <w:rPr>
+          <w:lang w:val="pl-PL"/>
+        </w:rPr>
+      </w:pPr>
+    </w:p>
+    <w:p>
+      <w:pPr>
+        <w:numPr>
+          <w:ilvl w:val="0"/>
+          <w:numId w:val="49"/>
+        </w:numPr>
+        <w:rPr>
+          <w:lang w:val="pl-PL"/>
+        </w:rPr>
+      </w:pPr>
+      <w:r>
+        <w:rPr>
+          <w:b/>
+          <w:bCs/>
+          <w:lang w:val="pl-PL"/>
+        </w:rPr>
+        <w:t>Regulacje prawne</w:t>
+      </w:r>
+      <w:r>
+        <w:rPr>
+          <w:lang w:val="pl-PL"/>
+        </w:rPr>
+        <w:t xml:space="preserve"> – system musi działać zgodnie z obowiązującymi normami i przepisami (np. RODO, przepisy podatkowe), uwzględniając lokalne wymogi w zakresie przechowywania danych.</w:t>
+      </w:r>
+    </w:p>
+    <w:p>
+      <w:pPr>
+        <w:numPr>
+          <w:ilvl w:val="0"/>
+          <w:numId w:val="49"/>
+        </w:numPr>
+        <w:rPr>
+          <w:lang w:val="pl-PL"/>
+        </w:rPr>
+      </w:pPr>
+      <w:r>
+        <w:rPr>
+          <w:b/>
+          <w:bCs/>
+          <w:lang w:val="pl-PL"/>
+        </w:rPr>
+        <w:t>Integracje</w:t>
+      </w:r>
+      <w:r>
+        <w:rPr>
+          <w:lang w:val="pl-PL"/>
+        </w:rPr>
+        <w:t xml:space="preserve"> – konieczna jest możliwość współpracy z systemami zewnętrznymi (system księgowy, system kurierski, moduł e-commerce), co wymaga dobrze zaprojektowanego API.</w:t>
+      </w:r>
+    </w:p>
+    <w:p>
+      <w:pPr>
+        <w:pStyle w:val="Akapitzlist"/>
+        <w:numPr>
+          <w:ilvl w:val="0"/>
+          <w:numId w:val="49"/>
+        </w:numPr>
+        <w:spacing w:before="100" w:beforeAutospacing="1" w:after="100" w:afterAutospacing="1"/>
+        <w:jc w:val="left"/>
+        <w:rPr>
+          <w:rFonts w:ascii="Times New Roman" w:eastAsia="Times New Roman" w:hAnsi="Times New Roman"/>
+          <w:lang w:val="pl-PL" w:eastAsia="pl-PL"/>
+        </w:rPr>
+      </w:pPr>
+      <w:r>
+        <w:rPr>
+          <w:rFonts w:ascii="Times New Roman" w:eastAsia="Times New Roman" w:hAnsi="Times New Roman"/>
+          <w:b/>
+          <w:bCs/>
+          <w:lang w:val="pl-PL" w:eastAsia="pl-PL"/>
+        </w:rPr>
+        <w:t>T</w:t>
+      </w:r>
+      <w:r>
+        <w:rPr>
+          <w:rFonts w:ascii="Times New Roman" w:eastAsia="Times New Roman" w:hAnsi="Times New Roman"/>
+          <w:b/>
+          <w:bCs/>
+          <w:lang w:val="pl-PL" w:eastAsia="pl-PL"/>
+        </w:rPr>
+        <w:t>echnologie</w:t>
+      </w:r>
+      <w:r>
+        <w:rPr>
+          <w:rFonts w:ascii="Times New Roman" w:eastAsia="Times New Roman" w:hAnsi="Times New Roman"/>
+          <w:lang w:val="pl-PL" w:eastAsia="pl-PL"/>
+        </w:rPr>
+        <w:t>:</w:t>
+      </w:r>
+    </w:p>
+    <w:p>
+      <w:pPr>
+        <w:pStyle w:val="Akapitzlist"/>
+        <w:numPr>
+          <w:ilvl w:val="1"/>
+          <w:numId w:val="51"/>
+        </w:numPr>
+        <w:spacing w:before="100" w:beforeAutospacing="1" w:after="100" w:afterAutospacing="1"/>
+        <w:jc w:val="left"/>
+        <w:rPr>
+          <w:rFonts w:ascii="Times New Roman" w:eastAsia="Times New Roman" w:hAnsi="Times New Roman"/>
+          <w:lang w:val="pl-PL" w:eastAsia="pl-PL"/>
+        </w:rPr>
+      </w:pPr>
+      <w:r>
+        <w:rPr>
+          <w:rFonts w:ascii="Times New Roman" w:eastAsia="Times New Roman" w:hAnsi="Times New Roman"/>
+          <w:lang w:val="pl-PL" w:eastAsia="pl-PL"/>
+        </w:rPr>
+        <w:t>Baza danych SQL (np. MySQL) z uwagi na transakcyjny charakter operacji.</w:t>
+      </w:r>
+    </w:p>
+    <w:p>
+      <w:pPr>
+        <w:pStyle w:val="Akapitzlist"/>
+        <w:numPr>
+          <w:ilvl w:val="1"/>
+          <w:numId w:val="51"/>
+        </w:numPr>
+        <w:spacing w:before="100" w:beforeAutospacing="1" w:after="100" w:afterAutospacing="1"/>
+        <w:jc w:val="left"/>
+        <w:rPr>
+          <w:rFonts w:ascii="Times New Roman" w:eastAsia="Times New Roman" w:hAnsi="Times New Roman"/>
+          <w:lang w:val="pl-PL" w:eastAsia="pl-PL"/>
+        </w:rPr>
+      </w:pPr>
+      <w:r>
+        <w:rPr>
+          <w:rFonts w:ascii="Times New Roman" w:eastAsia="Times New Roman" w:hAnsi="Times New Roman"/>
+          <w:lang w:val="pl-PL" w:eastAsia="pl-PL"/>
+        </w:rPr>
+        <w:t>Interfejs webowy (HTML/CSS) umożliwiający dostęp z dowolnego urządzenia z przeglądarką.</w:t>
+      </w:r>
+    </w:p>
+    <w:p>
+      <w:pPr>
+        <w:numPr>
+          <w:ilvl w:val="0"/>
+          <w:numId w:val="49"/>
+        </w:numPr>
+        <w:rPr>
+          <w:lang w:val="pl-PL"/>
+        </w:rPr>
+      </w:pPr>
+      <w:r>
+        <w:rPr>
+          <w:b/>
+          <w:bCs/>
+          <w:lang w:val="pl-PL"/>
+        </w:rPr>
+        <w:t>Zarządzanie bezpieczeństwem</w:t>
+      </w:r>
+      <w:r>
+        <w:rPr>
+          <w:lang w:val="pl-PL"/>
+        </w:rPr>
+        <w:t xml:space="preserve"> – wprowadzenie szyfrowanej transmisji (SSL/TLS), silnych haseł, odpowiedniego systemu uprawnień oraz regularnego tworzenia kopii zapasowych.</w:t>
+      </w:r>
+    </w:p>
+    <w:p>
+      <w:pPr>
+        <w:numPr>
+          <w:ilvl w:val="0"/>
+          <w:numId w:val="49"/>
+        </w:numPr>
+        <w:rPr>
+          <w:lang w:val="pl-PL"/>
+        </w:rPr>
+      </w:pPr>
+      <w:r>
+        <w:rPr>
+          <w:b/>
+          <w:bCs/>
+          <w:lang w:val="pl-PL"/>
+        </w:rPr>
+        <w:t>Platforma sprzętowa</w:t>
+      </w:r>
+      <w:r>
+        <w:rPr>
+          <w:lang w:val="pl-PL"/>
+        </w:rPr>
+        <w:t xml:space="preserve"> – system powinien działać na serwerach Linux oraz stacjach roboczych z Windows 10 lub wyższym, jednak możliwa jest elastyczność w doborze konkretnych platform.</w:t>
+      </w:r>
+    </w:p>
+    <w:p>
+      <w:pPr>
+        <w:numPr>
+          <w:ilvl w:val="0"/>
+          <w:numId w:val="49"/>
+        </w:numPr>
+        <w:rPr>
+          <w:lang w:val="pl-PL"/>
+        </w:rPr>
+      </w:pPr>
+      <w:r>
+        <w:rPr>
+          <w:b/>
+          <w:bCs/>
+          <w:lang w:val="pl-PL"/>
+        </w:rPr>
+        <w:t>Rozszerzalność</w:t>
+      </w:r>
+      <w:r>
+        <w:rPr>
+          <w:lang w:val="pl-PL"/>
+        </w:rPr>
+        <w:t xml:space="preserve"> – w planach może znaleźć się wdrożenie modułów do e-sprzedaży (sprzedaż części online), dlatego architektura musi pozwalać na łatwe dołączenie nowych funkcji w przyszłości.</w:t>
+      </w:r>
+    </w:p>
+    <w:p>
+      <w:pPr>
+        <w:rPr>
+          <w:lang w:val="pl-PL"/>
+        </w:rPr>
+      </w:pPr>
+    </w:p>
+    <w:p>
+      <w:pPr>
         <w:pStyle w:val="Nagwek2"/>
         <w:rPr>
           <w:lang w:val="pl-PL"/>
@@ -6183,6 +7036,7 @@
         <w:rPr>
           <w:lang w:val="pl-PL"/>
         </w:rPr>
+        <w:lastRenderedPageBreak/>
         <w:t>każde na nowej stronie wg następujących punktów:</w:t>
       </w:r>
     </w:p>
@@ -6603,7 +7457,6 @@
           <w:i/>
           <w:lang w:val="pl-PL"/>
         </w:rPr>
-        <w:lastRenderedPageBreak/>
         <w:t>- wiele przebiegów głównych wraz z ew. scenariuszami alternatywnymi – wtedy każdy z przebiegów głównych powinien być opisany wg tych punktów (od warunków początkowych do końca).</w:t>
       </w:r>
     </w:p>
@@ -9148,6 +10001,119 @@
     </w:lvl>
   </w:abstractNum>
   <w:abstractNum w:abstractNumId="5" w15:restartNumberingAfterBreak="0">
+    <w:nsid w:val="143D0B69"/>
+    <w:multiLevelType w:val="multilevel"/>
+    <w:tmpl w:val="9D80D3A2"/>
+    <w:lvl w:ilvl="0">
+      <w:start w:val="1"/>
+      <w:numFmt w:val="decimal"/>
+      <w:lvlText w:val="%1."/>
+      <w:lvlJc w:val="left"/>
+      <w:pPr>
+        <w:tabs>
+          <w:tab w:val="num" w:pos="720"/>
+        </w:tabs>
+        <w:ind w:left="720" w:hanging="360"/>
+      </w:pPr>
+    </w:lvl>
+    <w:lvl w:ilvl="1">
+      <w:start w:val="1"/>
+      <w:numFmt w:val="bullet"/>
+      <w:lvlText w:val=""/>
+      <w:lvlJc w:val="left"/>
+      <w:pPr>
+        <w:ind w:left="1440" w:hanging="360"/>
+      </w:pPr>
+      <w:rPr>
+        <w:rFonts w:ascii="Symbol" w:hAnsi="Symbol" w:hint="default"/>
+      </w:rPr>
+    </w:lvl>
+    <w:lvl w:ilvl="2" w:tentative="1">
+      <w:start w:val="1"/>
+      <w:numFmt w:val="decimal"/>
+      <w:lvlText w:val="%3."/>
+      <w:lvlJc w:val="left"/>
+      <w:pPr>
+        <w:tabs>
+          <w:tab w:val="num" w:pos="2160"/>
+        </w:tabs>
+        <w:ind w:left="2160" w:hanging="360"/>
+      </w:pPr>
+    </w:lvl>
+    <w:lvl w:ilvl="3" w:tentative="1">
+      <w:start w:val="1"/>
+      <w:numFmt w:val="decimal"/>
+      <w:lvlText w:val="%4."/>
+      <w:lvlJc w:val="left"/>
+      <w:pPr>
+        <w:tabs>
+          <w:tab w:val="num" w:pos="2880"/>
+        </w:tabs>
+        <w:ind w:left="2880" w:hanging="360"/>
+      </w:pPr>
+    </w:lvl>
+    <w:lvl w:ilvl="4" w:tentative="1">
+      <w:start w:val="1"/>
+      <w:numFmt w:val="decimal"/>
+      <w:lvlText w:val="%5."/>
+      <w:lvlJc w:val="left"/>
+      <w:pPr>
+        <w:tabs>
+          <w:tab w:val="num" w:pos="3600"/>
+        </w:tabs>
+        <w:ind w:left="3600" w:hanging="360"/>
+      </w:pPr>
+    </w:lvl>
+    <w:lvl w:ilvl="5" w:tentative="1">
+      <w:start w:val="1"/>
+      <w:numFmt w:val="decimal"/>
+      <w:lvlText w:val="%6."/>
+      <w:lvlJc w:val="left"/>
+      <w:pPr>
+        <w:tabs>
+          <w:tab w:val="num" w:pos="4320"/>
+        </w:tabs>
+        <w:ind w:left="4320" w:hanging="360"/>
+      </w:pPr>
+    </w:lvl>
+    <w:lvl w:ilvl="6" w:tentative="1">
+      <w:start w:val="1"/>
+      <w:numFmt w:val="decimal"/>
+      <w:lvlText w:val="%7."/>
+      <w:lvlJc w:val="left"/>
+      <w:pPr>
+        <w:tabs>
+          <w:tab w:val="num" w:pos="5040"/>
+        </w:tabs>
+        <w:ind w:left="5040" w:hanging="360"/>
+      </w:pPr>
+    </w:lvl>
+    <w:lvl w:ilvl="7" w:tentative="1">
+      <w:start w:val="1"/>
+      <w:numFmt w:val="decimal"/>
+      <w:lvlText w:val="%8."/>
+      <w:lvlJc w:val="left"/>
+      <w:pPr>
+        <w:tabs>
+          <w:tab w:val="num" w:pos="5760"/>
+        </w:tabs>
+        <w:ind w:left="5760" w:hanging="360"/>
+      </w:pPr>
+    </w:lvl>
+    <w:lvl w:ilvl="8" w:tentative="1">
+      <w:start w:val="1"/>
+      <w:numFmt w:val="decimal"/>
+      <w:lvlText w:val="%9."/>
+      <w:lvlJc w:val="left"/>
+      <w:pPr>
+        <w:tabs>
+          <w:tab w:val="num" w:pos="6480"/>
+        </w:tabs>
+        <w:ind w:left="6480" w:hanging="360"/>
+      </w:pPr>
+    </w:lvl>
+  </w:abstractNum>
+  <w:abstractNum w:abstractNumId="6" w15:restartNumberingAfterBreak="0">
     <w:nsid w:val="152854AD"/>
     <w:multiLevelType w:val="multilevel"/>
     <w:tmpl w:val="694857D2"/>
@@ -9259,7 +10225,93 @@
       </w:rPr>
     </w:lvl>
   </w:abstractNum>
-  <w:abstractNum w:abstractNumId="6" w15:restartNumberingAfterBreak="0">
+  <w:abstractNum w:abstractNumId="7" w15:restartNumberingAfterBreak="0">
+    <w:nsid w:val="1881435F"/>
+    <w:multiLevelType w:val="hybridMultilevel"/>
+    <w:tmpl w:val="B854FFEA"/>
+    <w:lvl w:ilvl="0" w:tplc="0415000F">
+      <w:start w:val="1"/>
+      <w:numFmt w:val="decimal"/>
+      <w:lvlText w:val="%1."/>
+      <w:lvlJc w:val="left"/>
+      <w:pPr>
+        <w:ind w:left="720" w:hanging="360"/>
+      </w:pPr>
+    </w:lvl>
+    <w:lvl w:ilvl="1" w:tplc="04150019" w:tentative="1">
+      <w:start w:val="1"/>
+      <w:numFmt w:val="lowerLetter"/>
+      <w:lvlText w:val="%2."/>
+      <w:lvlJc w:val="left"/>
+      <w:pPr>
+        <w:ind w:left="1440" w:hanging="360"/>
+      </w:pPr>
+    </w:lvl>
+    <w:lvl w:ilvl="2" w:tplc="0415001B" w:tentative="1">
+      <w:start w:val="1"/>
+      <w:numFmt w:val="lowerRoman"/>
+      <w:lvlText w:val="%3."/>
+      <w:lvlJc w:val="right"/>
+      <w:pPr>
+        <w:ind w:left="2160" w:hanging="180"/>
+      </w:pPr>
+    </w:lvl>
+    <w:lvl w:ilvl="3" w:tplc="0415000F" w:tentative="1">
+      <w:start w:val="1"/>
+      <w:numFmt w:val="decimal"/>
+      <w:lvlText w:val="%4."/>
+      <w:lvlJc w:val="left"/>
+      <w:pPr>
+        <w:ind w:left="2880" w:hanging="360"/>
+      </w:pPr>
+    </w:lvl>
+    <w:lvl w:ilvl="4" w:tplc="04150019" w:tentative="1">
+      <w:start w:val="1"/>
+      <w:numFmt w:val="lowerLetter"/>
+      <w:lvlText w:val="%5."/>
+      <w:lvlJc w:val="left"/>
+      <w:pPr>
+        <w:ind w:left="3600" w:hanging="360"/>
+      </w:pPr>
+    </w:lvl>
+    <w:lvl w:ilvl="5" w:tplc="0415001B" w:tentative="1">
+      <w:start w:val="1"/>
+      <w:numFmt w:val="lowerRoman"/>
+      <w:lvlText w:val="%6."/>
+      <w:lvlJc w:val="right"/>
+      <w:pPr>
+        <w:ind w:left="4320" w:hanging="180"/>
+      </w:pPr>
+    </w:lvl>
+    <w:lvl w:ilvl="6" w:tplc="0415000F" w:tentative="1">
+      <w:start w:val="1"/>
+      <w:numFmt w:val="decimal"/>
+      <w:lvlText w:val="%7."/>
+      <w:lvlJc w:val="left"/>
+      <w:pPr>
+        <w:ind w:left="5040" w:hanging="360"/>
+      </w:pPr>
+    </w:lvl>
+    <w:lvl w:ilvl="7" w:tplc="04150019" w:tentative="1">
+      <w:start w:val="1"/>
+      <w:numFmt w:val="lowerLetter"/>
+      <w:lvlText w:val="%8."/>
+      <w:lvlJc w:val="left"/>
+      <w:pPr>
+        <w:ind w:left="5760" w:hanging="360"/>
+      </w:pPr>
+    </w:lvl>
+    <w:lvl w:ilvl="8" w:tplc="0415001B" w:tentative="1">
+      <w:start w:val="1"/>
+      <w:numFmt w:val="lowerRoman"/>
+      <w:lvlText w:val="%9."/>
+      <w:lvlJc w:val="right"/>
+      <w:pPr>
+        <w:ind w:left="6480" w:hanging="180"/>
+      </w:pPr>
+    </w:lvl>
+  </w:abstractNum>
+  <w:abstractNum w:abstractNumId="8" w15:restartNumberingAfterBreak="0">
     <w:nsid w:val="195E6DC0"/>
     <w:multiLevelType w:val="hybridMultilevel"/>
     <w:tmpl w:val="47E2FD10"/>
@@ -9372,7 +10424,7 @@
       </w:rPr>
     </w:lvl>
   </w:abstractNum>
-  <w:abstractNum w:abstractNumId="7" w15:restartNumberingAfterBreak="0">
+  <w:abstractNum w:abstractNumId="9" w15:restartNumberingAfterBreak="0">
     <w:nsid w:val="19FF00BD"/>
     <w:multiLevelType w:val="hybridMultilevel"/>
     <w:tmpl w:val="FBE2AA5E"/>
@@ -9485,7 +10537,7 @@
       </w:rPr>
     </w:lvl>
   </w:abstractNum>
-  <w:abstractNum w:abstractNumId="8" w15:restartNumberingAfterBreak="0">
+  <w:abstractNum w:abstractNumId="10" w15:restartNumberingAfterBreak="0">
     <w:nsid w:val="1A210990"/>
     <w:multiLevelType w:val="multilevel"/>
     <w:tmpl w:val="19C03C30"/>
@@ -9597,7 +10649,7 @@
       </w:rPr>
     </w:lvl>
   </w:abstractNum>
-  <w:abstractNum w:abstractNumId="9" w15:restartNumberingAfterBreak="0">
+  <w:abstractNum w:abstractNumId="11" w15:restartNumberingAfterBreak="0">
     <w:nsid w:val="21561774"/>
     <w:multiLevelType w:val="multilevel"/>
     <w:tmpl w:val="C8D8AEAA"/>
@@ -9746,7 +10798,120 @@
       </w:rPr>
     </w:lvl>
   </w:abstractNum>
-  <w:abstractNum w:abstractNumId="10" w15:restartNumberingAfterBreak="0">
+  <w:abstractNum w:abstractNumId="12" w15:restartNumberingAfterBreak="0">
+    <w:nsid w:val="21D22E18"/>
+    <w:multiLevelType w:val="hybridMultilevel"/>
+    <w:tmpl w:val="1B8C49BC"/>
+    <w:lvl w:ilvl="0" w:tplc="04150001">
+      <w:start w:val="1"/>
+      <w:numFmt w:val="bullet"/>
+      <w:lvlText w:val=""/>
+      <w:lvlJc w:val="left"/>
+      <w:pPr>
+        <w:ind w:left="720" w:hanging="360"/>
+      </w:pPr>
+      <w:rPr>
+        <w:rFonts w:ascii="Symbol" w:hAnsi="Symbol" w:hint="default"/>
+      </w:rPr>
+    </w:lvl>
+    <w:lvl w:ilvl="1" w:tplc="04150003" w:tentative="1">
+      <w:start w:val="1"/>
+      <w:numFmt w:val="bullet"/>
+      <w:lvlText w:val="o"/>
+      <w:lvlJc w:val="left"/>
+      <w:pPr>
+        <w:ind w:left="1440" w:hanging="360"/>
+      </w:pPr>
+      <w:rPr>
+        <w:rFonts w:ascii="Courier New" w:hAnsi="Courier New" w:cs="Courier New" w:hint="default"/>
+      </w:rPr>
+    </w:lvl>
+    <w:lvl w:ilvl="2" w:tplc="04150005" w:tentative="1">
+      <w:start w:val="1"/>
+      <w:numFmt w:val="bullet"/>
+      <w:lvlText w:val=""/>
+      <w:lvlJc w:val="left"/>
+      <w:pPr>
+        <w:ind w:left="2160" w:hanging="360"/>
+      </w:pPr>
+      <w:rPr>
+        <w:rFonts w:ascii="Wingdings" w:hAnsi="Wingdings" w:hint="default"/>
+      </w:rPr>
+    </w:lvl>
+    <w:lvl w:ilvl="3" w:tplc="04150001" w:tentative="1">
+      <w:start w:val="1"/>
+      <w:numFmt w:val="bullet"/>
+      <w:lvlText w:val=""/>
+      <w:lvlJc w:val="left"/>
+      <w:pPr>
+        <w:ind w:left="2880" w:hanging="360"/>
+      </w:pPr>
+      <w:rPr>
+        <w:rFonts w:ascii="Symbol" w:hAnsi="Symbol" w:hint="default"/>
+      </w:rPr>
+    </w:lvl>
+    <w:lvl w:ilvl="4" w:tplc="04150003" w:tentative="1">
+      <w:start w:val="1"/>
+      <w:numFmt w:val="bullet"/>
+      <w:lvlText w:val="o"/>
+      <w:lvlJc w:val="left"/>
+      <w:pPr>
+        <w:ind w:left="3600" w:hanging="360"/>
+      </w:pPr>
+      <w:rPr>
+        <w:rFonts w:ascii="Courier New" w:hAnsi="Courier New" w:cs="Courier New" w:hint="default"/>
+      </w:rPr>
+    </w:lvl>
+    <w:lvl w:ilvl="5" w:tplc="04150005" w:tentative="1">
+      <w:start w:val="1"/>
+      <w:numFmt w:val="bullet"/>
+      <w:lvlText w:val=""/>
+      <w:lvlJc w:val="left"/>
+      <w:pPr>
+        <w:ind w:left="4320" w:hanging="360"/>
+      </w:pPr>
+      <w:rPr>
+        <w:rFonts w:ascii="Wingdings" w:hAnsi="Wingdings" w:hint="default"/>
+      </w:rPr>
+    </w:lvl>
+    <w:lvl w:ilvl="6" w:tplc="04150001" w:tentative="1">
+      <w:start w:val="1"/>
+      <w:numFmt w:val="bullet"/>
+      <w:lvlText w:val=""/>
+      <w:lvlJc w:val="left"/>
+      <w:pPr>
+        <w:ind w:left="5040" w:hanging="360"/>
+      </w:pPr>
+      <w:rPr>
+        <w:rFonts w:ascii="Symbol" w:hAnsi="Symbol" w:hint="default"/>
+      </w:rPr>
+    </w:lvl>
+    <w:lvl w:ilvl="7" w:tplc="04150003" w:tentative="1">
+      <w:start w:val="1"/>
+      <w:numFmt w:val="bullet"/>
+      <w:lvlText w:val="o"/>
+      <w:lvlJc w:val="left"/>
+      <w:pPr>
+        <w:ind w:left="5760" w:hanging="360"/>
+      </w:pPr>
+      <w:rPr>
+        <w:rFonts w:ascii="Courier New" w:hAnsi="Courier New" w:cs="Courier New" w:hint="default"/>
+      </w:rPr>
+    </w:lvl>
+    <w:lvl w:ilvl="8" w:tplc="04150005" w:tentative="1">
+      <w:start w:val="1"/>
+      <w:numFmt w:val="bullet"/>
+      <w:lvlText w:val=""/>
+      <w:lvlJc w:val="left"/>
+      <w:pPr>
+        <w:ind w:left="6480" w:hanging="360"/>
+      </w:pPr>
+      <w:rPr>
+        <w:rFonts w:ascii="Wingdings" w:hAnsi="Wingdings" w:hint="default"/>
+      </w:rPr>
+    </w:lvl>
+  </w:abstractNum>
+  <w:abstractNum w:abstractNumId="13" w15:restartNumberingAfterBreak="0">
     <w:nsid w:val="2298513D"/>
     <w:multiLevelType w:val="multilevel"/>
     <w:tmpl w:val="CB645F06"/>
@@ -9858,7 +11023,120 @@
       </w:rPr>
     </w:lvl>
   </w:abstractNum>
-  <w:abstractNum w:abstractNumId="11" w15:restartNumberingAfterBreak="0">
+  <w:abstractNum w:abstractNumId="14" w15:restartNumberingAfterBreak="0">
+    <w:nsid w:val="279253D3"/>
+    <w:multiLevelType w:val="hybridMultilevel"/>
+    <w:tmpl w:val="21E46EBA"/>
+    <w:lvl w:ilvl="0" w:tplc="04150001">
+      <w:start w:val="1"/>
+      <w:numFmt w:val="bullet"/>
+      <w:lvlText w:val=""/>
+      <w:lvlJc w:val="left"/>
+      <w:pPr>
+        <w:ind w:left="1080" w:hanging="360"/>
+      </w:pPr>
+      <w:rPr>
+        <w:rFonts w:ascii="Symbol" w:hAnsi="Symbol" w:hint="default"/>
+      </w:rPr>
+    </w:lvl>
+    <w:lvl w:ilvl="1" w:tplc="04150003" w:tentative="1">
+      <w:start w:val="1"/>
+      <w:numFmt w:val="bullet"/>
+      <w:lvlText w:val="o"/>
+      <w:lvlJc w:val="left"/>
+      <w:pPr>
+        <w:ind w:left="1800" w:hanging="360"/>
+      </w:pPr>
+      <w:rPr>
+        <w:rFonts w:ascii="Courier New" w:hAnsi="Courier New" w:cs="Courier New" w:hint="default"/>
+      </w:rPr>
+    </w:lvl>
+    <w:lvl w:ilvl="2" w:tplc="04150005" w:tentative="1">
+      <w:start w:val="1"/>
+      <w:numFmt w:val="bullet"/>
+      <w:lvlText w:val=""/>
+      <w:lvlJc w:val="left"/>
+      <w:pPr>
+        <w:ind w:left="2520" w:hanging="360"/>
+      </w:pPr>
+      <w:rPr>
+        <w:rFonts w:ascii="Wingdings" w:hAnsi="Wingdings" w:hint="default"/>
+      </w:rPr>
+    </w:lvl>
+    <w:lvl w:ilvl="3" w:tplc="04150001" w:tentative="1">
+      <w:start w:val="1"/>
+      <w:numFmt w:val="bullet"/>
+      <w:lvlText w:val=""/>
+      <w:lvlJc w:val="left"/>
+      <w:pPr>
+        <w:ind w:left="3240" w:hanging="360"/>
+      </w:pPr>
+      <w:rPr>
+        <w:rFonts w:ascii="Symbol" w:hAnsi="Symbol" w:hint="default"/>
+      </w:rPr>
+    </w:lvl>
+    <w:lvl w:ilvl="4" w:tplc="04150003" w:tentative="1">
+      <w:start w:val="1"/>
+      <w:numFmt w:val="bullet"/>
+      <w:lvlText w:val="o"/>
+      <w:lvlJc w:val="left"/>
+      <w:pPr>
+        <w:ind w:left="3960" w:hanging="360"/>
+      </w:pPr>
+      <w:rPr>
+        <w:rFonts w:ascii="Courier New" w:hAnsi="Courier New" w:cs="Courier New" w:hint="default"/>
+      </w:rPr>
+    </w:lvl>
+    <w:lvl w:ilvl="5" w:tplc="04150005" w:tentative="1">
+      <w:start w:val="1"/>
+      <w:numFmt w:val="bullet"/>
+      <w:lvlText w:val=""/>
+      <w:lvlJc w:val="left"/>
+      <w:pPr>
+        <w:ind w:left="4680" w:hanging="360"/>
+      </w:pPr>
+      <w:rPr>
+        <w:rFonts w:ascii="Wingdings" w:hAnsi="Wingdings" w:hint="default"/>
+      </w:rPr>
+    </w:lvl>
+    <w:lvl w:ilvl="6" w:tplc="04150001" w:tentative="1">
+      <w:start w:val="1"/>
+      <w:numFmt w:val="bullet"/>
+      <w:lvlText w:val=""/>
+      <w:lvlJc w:val="left"/>
+      <w:pPr>
+        <w:ind w:left="5400" w:hanging="360"/>
+      </w:pPr>
+      <w:rPr>
+        <w:rFonts w:ascii="Symbol" w:hAnsi="Symbol" w:hint="default"/>
+      </w:rPr>
+    </w:lvl>
+    <w:lvl w:ilvl="7" w:tplc="04150003" w:tentative="1">
+      <w:start w:val="1"/>
+      <w:numFmt w:val="bullet"/>
+      <w:lvlText w:val="o"/>
+      <w:lvlJc w:val="left"/>
+      <w:pPr>
+        <w:ind w:left="6120" w:hanging="360"/>
+      </w:pPr>
+      <w:rPr>
+        <w:rFonts w:ascii="Courier New" w:hAnsi="Courier New" w:cs="Courier New" w:hint="default"/>
+      </w:rPr>
+    </w:lvl>
+    <w:lvl w:ilvl="8" w:tplc="04150005" w:tentative="1">
+      <w:start w:val="1"/>
+      <w:numFmt w:val="bullet"/>
+      <w:lvlText w:val=""/>
+      <w:lvlJc w:val="left"/>
+      <w:pPr>
+        <w:ind w:left="6840" w:hanging="360"/>
+      </w:pPr>
+      <w:rPr>
+        <w:rFonts w:ascii="Wingdings" w:hAnsi="Wingdings" w:hint="default"/>
+      </w:rPr>
+    </w:lvl>
+  </w:abstractNum>
+  <w:abstractNum w:abstractNumId="15" w15:restartNumberingAfterBreak="0">
     <w:nsid w:val="2A1071C1"/>
     <w:multiLevelType w:val="multilevel"/>
     <w:tmpl w:val="3AD4213A"/>
@@ -9971,7 +11249,7 @@
       </w:rPr>
     </w:lvl>
   </w:abstractNum>
-  <w:abstractNum w:abstractNumId="12" w15:restartNumberingAfterBreak="0">
+  <w:abstractNum w:abstractNumId="16" w15:restartNumberingAfterBreak="0">
     <w:nsid w:val="2A5E0A20"/>
     <w:multiLevelType w:val="multilevel"/>
     <w:tmpl w:val="219EFD44"/>
@@ -10084,7 +11362,7 @@
       </w:rPr>
     </w:lvl>
   </w:abstractNum>
-  <w:abstractNum w:abstractNumId="13" w15:restartNumberingAfterBreak="0">
+  <w:abstractNum w:abstractNumId="17" w15:restartNumberingAfterBreak="0">
     <w:nsid w:val="2E04029F"/>
     <w:multiLevelType w:val="multilevel"/>
     <w:tmpl w:val="694857D2"/>
@@ -10196,7 +11474,120 @@
       </w:rPr>
     </w:lvl>
   </w:abstractNum>
-  <w:abstractNum w:abstractNumId="14" w15:restartNumberingAfterBreak="0">
+  <w:abstractNum w:abstractNumId="18" w15:restartNumberingAfterBreak="0">
+    <w:nsid w:val="2F42312D"/>
+    <w:multiLevelType w:val="multilevel"/>
+    <w:tmpl w:val="8C7E465E"/>
+    <w:lvl w:ilvl="0">
+      <w:start w:val="1"/>
+      <w:numFmt w:val="decimal"/>
+      <w:lvlText w:val="%1."/>
+      <w:lvlJc w:val="left"/>
+      <w:pPr>
+        <w:tabs>
+          <w:tab w:val="num" w:pos="720"/>
+        </w:tabs>
+        <w:ind w:left="720" w:hanging="360"/>
+      </w:pPr>
+    </w:lvl>
+    <w:lvl w:ilvl="1">
+      <w:start w:val="1"/>
+      <w:numFmt w:val="bullet"/>
+      <w:lvlText w:val=""/>
+      <w:lvlJc w:val="left"/>
+      <w:pPr>
+        <w:ind w:left="1440" w:hanging="360"/>
+      </w:pPr>
+      <w:rPr>
+        <w:rFonts w:ascii="Symbol" w:hAnsi="Symbol" w:hint="default"/>
+      </w:rPr>
+    </w:lvl>
+    <w:lvl w:ilvl="2" w:tentative="1">
+      <w:start w:val="1"/>
+      <w:numFmt w:val="decimal"/>
+      <w:lvlText w:val="%3."/>
+      <w:lvlJc w:val="left"/>
+      <w:pPr>
+        <w:tabs>
+          <w:tab w:val="num" w:pos="2160"/>
+        </w:tabs>
+        <w:ind w:left="2160" w:hanging="360"/>
+      </w:pPr>
+    </w:lvl>
+    <w:lvl w:ilvl="3" w:tentative="1">
+      <w:start w:val="1"/>
+      <w:numFmt w:val="decimal"/>
+      <w:lvlText w:val="%4."/>
+      <w:lvlJc w:val="left"/>
+      <w:pPr>
+        <w:tabs>
+          <w:tab w:val="num" w:pos="2880"/>
+        </w:tabs>
+        <w:ind w:left="2880" w:hanging="360"/>
+      </w:pPr>
+    </w:lvl>
+    <w:lvl w:ilvl="4" w:tentative="1">
+      <w:start w:val="1"/>
+      <w:numFmt w:val="decimal"/>
+      <w:lvlText w:val="%5."/>
+      <w:lvlJc w:val="left"/>
+      <w:pPr>
+        <w:tabs>
+          <w:tab w:val="num" w:pos="3600"/>
+        </w:tabs>
+        <w:ind w:left="3600" w:hanging="360"/>
+      </w:pPr>
+    </w:lvl>
+    <w:lvl w:ilvl="5" w:tentative="1">
+      <w:start w:val="1"/>
+      <w:numFmt w:val="decimal"/>
+      <w:lvlText w:val="%6."/>
+      <w:lvlJc w:val="left"/>
+      <w:pPr>
+        <w:tabs>
+          <w:tab w:val="num" w:pos="4320"/>
+        </w:tabs>
+        <w:ind w:left="4320" w:hanging="360"/>
+      </w:pPr>
+    </w:lvl>
+    <w:lvl w:ilvl="6" w:tentative="1">
+      <w:start w:val="1"/>
+      <w:numFmt w:val="decimal"/>
+      <w:lvlText w:val="%7."/>
+      <w:lvlJc w:val="left"/>
+      <w:pPr>
+        <w:tabs>
+          <w:tab w:val="num" w:pos="5040"/>
+        </w:tabs>
+        <w:ind w:left="5040" w:hanging="360"/>
+      </w:pPr>
+    </w:lvl>
+    <w:lvl w:ilvl="7" w:tentative="1">
+      <w:start w:val="1"/>
+      <w:numFmt w:val="decimal"/>
+      <w:lvlText w:val="%8."/>
+      <w:lvlJc w:val="left"/>
+      <w:pPr>
+        <w:tabs>
+          <w:tab w:val="num" w:pos="5760"/>
+        </w:tabs>
+        <w:ind w:left="5760" w:hanging="360"/>
+      </w:pPr>
+    </w:lvl>
+    <w:lvl w:ilvl="8" w:tentative="1">
+      <w:start w:val="1"/>
+      <w:numFmt w:val="decimal"/>
+      <w:lvlText w:val="%9."/>
+      <w:lvlJc w:val="left"/>
+      <w:pPr>
+        <w:tabs>
+          <w:tab w:val="num" w:pos="6480"/>
+        </w:tabs>
+        <w:ind w:left="6480" w:hanging="360"/>
+      </w:pPr>
+    </w:lvl>
+  </w:abstractNum>
+  <w:abstractNum w:abstractNumId="19" w15:restartNumberingAfterBreak="0">
     <w:nsid w:val="2F823BB1"/>
     <w:multiLevelType w:val="hybridMultilevel"/>
     <w:tmpl w:val="84F05278"/>
@@ -10309,7 +11700,7 @@
       </w:rPr>
     </w:lvl>
   </w:abstractNum>
-  <w:abstractNum w:abstractNumId="15" w15:restartNumberingAfterBreak="0">
+  <w:abstractNum w:abstractNumId="20" w15:restartNumberingAfterBreak="0">
     <w:nsid w:val="3588666B"/>
     <w:multiLevelType w:val="multilevel"/>
     <w:tmpl w:val="19C03C30"/>
@@ -10421,7 +11812,7 @@
       </w:rPr>
     </w:lvl>
   </w:abstractNum>
-  <w:abstractNum w:abstractNumId="16" w15:restartNumberingAfterBreak="0">
+  <w:abstractNum w:abstractNumId="21" w15:restartNumberingAfterBreak="0">
     <w:nsid w:val="360D46B7"/>
     <w:multiLevelType w:val="hybridMultilevel"/>
     <w:tmpl w:val="38846D82"/>
@@ -10534,7 +11925,269 @@
       </w:rPr>
     </w:lvl>
   </w:abstractNum>
-  <w:abstractNum w:abstractNumId="17" w15:restartNumberingAfterBreak="0">
+  <w:abstractNum w:abstractNumId="22" w15:restartNumberingAfterBreak="0">
+    <w:nsid w:val="36E478F8"/>
+    <w:multiLevelType w:val="hybridMultilevel"/>
+    <w:tmpl w:val="233C192E"/>
+    <w:lvl w:ilvl="0" w:tplc="04150001">
+      <w:start w:val="1"/>
+      <w:numFmt w:val="bullet"/>
+      <w:lvlText w:val=""/>
+      <w:lvlJc w:val="left"/>
+      <w:pPr>
+        <w:ind w:left="720" w:hanging="360"/>
+      </w:pPr>
+      <w:rPr>
+        <w:rFonts w:ascii="Symbol" w:hAnsi="Symbol" w:hint="default"/>
+      </w:rPr>
+    </w:lvl>
+    <w:lvl w:ilvl="1" w:tplc="04150003" w:tentative="1">
+      <w:start w:val="1"/>
+      <w:numFmt w:val="bullet"/>
+      <w:lvlText w:val="o"/>
+      <w:lvlJc w:val="left"/>
+      <w:pPr>
+        <w:ind w:left="1440" w:hanging="360"/>
+      </w:pPr>
+      <w:rPr>
+        <w:rFonts w:ascii="Courier New" w:hAnsi="Courier New" w:cs="Courier New" w:hint="default"/>
+      </w:rPr>
+    </w:lvl>
+    <w:lvl w:ilvl="2" w:tplc="04150005" w:tentative="1">
+      <w:start w:val="1"/>
+      <w:numFmt w:val="bullet"/>
+      <w:lvlText w:val=""/>
+      <w:lvlJc w:val="left"/>
+      <w:pPr>
+        <w:ind w:left="2160" w:hanging="360"/>
+      </w:pPr>
+      <w:rPr>
+        <w:rFonts w:ascii="Wingdings" w:hAnsi="Wingdings" w:hint="default"/>
+      </w:rPr>
+    </w:lvl>
+    <w:lvl w:ilvl="3" w:tplc="04150001" w:tentative="1">
+      <w:start w:val="1"/>
+      <w:numFmt w:val="bullet"/>
+      <w:lvlText w:val=""/>
+      <w:lvlJc w:val="left"/>
+      <w:pPr>
+        <w:ind w:left="2880" w:hanging="360"/>
+      </w:pPr>
+      <w:rPr>
+        <w:rFonts w:ascii="Symbol" w:hAnsi="Symbol" w:hint="default"/>
+      </w:rPr>
+    </w:lvl>
+    <w:lvl w:ilvl="4" w:tplc="04150003" w:tentative="1">
+      <w:start w:val="1"/>
+      <w:numFmt w:val="bullet"/>
+      <w:lvlText w:val="o"/>
+      <w:lvlJc w:val="left"/>
+      <w:pPr>
+        <w:ind w:left="3600" w:hanging="360"/>
+      </w:pPr>
+      <w:rPr>
+        <w:rFonts w:ascii="Courier New" w:hAnsi="Courier New" w:cs="Courier New" w:hint="default"/>
+      </w:rPr>
+    </w:lvl>
+    <w:lvl w:ilvl="5" w:tplc="04150005" w:tentative="1">
+      <w:start w:val="1"/>
+      <w:numFmt w:val="bullet"/>
+      <w:lvlText w:val=""/>
+      <w:lvlJc w:val="left"/>
+      <w:pPr>
+        <w:ind w:left="4320" w:hanging="360"/>
+      </w:pPr>
+      <w:rPr>
+        <w:rFonts w:ascii="Wingdings" w:hAnsi="Wingdings" w:hint="default"/>
+      </w:rPr>
+    </w:lvl>
+    <w:lvl w:ilvl="6" w:tplc="04150001" w:tentative="1">
+      <w:start w:val="1"/>
+      <w:numFmt w:val="bullet"/>
+      <w:lvlText w:val=""/>
+      <w:lvlJc w:val="left"/>
+      <w:pPr>
+        <w:ind w:left="5040" w:hanging="360"/>
+      </w:pPr>
+      <w:rPr>
+        <w:rFonts w:ascii="Symbol" w:hAnsi="Symbol" w:hint="default"/>
+      </w:rPr>
+    </w:lvl>
+    <w:lvl w:ilvl="7" w:tplc="04150003" w:tentative="1">
+      <w:start w:val="1"/>
+      <w:numFmt w:val="bullet"/>
+      <w:lvlText w:val="o"/>
+      <w:lvlJc w:val="left"/>
+      <w:pPr>
+        <w:ind w:left="5760" w:hanging="360"/>
+      </w:pPr>
+      <w:rPr>
+        <w:rFonts w:ascii="Courier New" w:hAnsi="Courier New" w:cs="Courier New" w:hint="default"/>
+      </w:rPr>
+    </w:lvl>
+    <w:lvl w:ilvl="8" w:tplc="04150005" w:tentative="1">
+      <w:start w:val="1"/>
+      <w:numFmt w:val="bullet"/>
+      <w:lvlText w:val=""/>
+      <w:lvlJc w:val="left"/>
+      <w:pPr>
+        <w:ind w:left="6480" w:hanging="360"/>
+      </w:pPr>
+      <w:rPr>
+        <w:rFonts w:ascii="Wingdings" w:hAnsi="Wingdings" w:hint="default"/>
+      </w:rPr>
+    </w:lvl>
+  </w:abstractNum>
+  <w:abstractNum w:abstractNumId="23" w15:restartNumberingAfterBreak="0">
+    <w:nsid w:val="39C86C96"/>
+    <w:multiLevelType w:val="multilevel"/>
+    <w:tmpl w:val="F5985D6E"/>
+    <w:lvl w:ilvl="0">
+      <w:start w:val="1"/>
+      <w:numFmt w:val="bullet"/>
+      <w:lvlText w:val=""/>
+      <w:lvlJc w:val="left"/>
+      <w:pPr>
+        <w:tabs>
+          <w:tab w:val="num" w:pos="720"/>
+        </w:tabs>
+        <w:ind w:left="720" w:hanging="360"/>
+      </w:pPr>
+      <w:rPr>
+        <w:rFonts w:ascii="Symbol" w:hAnsi="Symbol" w:hint="default"/>
+        <w:sz w:val="20"/>
+      </w:rPr>
+    </w:lvl>
+    <w:lvl w:ilvl="1" w:tentative="1">
+      <w:start w:val="1"/>
+      <w:numFmt w:val="bullet"/>
+      <w:lvlText w:val="o"/>
+      <w:lvlJc w:val="left"/>
+      <w:pPr>
+        <w:tabs>
+          <w:tab w:val="num" w:pos="1440"/>
+        </w:tabs>
+        <w:ind w:left="1440" w:hanging="360"/>
+      </w:pPr>
+      <w:rPr>
+        <w:rFonts w:ascii="Courier New" w:hAnsi="Courier New" w:hint="default"/>
+        <w:sz w:val="20"/>
+      </w:rPr>
+    </w:lvl>
+    <w:lvl w:ilvl="2" w:tentative="1">
+      <w:start w:val="1"/>
+      <w:numFmt w:val="bullet"/>
+      <w:lvlText w:val=""/>
+      <w:lvlJc w:val="left"/>
+      <w:pPr>
+        <w:tabs>
+          <w:tab w:val="num" w:pos="2160"/>
+        </w:tabs>
+        <w:ind w:left="2160" w:hanging="360"/>
+      </w:pPr>
+      <w:rPr>
+        <w:rFonts w:ascii="Wingdings" w:hAnsi="Wingdings" w:hint="default"/>
+        <w:sz w:val="20"/>
+      </w:rPr>
+    </w:lvl>
+    <w:lvl w:ilvl="3" w:tentative="1">
+      <w:start w:val="1"/>
+      <w:numFmt w:val="bullet"/>
+      <w:lvlText w:val=""/>
+      <w:lvlJc w:val="left"/>
+      <w:pPr>
+        <w:tabs>
+          <w:tab w:val="num" w:pos="2880"/>
+        </w:tabs>
+        <w:ind w:left="2880" w:hanging="360"/>
+      </w:pPr>
+      <w:rPr>
+        <w:rFonts w:ascii="Wingdings" w:hAnsi="Wingdings" w:hint="default"/>
+        <w:sz w:val="20"/>
+      </w:rPr>
+    </w:lvl>
+    <w:lvl w:ilvl="4" w:tentative="1">
+      <w:start w:val="1"/>
+      <w:numFmt w:val="bullet"/>
+      <w:lvlText w:val=""/>
+      <w:lvlJc w:val="left"/>
+      <w:pPr>
+        <w:tabs>
+          <w:tab w:val="num" w:pos="3600"/>
+        </w:tabs>
+        <w:ind w:left="3600" w:hanging="360"/>
+      </w:pPr>
+      <w:rPr>
+        <w:rFonts w:ascii="Wingdings" w:hAnsi="Wingdings" w:hint="default"/>
+        <w:sz w:val="20"/>
+      </w:rPr>
+    </w:lvl>
+    <w:lvl w:ilvl="5" w:tentative="1">
+      <w:start w:val="1"/>
+      <w:numFmt w:val="bullet"/>
+      <w:lvlText w:val=""/>
+      <w:lvlJc w:val="left"/>
+      <w:pPr>
+        <w:tabs>
+          <w:tab w:val="num" w:pos="4320"/>
+        </w:tabs>
+        <w:ind w:left="4320" w:hanging="360"/>
+      </w:pPr>
+      <w:rPr>
+        <w:rFonts w:ascii="Wingdings" w:hAnsi="Wingdings" w:hint="default"/>
+        <w:sz w:val="20"/>
+      </w:rPr>
+    </w:lvl>
+    <w:lvl w:ilvl="6" w:tentative="1">
+      <w:start w:val="1"/>
+      <w:numFmt w:val="bullet"/>
+      <w:lvlText w:val=""/>
+      <w:lvlJc w:val="left"/>
+      <w:pPr>
+        <w:tabs>
+          <w:tab w:val="num" w:pos="5040"/>
+        </w:tabs>
+        <w:ind w:left="5040" w:hanging="360"/>
+      </w:pPr>
+      <w:rPr>
+        <w:rFonts w:ascii="Wingdings" w:hAnsi="Wingdings" w:hint="default"/>
+        <w:sz w:val="20"/>
+      </w:rPr>
+    </w:lvl>
+    <w:lvl w:ilvl="7" w:tentative="1">
+      <w:start w:val="1"/>
+      <w:numFmt w:val="bullet"/>
+      <w:lvlText w:val=""/>
+      <w:lvlJc w:val="left"/>
+      <w:pPr>
+        <w:tabs>
+          <w:tab w:val="num" w:pos="5760"/>
+        </w:tabs>
+        <w:ind w:left="5760" w:hanging="360"/>
+      </w:pPr>
+      <w:rPr>
+        <w:rFonts w:ascii="Wingdings" w:hAnsi="Wingdings" w:hint="default"/>
+        <w:sz w:val="20"/>
+      </w:rPr>
+    </w:lvl>
+    <w:lvl w:ilvl="8" w:tentative="1">
+      <w:start w:val="1"/>
+      <w:numFmt w:val="bullet"/>
+      <w:lvlText w:val=""/>
+      <w:lvlJc w:val="left"/>
+      <w:pPr>
+        <w:tabs>
+          <w:tab w:val="num" w:pos="6480"/>
+        </w:tabs>
+        <w:ind w:left="6480" w:hanging="360"/>
+      </w:pPr>
+      <w:rPr>
+        <w:rFonts w:ascii="Wingdings" w:hAnsi="Wingdings" w:hint="default"/>
+        <w:sz w:val="20"/>
+      </w:rPr>
+    </w:lvl>
+  </w:abstractNum>
+  <w:abstractNum w:abstractNumId="24" w15:restartNumberingAfterBreak="0">
     <w:nsid w:val="3A4A5F3F"/>
     <w:multiLevelType w:val="hybridMultilevel"/>
     <w:tmpl w:val="2FD67D40"/>
@@ -10647,7 +12300,156 @@
       </w:rPr>
     </w:lvl>
   </w:abstractNum>
-  <w:abstractNum w:abstractNumId="18" w15:restartNumberingAfterBreak="0">
+  <w:abstractNum w:abstractNumId="25" w15:restartNumberingAfterBreak="0">
+    <w:nsid w:val="3EA04EFC"/>
+    <w:multiLevelType w:val="multilevel"/>
+    <w:tmpl w:val="B4887B68"/>
+    <w:lvl w:ilvl="0">
+      <w:start w:val="1"/>
+      <w:numFmt w:val="bullet"/>
+      <w:lvlText w:val=""/>
+      <w:lvlJc w:val="left"/>
+      <w:pPr>
+        <w:tabs>
+          <w:tab w:val="num" w:pos="720"/>
+        </w:tabs>
+        <w:ind w:left="720" w:hanging="360"/>
+      </w:pPr>
+      <w:rPr>
+        <w:rFonts w:ascii="Symbol" w:hAnsi="Symbol" w:hint="default"/>
+        <w:sz w:val="20"/>
+      </w:rPr>
+    </w:lvl>
+    <w:lvl w:ilvl="1" w:tentative="1">
+      <w:start w:val="1"/>
+      <w:numFmt w:val="bullet"/>
+      <w:lvlText w:val="o"/>
+      <w:lvlJc w:val="left"/>
+      <w:pPr>
+        <w:tabs>
+          <w:tab w:val="num" w:pos="1440"/>
+        </w:tabs>
+        <w:ind w:left="1440" w:hanging="360"/>
+      </w:pPr>
+      <w:rPr>
+        <w:rFonts w:ascii="Courier New" w:hAnsi="Courier New" w:hint="default"/>
+        <w:sz w:val="20"/>
+      </w:rPr>
+    </w:lvl>
+    <w:lvl w:ilvl="2" w:tentative="1">
+      <w:start w:val="1"/>
+      <w:numFmt w:val="bullet"/>
+      <w:lvlText w:val=""/>
+      <w:lvlJc w:val="left"/>
+      <w:pPr>
+        <w:tabs>
+          <w:tab w:val="num" w:pos="2160"/>
+        </w:tabs>
+        <w:ind w:left="2160" w:hanging="360"/>
+      </w:pPr>
+      <w:rPr>
+        <w:rFonts w:ascii="Wingdings" w:hAnsi="Wingdings" w:hint="default"/>
+        <w:sz w:val="20"/>
+      </w:rPr>
+    </w:lvl>
+    <w:lvl w:ilvl="3" w:tentative="1">
+      <w:start w:val="1"/>
+      <w:numFmt w:val="bullet"/>
+      <w:lvlText w:val=""/>
+      <w:lvlJc w:val="left"/>
+      <w:pPr>
+        <w:tabs>
+          <w:tab w:val="num" w:pos="2880"/>
+        </w:tabs>
+        <w:ind w:left="2880" w:hanging="360"/>
+      </w:pPr>
+      <w:rPr>
+        <w:rFonts w:ascii="Wingdings" w:hAnsi="Wingdings" w:hint="default"/>
+        <w:sz w:val="20"/>
+      </w:rPr>
+    </w:lvl>
+    <w:lvl w:ilvl="4" w:tentative="1">
+      <w:start w:val="1"/>
+      <w:numFmt w:val="bullet"/>
+      <w:lvlText w:val=""/>
+      <w:lvlJc w:val="left"/>
+      <w:pPr>
+        <w:tabs>
+          <w:tab w:val="num" w:pos="3600"/>
+        </w:tabs>
+        <w:ind w:left="3600" w:hanging="360"/>
+      </w:pPr>
+      <w:rPr>
+        <w:rFonts w:ascii="Wingdings" w:hAnsi="Wingdings" w:hint="default"/>
+        <w:sz w:val="20"/>
+      </w:rPr>
+    </w:lvl>
+    <w:lvl w:ilvl="5" w:tentative="1">
+      <w:start w:val="1"/>
+      <w:numFmt w:val="bullet"/>
+      <w:lvlText w:val=""/>
+      <w:lvlJc w:val="left"/>
+      <w:pPr>
+        <w:tabs>
+          <w:tab w:val="num" w:pos="4320"/>
+        </w:tabs>
+        <w:ind w:left="4320" w:hanging="360"/>
+      </w:pPr>
+      <w:rPr>
+        <w:rFonts w:ascii="Wingdings" w:hAnsi="Wingdings" w:hint="default"/>
+        <w:sz w:val="20"/>
+      </w:rPr>
+    </w:lvl>
+    <w:lvl w:ilvl="6" w:tentative="1">
+      <w:start w:val="1"/>
+      <w:numFmt w:val="bullet"/>
+      <w:lvlText w:val=""/>
+      <w:lvlJc w:val="left"/>
+      <w:pPr>
+        <w:tabs>
+          <w:tab w:val="num" w:pos="5040"/>
+        </w:tabs>
+        <w:ind w:left="5040" w:hanging="360"/>
+      </w:pPr>
+      <w:rPr>
+        <w:rFonts w:ascii="Wingdings" w:hAnsi="Wingdings" w:hint="default"/>
+        <w:sz w:val="20"/>
+      </w:rPr>
+    </w:lvl>
+    <w:lvl w:ilvl="7" w:tentative="1">
+      <w:start w:val="1"/>
+      <w:numFmt w:val="bullet"/>
+      <w:lvlText w:val=""/>
+      <w:lvlJc w:val="left"/>
+      <w:pPr>
+        <w:tabs>
+          <w:tab w:val="num" w:pos="5760"/>
+        </w:tabs>
+        <w:ind w:left="5760" w:hanging="360"/>
+      </w:pPr>
+      <w:rPr>
+        <w:rFonts w:ascii="Wingdings" w:hAnsi="Wingdings" w:hint="default"/>
+        <w:sz w:val="20"/>
+      </w:rPr>
+    </w:lvl>
+    <w:lvl w:ilvl="8" w:tentative="1">
+      <w:start w:val="1"/>
+      <w:numFmt w:val="bullet"/>
+      <w:lvlText w:val=""/>
+      <w:lvlJc w:val="left"/>
+      <w:pPr>
+        <w:tabs>
+          <w:tab w:val="num" w:pos="6480"/>
+        </w:tabs>
+        <w:ind w:left="6480" w:hanging="360"/>
+      </w:pPr>
+      <w:rPr>
+        <w:rFonts w:ascii="Wingdings" w:hAnsi="Wingdings" w:hint="default"/>
+        <w:sz w:val="20"/>
+      </w:rPr>
+    </w:lvl>
+  </w:abstractNum>
+  <w:abstractNum w:abstractNumId="26" w15:restartNumberingAfterBreak="0">
     <w:nsid w:val="403C7992"/>
     <w:multiLevelType w:val="hybridMultilevel"/>
     <w:tmpl w:val="441AEC1A"/>
@@ -10760,7 +12562,233 @@
       </w:rPr>
     </w:lvl>
   </w:abstractNum>
-  <w:abstractNum w:abstractNumId="19" w15:restartNumberingAfterBreak="0">
+  <w:abstractNum w:abstractNumId="27" w15:restartNumberingAfterBreak="0">
+    <w:nsid w:val="448F777D"/>
+    <w:multiLevelType w:val="hybridMultilevel"/>
+    <w:tmpl w:val="8F3EA184"/>
+    <w:lvl w:ilvl="0" w:tplc="04150001">
+      <w:start w:val="1"/>
+      <w:numFmt w:val="bullet"/>
+      <w:lvlText w:val=""/>
+      <w:lvlJc w:val="left"/>
+      <w:pPr>
+        <w:ind w:left="1080" w:hanging="360"/>
+      </w:pPr>
+      <w:rPr>
+        <w:rFonts w:ascii="Symbol" w:hAnsi="Symbol" w:hint="default"/>
+      </w:rPr>
+    </w:lvl>
+    <w:lvl w:ilvl="1" w:tplc="04150003" w:tentative="1">
+      <w:start w:val="1"/>
+      <w:numFmt w:val="bullet"/>
+      <w:lvlText w:val="o"/>
+      <w:lvlJc w:val="left"/>
+      <w:pPr>
+        <w:ind w:left="1800" w:hanging="360"/>
+      </w:pPr>
+      <w:rPr>
+        <w:rFonts w:ascii="Courier New" w:hAnsi="Courier New" w:cs="Courier New" w:hint="default"/>
+      </w:rPr>
+    </w:lvl>
+    <w:lvl w:ilvl="2" w:tplc="04150005" w:tentative="1">
+      <w:start w:val="1"/>
+      <w:numFmt w:val="bullet"/>
+      <w:lvlText w:val=""/>
+      <w:lvlJc w:val="left"/>
+      <w:pPr>
+        <w:ind w:left="2520" w:hanging="360"/>
+      </w:pPr>
+      <w:rPr>
+        <w:rFonts w:ascii="Wingdings" w:hAnsi="Wingdings" w:hint="default"/>
+      </w:rPr>
+    </w:lvl>
+    <w:lvl w:ilvl="3" w:tplc="04150001" w:tentative="1">
+      <w:start w:val="1"/>
+      <w:numFmt w:val="bullet"/>
+      <w:lvlText w:val=""/>
+      <w:lvlJc w:val="left"/>
+      <w:pPr>
+        <w:ind w:left="3240" w:hanging="360"/>
+      </w:pPr>
+      <w:rPr>
+        <w:rFonts w:ascii="Symbol" w:hAnsi="Symbol" w:hint="default"/>
+      </w:rPr>
+    </w:lvl>
+    <w:lvl w:ilvl="4" w:tplc="04150003" w:tentative="1">
+      <w:start w:val="1"/>
+      <w:numFmt w:val="bullet"/>
+      <w:lvlText w:val="o"/>
+      <w:lvlJc w:val="left"/>
+      <w:pPr>
+        <w:ind w:left="3960" w:hanging="360"/>
+      </w:pPr>
+      <w:rPr>
+        <w:rFonts w:ascii="Courier New" w:hAnsi="Courier New" w:cs="Courier New" w:hint="default"/>
+      </w:rPr>
+    </w:lvl>
+    <w:lvl w:ilvl="5" w:tplc="04150005" w:tentative="1">
+      <w:start w:val="1"/>
+      <w:numFmt w:val="bullet"/>
+      <w:lvlText w:val=""/>
+      <w:lvlJc w:val="left"/>
+      <w:pPr>
+        <w:ind w:left="4680" w:hanging="360"/>
+      </w:pPr>
+      <w:rPr>
+        <w:rFonts w:ascii="Wingdings" w:hAnsi="Wingdings" w:hint="default"/>
+      </w:rPr>
+    </w:lvl>
+    <w:lvl w:ilvl="6" w:tplc="04150001" w:tentative="1">
+      <w:start w:val="1"/>
+      <w:numFmt w:val="bullet"/>
+      <w:lvlText w:val=""/>
+      <w:lvlJc w:val="left"/>
+      <w:pPr>
+        <w:ind w:left="5400" w:hanging="360"/>
+      </w:pPr>
+      <w:rPr>
+        <w:rFonts w:ascii="Symbol" w:hAnsi="Symbol" w:hint="default"/>
+      </w:rPr>
+    </w:lvl>
+    <w:lvl w:ilvl="7" w:tplc="04150003" w:tentative="1">
+      <w:start w:val="1"/>
+      <w:numFmt w:val="bullet"/>
+      <w:lvlText w:val="o"/>
+      <w:lvlJc w:val="left"/>
+      <w:pPr>
+        <w:ind w:left="6120" w:hanging="360"/>
+      </w:pPr>
+      <w:rPr>
+        <w:rFonts w:ascii="Courier New" w:hAnsi="Courier New" w:cs="Courier New" w:hint="default"/>
+      </w:rPr>
+    </w:lvl>
+    <w:lvl w:ilvl="8" w:tplc="04150005" w:tentative="1">
+      <w:start w:val="1"/>
+      <w:numFmt w:val="bullet"/>
+      <w:lvlText w:val=""/>
+      <w:lvlJc w:val="left"/>
+      <w:pPr>
+        <w:ind w:left="6840" w:hanging="360"/>
+      </w:pPr>
+      <w:rPr>
+        <w:rFonts w:ascii="Wingdings" w:hAnsi="Wingdings" w:hint="default"/>
+      </w:rPr>
+    </w:lvl>
+  </w:abstractNum>
+  <w:abstractNum w:abstractNumId="28" w15:restartNumberingAfterBreak="0">
+    <w:nsid w:val="44CA3608"/>
+    <w:multiLevelType w:val="multilevel"/>
+    <w:tmpl w:val="31CE1FB0"/>
+    <w:lvl w:ilvl="0">
+      <w:start w:val="1"/>
+      <w:numFmt w:val="decimal"/>
+      <w:lvlText w:val="%1."/>
+      <w:lvlJc w:val="left"/>
+      <w:pPr>
+        <w:tabs>
+          <w:tab w:val="num" w:pos="720"/>
+        </w:tabs>
+        <w:ind w:left="720" w:hanging="360"/>
+      </w:pPr>
+    </w:lvl>
+    <w:lvl w:ilvl="1" w:tentative="1">
+      <w:start w:val="1"/>
+      <w:numFmt w:val="decimal"/>
+      <w:lvlText w:val="%2."/>
+      <w:lvlJc w:val="left"/>
+      <w:pPr>
+        <w:tabs>
+          <w:tab w:val="num" w:pos="1440"/>
+        </w:tabs>
+        <w:ind w:left="1440" w:hanging="360"/>
+      </w:pPr>
+    </w:lvl>
+    <w:lvl w:ilvl="2" w:tentative="1">
+      <w:start w:val="1"/>
+      <w:numFmt w:val="decimal"/>
+      <w:lvlText w:val="%3."/>
+      <w:lvlJc w:val="left"/>
+      <w:pPr>
+        <w:tabs>
+          <w:tab w:val="num" w:pos="2160"/>
+        </w:tabs>
+        <w:ind w:left="2160" w:hanging="360"/>
+      </w:pPr>
+    </w:lvl>
+    <w:lvl w:ilvl="3" w:tentative="1">
+      <w:start w:val="1"/>
+      <w:numFmt w:val="decimal"/>
+      <w:lvlText w:val="%4."/>
+      <w:lvlJc w:val="left"/>
+      <w:pPr>
+        <w:tabs>
+          <w:tab w:val="num" w:pos="2880"/>
+        </w:tabs>
+        <w:ind w:left="2880" w:hanging="360"/>
+      </w:pPr>
+    </w:lvl>
+    <w:lvl w:ilvl="4" w:tentative="1">
+      <w:start w:val="1"/>
+      <w:numFmt w:val="decimal"/>
+      <w:lvlText w:val="%5."/>
+      <w:lvlJc w:val="left"/>
+      <w:pPr>
+        <w:tabs>
+          <w:tab w:val="num" w:pos="3600"/>
+        </w:tabs>
+        <w:ind w:left="3600" w:hanging="360"/>
+      </w:pPr>
+    </w:lvl>
+    <w:lvl w:ilvl="5" w:tentative="1">
+      <w:start w:val="1"/>
+      <w:numFmt w:val="decimal"/>
+      <w:lvlText w:val="%6."/>
+      <w:lvlJc w:val="left"/>
+      <w:pPr>
+        <w:tabs>
+          <w:tab w:val="num" w:pos="4320"/>
+        </w:tabs>
+        <w:ind w:left="4320" w:hanging="360"/>
+      </w:pPr>
+    </w:lvl>
+    <w:lvl w:ilvl="6" w:tentative="1">
+      <w:start w:val="1"/>
+      <w:numFmt w:val="decimal"/>
+      <w:lvlText w:val="%7."/>
+      <w:lvlJc w:val="left"/>
+      <w:pPr>
+        <w:tabs>
+          <w:tab w:val="num" w:pos="5040"/>
+        </w:tabs>
+        <w:ind w:left="5040" w:hanging="360"/>
+      </w:pPr>
+    </w:lvl>
+    <w:lvl w:ilvl="7" w:tentative="1">
+      <w:start w:val="1"/>
+      <w:numFmt w:val="decimal"/>
+      <w:lvlText w:val="%8."/>
+      <w:lvlJc w:val="left"/>
+      <w:pPr>
+        <w:tabs>
+          <w:tab w:val="num" w:pos="5760"/>
+        </w:tabs>
+        <w:ind w:left="5760" w:hanging="360"/>
+      </w:pPr>
+    </w:lvl>
+    <w:lvl w:ilvl="8" w:tentative="1">
+      <w:start w:val="1"/>
+      <w:numFmt w:val="decimal"/>
+      <w:lvlText w:val="%9."/>
+      <w:lvlJc w:val="left"/>
+      <w:pPr>
+        <w:tabs>
+          <w:tab w:val="num" w:pos="6480"/>
+        </w:tabs>
+        <w:ind w:left="6480" w:hanging="360"/>
+      </w:pPr>
+    </w:lvl>
+  </w:abstractNum>
+  <w:abstractNum w:abstractNumId="29" w15:restartNumberingAfterBreak="0">
     <w:nsid w:val="46572BA8"/>
     <w:multiLevelType w:val="multilevel"/>
     <w:tmpl w:val="219EFD44"/>
@@ -10873,7 +12901,7 @@
       </w:rPr>
     </w:lvl>
   </w:abstractNum>
-  <w:abstractNum w:abstractNumId="20" w15:restartNumberingAfterBreak="0">
+  <w:abstractNum w:abstractNumId="30" w15:restartNumberingAfterBreak="0">
     <w:nsid w:val="4CA5170A"/>
     <w:multiLevelType w:val="hybridMultilevel"/>
     <w:tmpl w:val="289C4842"/>
@@ -10986,7 +13014,120 @@
       </w:rPr>
     </w:lvl>
   </w:abstractNum>
-  <w:abstractNum w:abstractNumId="21" w15:restartNumberingAfterBreak="0">
+  <w:abstractNum w:abstractNumId="31" w15:restartNumberingAfterBreak="0">
+    <w:nsid w:val="4E140901"/>
+    <w:multiLevelType w:val="hybridMultilevel"/>
+    <w:tmpl w:val="5358EBE4"/>
+    <w:lvl w:ilvl="0" w:tplc="04150001">
+      <w:start w:val="1"/>
+      <w:numFmt w:val="bullet"/>
+      <w:lvlText w:val=""/>
+      <w:lvlJc w:val="left"/>
+      <w:pPr>
+        <w:ind w:left="1080" w:hanging="360"/>
+      </w:pPr>
+      <w:rPr>
+        <w:rFonts w:ascii="Symbol" w:hAnsi="Symbol" w:hint="default"/>
+      </w:rPr>
+    </w:lvl>
+    <w:lvl w:ilvl="1" w:tplc="04150003" w:tentative="1">
+      <w:start w:val="1"/>
+      <w:numFmt w:val="bullet"/>
+      <w:lvlText w:val="o"/>
+      <w:lvlJc w:val="left"/>
+      <w:pPr>
+        <w:ind w:left="1800" w:hanging="360"/>
+      </w:pPr>
+      <w:rPr>
+        <w:rFonts w:ascii="Courier New" w:hAnsi="Courier New" w:cs="Courier New" w:hint="default"/>
+      </w:rPr>
+    </w:lvl>
+    <w:lvl w:ilvl="2" w:tplc="04150005" w:tentative="1">
+      <w:start w:val="1"/>
+      <w:numFmt w:val="bullet"/>
+      <w:lvlText w:val=""/>
+      <w:lvlJc w:val="left"/>
+      <w:pPr>
+        <w:ind w:left="2520" w:hanging="360"/>
+      </w:pPr>
+      <w:rPr>
+        <w:rFonts w:ascii="Wingdings" w:hAnsi="Wingdings" w:hint="default"/>
+      </w:rPr>
+    </w:lvl>
+    <w:lvl w:ilvl="3" w:tplc="04150001" w:tentative="1">
+      <w:start w:val="1"/>
+      <w:numFmt w:val="bullet"/>
+      <w:lvlText w:val=""/>
+      <w:lvlJc w:val="left"/>
+      <w:pPr>
+        <w:ind w:left="3240" w:hanging="360"/>
+      </w:pPr>
+      <w:rPr>
+        <w:rFonts w:ascii="Symbol" w:hAnsi="Symbol" w:hint="default"/>
+      </w:rPr>
+    </w:lvl>
+    <w:lvl w:ilvl="4" w:tplc="04150003" w:tentative="1">
+      <w:start w:val="1"/>
+      <w:numFmt w:val="bullet"/>
+      <w:lvlText w:val="o"/>
+      <w:lvlJc w:val="left"/>
+      <w:pPr>
+        <w:ind w:left="3960" w:hanging="360"/>
+      </w:pPr>
+      <w:rPr>
+        <w:rFonts w:ascii="Courier New" w:hAnsi="Courier New" w:cs="Courier New" w:hint="default"/>
+      </w:rPr>
+    </w:lvl>
+    <w:lvl w:ilvl="5" w:tplc="04150005" w:tentative="1">
+      <w:start w:val="1"/>
+      <w:numFmt w:val="bullet"/>
+      <w:lvlText w:val=""/>
+      <w:lvlJc w:val="left"/>
+      <w:pPr>
+        <w:ind w:left="4680" w:hanging="360"/>
+      </w:pPr>
+      <w:rPr>
+        <w:rFonts w:ascii="Wingdings" w:hAnsi="Wingdings" w:hint="default"/>
+      </w:rPr>
+    </w:lvl>
+    <w:lvl w:ilvl="6" w:tplc="04150001" w:tentative="1">
+      <w:start w:val="1"/>
+      <w:numFmt w:val="bullet"/>
+      <w:lvlText w:val=""/>
+      <w:lvlJc w:val="left"/>
+      <w:pPr>
+        <w:ind w:left="5400" w:hanging="360"/>
+      </w:pPr>
+      <w:rPr>
+        <w:rFonts w:ascii="Symbol" w:hAnsi="Symbol" w:hint="default"/>
+      </w:rPr>
+    </w:lvl>
+    <w:lvl w:ilvl="7" w:tplc="04150003" w:tentative="1">
+      <w:start w:val="1"/>
+      <w:numFmt w:val="bullet"/>
+      <w:lvlText w:val="o"/>
+      <w:lvlJc w:val="left"/>
+      <w:pPr>
+        <w:ind w:left="6120" w:hanging="360"/>
+      </w:pPr>
+      <w:rPr>
+        <w:rFonts w:ascii="Courier New" w:hAnsi="Courier New" w:cs="Courier New" w:hint="default"/>
+      </w:rPr>
+    </w:lvl>
+    <w:lvl w:ilvl="8" w:tplc="04150005" w:tentative="1">
+      <w:start w:val="1"/>
+      <w:numFmt w:val="bullet"/>
+      <w:lvlText w:val=""/>
+      <w:lvlJc w:val="left"/>
+      <w:pPr>
+        <w:ind w:left="6840" w:hanging="360"/>
+      </w:pPr>
+      <w:rPr>
+        <w:rFonts w:ascii="Wingdings" w:hAnsi="Wingdings" w:hint="default"/>
+      </w:rPr>
+    </w:lvl>
+  </w:abstractNum>
+  <w:abstractNum w:abstractNumId="32" w15:restartNumberingAfterBreak="0">
     <w:nsid w:val="5044084C"/>
     <w:multiLevelType w:val="hybridMultilevel"/>
     <w:tmpl w:val="93244302"/>
@@ -11098,7 +13239,7 @@
       </w:rPr>
     </w:lvl>
   </w:abstractNum>
-  <w:abstractNum w:abstractNumId="22" w15:restartNumberingAfterBreak="0">
+  <w:abstractNum w:abstractNumId="33" w15:restartNumberingAfterBreak="0">
     <w:nsid w:val="5611254B"/>
     <w:multiLevelType w:val="hybridMultilevel"/>
     <w:tmpl w:val="E28482BE"/>
@@ -11211,7 +13352,7 @@
       </w:rPr>
     </w:lvl>
   </w:abstractNum>
-  <w:abstractNum w:abstractNumId="23" w15:restartNumberingAfterBreak="0">
+  <w:abstractNum w:abstractNumId="34" w15:restartNumberingAfterBreak="0">
     <w:nsid w:val="5A5F2F4C"/>
     <w:multiLevelType w:val="multilevel"/>
     <w:tmpl w:val="8586EB7A"/>
@@ -11324,7 +13465,7 @@
       </w:rPr>
     </w:lvl>
   </w:abstractNum>
-  <w:abstractNum w:abstractNumId="24" w15:restartNumberingAfterBreak="0">
+  <w:abstractNum w:abstractNumId="35" w15:restartNumberingAfterBreak="0">
     <w:nsid w:val="5A6348D9"/>
     <w:multiLevelType w:val="multilevel"/>
     <w:tmpl w:val="04150025"/>
@@ -11419,7 +13560,124 @@
       </w:pPr>
     </w:lvl>
   </w:abstractNum>
-  <w:abstractNum w:abstractNumId="25" w15:restartNumberingAfterBreak="0">
+  <w:abstractNum w:abstractNumId="36" w15:restartNumberingAfterBreak="0">
+    <w:nsid w:val="5AC635D3"/>
+    <w:multiLevelType w:val="multilevel"/>
+    <w:tmpl w:val="4A3C5E1E"/>
+    <w:lvl w:ilvl="0">
+      <w:start w:val="1"/>
+      <w:numFmt w:val="decimal"/>
+      <w:lvlText w:val="%1."/>
+      <w:lvlJc w:val="left"/>
+      <w:pPr>
+        <w:tabs>
+          <w:tab w:val="num" w:pos="720"/>
+        </w:tabs>
+        <w:ind w:left="720" w:hanging="360"/>
+      </w:pPr>
+    </w:lvl>
+    <w:lvl w:ilvl="1">
+      <w:start w:val="1"/>
+      <w:numFmt w:val="bullet"/>
+      <w:lvlText w:val="o"/>
+      <w:lvlJc w:val="left"/>
+      <w:pPr>
+        <w:tabs>
+          <w:tab w:val="num" w:pos="1440"/>
+        </w:tabs>
+        <w:ind w:left="1440" w:hanging="360"/>
+      </w:pPr>
+      <w:rPr>
+        <w:rFonts w:ascii="Courier New" w:hAnsi="Courier New" w:hint="default"/>
+        <w:sz w:val="20"/>
+      </w:rPr>
+    </w:lvl>
+    <w:lvl w:ilvl="2" w:tentative="1">
+      <w:start w:val="1"/>
+      <w:numFmt w:val="decimal"/>
+      <w:lvlText w:val="%3."/>
+      <w:lvlJc w:val="left"/>
+      <w:pPr>
+        <w:tabs>
+          <w:tab w:val="num" w:pos="2160"/>
+        </w:tabs>
+        <w:ind w:left="2160" w:hanging="360"/>
+      </w:pPr>
+    </w:lvl>
+    <w:lvl w:ilvl="3" w:tentative="1">
+      <w:start w:val="1"/>
+      <w:numFmt w:val="decimal"/>
+      <w:lvlText w:val="%4."/>
+      <w:lvlJc w:val="left"/>
+      <w:pPr>
+        <w:tabs>
+          <w:tab w:val="num" w:pos="2880"/>
+        </w:tabs>
+        <w:ind w:left="2880" w:hanging="360"/>
+      </w:pPr>
+    </w:lvl>
+    <w:lvl w:ilvl="4" w:tentative="1">
+      <w:start w:val="1"/>
+      <w:numFmt w:val="decimal"/>
+      <w:lvlText w:val="%5."/>
+      <w:lvlJc w:val="left"/>
+      <w:pPr>
+        <w:tabs>
+          <w:tab w:val="num" w:pos="3600"/>
+        </w:tabs>
+        <w:ind w:left="3600" w:hanging="360"/>
+      </w:pPr>
+    </w:lvl>
+    <w:lvl w:ilvl="5" w:tentative="1">
+      <w:start w:val="1"/>
+      <w:numFmt w:val="decimal"/>
+      <w:lvlText w:val="%6."/>
+      <w:lvlJc w:val="left"/>
+      <w:pPr>
+        <w:tabs>
+          <w:tab w:val="num" w:pos="4320"/>
+        </w:tabs>
+        <w:ind w:left="4320" w:hanging="360"/>
+      </w:pPr>
+    </w:lvl>
+    <w:lvl w:ilvl="6" w:tentative="1">
+      <w:start w:val="1"/>
+      <w:numFmt w:val="decimal"/>
+      <w:lvlText w:val="%7."/>
+      <w:lvlJc w:val="left"/>
+      <w:pPr>
+        <w:tabs>
+          <w:tab w:val="num" w:pos="5040"/>
+        </w:tabs>
+        <w:ind w:left="5040" w:hanging="360"/>
+      </w:pPr>
+    </w:lvl>
+    <w:lvl w:ilvl="7" w:tentative="1">
+      <w:start w:val="1"/>
+      <w:numFmt w:val="decimal"/>
+      <w:lvlText w:val="%8."/>
+      <w:lvlJc w:val="left"/>
+      <w:pPr>
+        <w:tabs>
+          <w:tab w:val="num" w:pos="5760"/>
+        </w:tabs>
+        <w:ind w:left="5760" w:hanging="360"/>
+      </w:pPr>
+    </w:lvl>
+    <w:lvl w:ilvl="8" w:tentative="1">
+      <w:start w:val="1"/>
+      <w:numFmt w:val="decimal"/>
+      <w:lvlText w:val="%9."/>
+      <w:lvlJc w:val="left"/>
+      <w:pPr>
+        <w:tabs>
+          <w:tab w:val="num" w:pos="6480"/>
+        </w:tabs>
+        <w:ind w:left="6480" w:hanging="360"/>
+      </w:pPr>
+    </w:lvl>
+  </w:abstractNum>
+  <w:abstractNum w:abstractNumId="37" w15:restartNumberingAfterBreak="0">
     <w:nsid w:val="5BB15DD8"/>
     <w:multiLevelType w:val="hybridMultilevel"/>
     <w:tmpl w:val="EFF2D094"/>
@@ -11532,7 +13790,120 @@
       </w:rPr>
     </w:lvl>
   </w:abstractNum>
-  <w:abstractNum w:abstractNumId="26" w15:restartNumberingAfterBreak="0">
+  <w:abstractNum w:abstractNumId="38" w15:restartNumberingAfterBreak="0">
+    <w:nsid w:val="5E6F1AF5"/>
+    <w:multiLevelType w:val="multilevel"/>
+    <w:tmpl w:val="8C7E465E"/>
+    <w:lvl w:ilvl="0">
+      <w:start w:val="1"/>
+      <w:numFmt w:val="decimal"/>
+      <w:lvlText w:val="%1."/>
+      <w:lvlJc w:val="left"/>
+      <w:pPr>
+        <w:tabs>
+          <w:tab w:val="num" w:pos="720"/>
+        </w:tabs>
+        <w:ind w:left="720" w:hanging="360"/>
+      </w:pPr>
+    </w:lvl>
+    <w:lvl w:ilvl="1">
+      <w:start w:val="1"/>
+      <w:numFmt w:val="bullet"/>
+      <w:lvlText w:val=""/>
+      <w:lvlJc w:val="left"/>
+      <w:pPr>
+        <w:ind w:left="1440" w:hanging="360"/>
+      </w:pPr>
+      <w:rPr>
+        <w:rFonts w:ascii="Symbol" w:hAnsi="Symbol" w:hint="default"/>
+      </w:rPr>
+    </w:lvl>
+    <w:lvl w:ilvl="2" w:tentative="1">
+      <w:start w:val="1"/>
+      <w:numFmt w:val="decimal"/>
+      <w:lvlText w:val="%3."/>
+      <w:lvlJc w:val="left"/>
+      <w:pPr>
+        <w:tabs>
+          <w:tab w:val="num" w:pos="2160"/>
+        </w:tabs>
+        <w:ind w:left="2160" w:hanging="360"/>
+      </w:pPr>
+    </w:lvl>
+    <w:lvl w:ilvl="3" w:tentative="1">
+      <w:start w:val="1"/>
+      <w:numFmt w:val="decimal"/>
+      <w:lvlText w:val="%4."/>
+      <w:lvlJc w:val="left"/>
+      <w:pPr>
+        <w:tabs>
+          <w:tab w:val="num" w:pos="2880"/>
+        </w:tabs>
+        <w:ind w:left="2880" w:hanging="360"/>
+      </w:pPr>
+    </w:lvl>
+    <w:lvl w:ilvl="4" w:tentative="1">
+      <w:start w:val="1"/>
+      <w:numFmt w:val="decimal"/>
+      <w:lvlText w:val="%5."/>
+      <w:lvlJc w:val="left"/>
+      <w:pPr>
+        <w:tabs>
+          <w:tab w:val="num" w:pos="3600"/>
+        </w:tabs>
+        <w:ind w:left="3600" w:hanging="360"/>
+      </w:pPr>
+    </w:lvl>
+    <w:lvl w:ilvl="5" w:tentative="1">
+      <w:start w:val="1"/>
+      <w:numFmt w:val="decimal"/>
+      <w:lvlText w:val="%6."/>
+      <w:lvlJc w:val="left"/>
+      <w:pPr>
+        <w:tabs>
+          <w:tab w:val="num" w:pos="4320"/>
+        </w:tabs>
+        <w:ind w:left="4320" w:hanging="360"/>
+      </w:pPr>
+    </w:lvl>
+    <w:lvl w:ilvl="6" w:tentative="1">
+      <w:start w:val="1"/>
+      <w:numFmt w:val="decimal"/>
+      <w:lvlText w:val="%7."/>
+      <w:lvlJc w:val="left"/>
+      <w:pPr>
+        <w:tabs>
+          <w:tab w:val="num" w:pos="5040"/>
+        </w:tabs>
+        <w:ind w:left="5040" w:hanging="360"/>
+      </w:pPr>
+    </w:lvl>
+    <w:lvl w:ilvl="7" w:tentative="1">
+      <w:start w:val="1"/>
+      <w:numFmt w:val="decimal"/>
+      <w:lvlText w:val="%8."/>
+      <w:lvlJc w:val="left"/>
+      <w:pPr>
+        <w:tabs>
+          <w:tab w:val="num" w:pos="5760"/>
+        </w:tabs>
+        <w:ind w:left="5760" w:hanging="360"/>
+      </w:pPr>
+    </w:lvl>
+    <w:lvl w:ilvl="8" w:tentative="1">
+      <w:start w:val="1"/>
+      <w:numFmt w:val="decimal"/>
+      <w:lvlText w:val="%9."/>
+      <w:lvlJc w:val="left"/>
+      <w:pPr>
+        <w:tabs>
+          <w:tab w:val="num" w:pos="6480"/>
+        </w:tabs>
+        <w:ind w:left="6480" w:hanging="360"/>
+      </w:pPr>
+    </w:lvl>
+  </w:abstractNum>
+  <w:abstractNum w:abstractNumId="39" w15:restartNumberingAfterBreak="0">
     <w:nsid w:val="5EC14FAE"/>
     <w:multiLevelType w:val="multilevel"/>
     <w:tmpl w:val="19C03C30"/>
@@ -11644,7 +14015,7 @@
       </w:rPr>
     </w:lvl>
   </w:abstractNum>
-  <w:abstractNum w:abstractNumId="27" w15:restartNumberingAfterBreak="0">
+  <w:abstractNum w:abstractNumId="40" w15:restartNumberingAfterBreak="0">
     <w:nsid w:val="67683D5F"/>
     <w:multiLevelType w:val="hybridMultilevel"/>
     <w:tmpl w:val="F4F2B170"/>
@@ -11757,7 +14128,7 @@
       </w:rPr>
     </w:lvl>
   </w:abstractNum>
-  <w:abstractNum w:abstractNumId="28" w15:restartNumberingAfterBreak="0">
+  <w:abstractNum w:abstractNumId="41" w15:restartNumberingAfterBreak="0">
     <w:nsid w:val="697153D1"/>
     <w:multiLevelType w:val="hybridMultilevel"/>
     <w:tmpl w:val="7B04B744"/>
@@ -11870,7 +14241,156 @@
       </w:rPr>
     </w:lvl>
   </w:abstractNum>
-  <w:abstractNum w:abstractNumId="29" w15:restartNumberingAfterBreak="0">
+  <w:abstractNum w:abstractNumId="42" w15:restartNumberingAfterBreak="0">
+    <w:nsid w:val="6C0713B9"/>
+    <w:multiLevelType w:val="multilevel"/>
+    <w:tmpl w:val="BD82CF88"/>
+    <w:lvl w:ilvl="0">
+      <w:start w:val="1"/>
+      <w:numFmt w:val="bullet"/>
+      <w:lvlText w:val=""/>
+      <w:lvlJc w:val="left"/>
+      <w:pPr>
+        <w:tabs>
+          <w:tab w:val="num" w:pos="720"/>
+        </w:tabs>
+        <w:ind w:left="720" w:hanging="360"/>
+      </w:pPr>
+      <w:rPr>
+        <w:rFonts w:ascii="Symbol" w:hAnsi="Symbol" w:hint="default"/>
+        <w:sz w:val="20"/>
+      </w:rPr>
+    </w:lvl>
+    <w:lvl w:ilvl="1" w:tentative="1">
+      <w:start w:val="1"/>
+      <w:numFmt w:val="bullet"/>
+      <w:lvlText w:val="o"/>
+      <w:lvlJc w:val="left"/>
+      <w:pPr>
+        <w:tabs>
+          <w:tab w:val="num" w:pos="1440"/>
+        </w:tabs>
+        <w:ind w:left="1440" w:hanging="360"/>
+      </w:pPr>
+      <w:rPr>
+        <w:rFonts w:ascii="Courier New" w:hAnsi="Courier New" w:hint="default"/>
+        <w:sz w:val="20"/>
+      </w:rPr>
+    </w:lvl>
+    <w:lvl w:ilvl="2" w:tentative="1">
+      <w:start w:val="1"/>
+      <w:numFmt w:val="bullet"/>
+      <w:lvlText w:val=""/>
+      <w:lvlJc w:val="left"/>
+      <w:pPr>
+        <w:tabs>
+          <w:tab w:val="num" w:pos="2160"/>
+        </w:tabs>
+        <w:ind w:left="2160" w:hanging="360"/>
+      </w:pPr>
+      <w:rPr>
+        <w:rFonts w:ascii="Wingdings" w:hAnsi="Wingdings" w:hint="default"/>
+        <w:sz w:val="20"/>
+      </w:rPr>
+    </w:lvl>
+    <w:lvl w:ilvl="3" w:tentative="1">
+      <w:start w:val="1"/>
+      <w:numFmt w:val="bullet"/>
+      <w:lvlText w:val=""/>
+      <w:lvlJc w:val="left"/>
+      <w:pPr>
+        <w:tabs>
+          <w:tab w:val="num" w:pos="2880"/>
+        </w:tabs>
+        <w:ind w:left="2880" w:hanging="360"/>
+      </w:pPr>
+      <w:rPr>
+        <w:rFonts w:ascii="Wingdings" w:hAnsi="Wingdings" w:hint="default"/>
+        <w:sz w:val="20"/>
+      </w:rPr>
+    </w:lvl>
+    <w:lvl w:ilvl="4" w:tentative="1">
+      <w:start w:val="1"/>
+      <w:numFmt w:val="bullet"/>
+      <w:lvlText w:val=""/>
+      <w:lvlJc w:val="left"/>
+      <w:pPr>
+        <w:tabs>
+          <w:tab w:val="num" w:pos="3600"/>
+        </w:tabs>
+        <w:ind w:left="3600" w:hanging="360"/>
+      </w:pPr>
+      <w:rPr>
+        <w:rFonts w:ascii="Wingdings" w:hAnsi="Wingdings" w:hint="default"/>
+        <w:sz w:val="20"/>
+      </w:rPr>
+    </w:lvl>
+    <w:lvl w:ilvl="5" w:tentative="1">
+      <w:start w:val="1"/>
+      <w:numFmt w:val="bullet"/>
+      <w:lvlText w:val=""/>
+      <w:lvlJc w:val="left"/>
+      <w:pPr>
+        <w:tabs>
+          <w:tab w:val="num" w:pos="4320"/>
+        </w:tabs>
+        <w:ind w:left="4320" w:hanging="360"/>
+      </w:pPr>
+      <w:rPr>
+        <w:rFonts w:ascii="Wingdings" w:hAnsi="Wingdings" w:hint="default"/>
+        <w:sz w:val="20"/>
+      </w:rPr>
+    </w:lvl>
+    <w:lvl w:ilvl="6" w:tentative="1">
+      <w:start w:val="1"/>
+      <w:numFmt w:val="bullet"/>
+      <w:lvlText w:val=""/>
+      <w:lvlJc w:val="left"/>
+      <w:pPr>
+        <w:tabs>
+          <w:tab w:val="num" w:pos="5040"/>
+        </w:tabs>
+        <w:ind w:left="5040" w:hanging="360"/>
+      </w:pPr>
+      <w:rPr>
+        <w:rFonts w:ascii="Wingdings" w:hAnsi="Wingdings" w:hint="default"/>
+        <w:sz w:val="20"/>
+      </w:rPr>
+    </w:lvl>
+    <w:lvl w:ilvl="7" w:tentative="1">
+      <w:start w:val="1"/>
+      <w:numFmt w:val="bullet"/>
+      <w:lvlText w:val=""/>
+      <w:lvlJc w:val="left"/>
+      <w:pPr>
+        <w:tabs>
+          <w:tab w:val="num" w:pos="5760"/>
+        </w:tabs>
+        <w:ind w:left="5760" w:hanging="360"/>
+      </w:pPr>
+      <w:rPr>
+        <w:rFonts w:ascii="Wingdings" w:hAnsi="Wingdings" w:hint="default"/>
+        <w:sz w:val="20"/>
+      </w:rPr>
+    </w:lvl>
+    <w:lvl w:ilvl="8" w:tentative="1">
+      <w:start w:val="1"/>
+      <w:numFmt w:val="bullet"/>
+      <w:lvlText w:val=""/>
+      <w:lvlJc w:val="left"/>
+      <w:pPr>
+        <w:tabs>
+          <w:tab w:val="num" w:pos="6480"/>
+        </w:tabs>
+        <w:ind w:left="6480" w:hanging="360"/>
+      </w:pPr>
+      <w:rPr>
+        <w:rFonts w:ascii="Wingdings" w:hAnsi="Wingdings" w:hint="default"/>
+        <w:sz w:val="20"/>
+      </w:rPr>
+    </w:lvl>
+  </w:abstractNum>
+  <w:abstractNum w:abstractNumId="43" w15:restartNumberingAfterBreak="0">
     <w:nsid w:val="71B611A4"/>
     <w:multiLevelType w:val="multilevel"/>
     <w:tmpl w:val="19C03C30"/>
@@ -11982,7 +14502,120 @@
       </w:rPr>
     </w:lvl>
   </w:abstractNum>
-  <w:abstractNum w:abstractNumId="30" w15:restartNumberingAfterBreak="0">
+  <w:abstractNum w:abstractNumId="44" w15:restartNumberingAfterBreak="0">
+    <w:nsid w:val="73694AF1"/>
+    <w:multiLevelType w:val="hybridMultilevel"/>
+    <w:tmpl w:val="98440702"/>
+    <w:lvl w:ilvl="0" w:tplc="04150001">
+      <w:start w:val="1"/>
+      <w:numFmt w:val="bullet"/>
+      <w:lvlText w:val=""/>
+      <w:lvlJc w:val="left"/>
+      <w:pPr>
+        <w:ind w:left="1440" w:hanging="360"/>
+      </w:pPr>
+      <w:rPr>
+        <w:rFonts w:ascii="Symbol" w:hAnsi="Symbol" w:hint="default"/>
+      </w:rPr>
+    </w:lvl>
+    <w:lvl w:ilvl="1" w:tplc="04150003" w:tentative="1">
+      <w:start w:val="1"/>
+      <w:numFmt w:val="bullet"/>
+      <w:lvlText w:val="o"/>
+      <w:lvlJc w:val="left"/>
+      <w:pPr>
+        <w:ind w:left="2160" w:hanging="360"/>
+      </w:pPr>
+      <w:rPr>
+        <w:rFonts w:ascii="Courier New" w:hAnsi="Courier New" w:cs="Courier New" w:hint="default"/>
+      </w:rPr>
+    </w:lvl>
+    <w:lvl w:ilvl="2" w:tplc="04150005" w:tentative="1">
+      <w:start w:val="1"/>
+      <w:numFmt w:val="bullet"/>
+      <w:lvlText w:val=""/>
+      <w:lvlJc w:val="left"/>
+      <w:pPr>
+        <w:ind w:left="2880" w:hanging="360"/>
+      </w:pPr>
+      <w:rPr>
+        <w:rFonts w:ascii="Wingdings" w:hAnsi="Wingdings" w:hint="default"/>
+      </w:rPr>
+    </w:lvl>
+    <w:lvl w:ilvl="3" w:tplc="04150001" w:tentative="1">
+      <w:start w:val="1"/>
+      <w:numFmt w:val="bullet"/>
+      <w:lvlText w:val=""/>
+      <w:lvlJc w:val="left"/>
+      <w:pPr>
+        <w:ind w:left="3600" w:hanging="360"/>
+      </w:pPr>
+      <w:rPr>
+        <w:rFonts w:ascii="Symbol" w:hAnsi="Symbol" w:hint="default"/>
+      </w:rPr>
+    </w:lvl>
+    <w:lvl w:ilvl="4" w:tplc="04150003" w:tentative="1">
+      <w:start w:val="1"/>
+      <w:numFmt w:val="bullet"/>
+      <w:lvlText w:val="o"/>
+      <w:lvlJc w:val="left"/>
+      <w:pPr>
+        <w:ind w:left="4320" w:hanging="360"/>
+      </w:pPr>
+      <w:rPr>
+        <w:rFonts w:ascii="Courier New" w:hAnsi="Courier New" w:cs="Courier New" w:hint="default"/>
+      </w:rPr>
+    </w:lvl>
+    <w:lvl w:ilvl="5" w:tplc="04150005" w:tentative="1">
+      <w:start w:val="1"/>
+      <w:numFmt w:val="bullet"/>
+      <w:lvlText w:val=""/>
+      <w:lvlJc w:val="left"/>
+      <w:pPr>
+        <w:ind w:left="5040" w:hanging="360"/>
+      </w:pPr>
+      <w:rPr>
+        <w:rFonts w:ascii="Wingdings" w:hAnsi="Wingdings" w:hint="default"/>
+      </w:rPr>
+    </w:lvl>
+    <w:lvl w:ilvl="6" w:tplc="04150001" w:tentative="1">
+      <w:start w:val="1"/>
+      <w:numFmt w:val="bullet"/>
+      <w:lvlText w:val=""/>
+      <w:lvlJc w:val="left"/>
+      <w:pPr>
+        <w:ind w:left="5760" w:hanging="360"/>
+      </w:pPr>
+      <w:rPr>
+        <w:rFonts w:ascii="Symbol" w:hAnsi="Symbol" w:hint="default"/>
+      </w:rPr>
+    </w:lvl>
+    <w:lvl w:ilvl="7" w:tplc="04150003" w:tentative="1">
+      <w:start w:val="1"/>
+      <w:numFmt w:val="bullet"/>
+      <w:lvlText w:val="o"/>
+      <w:lvlJc w:val="left"/>
+      <w:pPr>
+        <w:ind w:left="6480" w:hanging="360"/>
+      </w:pPr>
+      <w:rPr>
+        <w:rFonts w:ascii="Courier New" w:hAnsi="Courier New" w:cs="Courier New" w:hint="default"/>
+      </w:rPr>
+    </w:lvl>
+    <w:lvl w:ilvl="8" w:tplc="04150005" w:tentative="1">
+      <w:start w:val="1"/>
+      <w:numFmt w:val="bullet"/>
+      <w:lvlText w:val=""/>
+      <w:lvlJc w:val="left"/>
+      <w:pPr>
+        <w:ind w:left="7200" w:hanging="360"/>
+      </w:pPr>
+      <w:rPr>
+        <w:rFonts w:ascii="Wingdings" w:hAnsi="Wingdings" w:hint="default"/>
+      </w:rPr>
+    </w:lvl>
+  </w:abstractNum>
+  <w:abstractNum w:abstractNumId="45" w15:restartNumberingAfterBreak="0">
     <w:nsid w:val="76E50C16"/>
     <w:multiLevelType w:val="hybridMultilevel"/>
     <w:tmpl w:val="D4A8D7CA"/>
@@ -12095,7 +14728,7 @@
       </w:rPr>
     </w:lvl>
   </w:abstractNum>
-  <w:abstractNum w:abstractNumId="31" w15:restartNumberingAfterBreak="0">
+  <w:abstractNum w:abstractNumId="46" w15:restartNumberingAfterBreak="0">
     <w:nsid w:val="770F4D26"/>
     <w:multiLevelType w:val="hybridMultilevel"/>
     <w:tmpl w:val="0054F98C"/>
@@ -12208,7 +14841,7 @@
       </w:rPr>
     </w:lvl>
   </w:abstractNum>
-  <w:abstractNum w:abstractNumId="32" w15:restartNumberingAfterBreak="0">
+  <w:abstractNum w:abstractNumId="47" w15:restartNumberingAfterBreak="0">
     <w:nsid w:val="77FE2F63"/>
     <w:multiLevelType w:val="multilevel"/>
     <w:tmpl w:val="19C03C30"/>
@@ -12320,7 +14953,7 @@
       </w:rPr>
     </w:lvl>
   </w:abstractNum>
-  <w:abstractNum w:abstractNumId="33" w15:restartNumberingAfterBreak="0">
+  <w:abstractNum w:abstractNumId="48" w15:restartNumberingAfterBreak="0">
     <w:nsid w:val="7AEA33D2"/>
     <w:multiLevelType w:val="hybridMultilevel"/>
     <w:tmpl w:val="5FE2D218"/>
@@ -12432,10 +15065,123 @@
       </w:rPr>
     </w:lvl>
   </w:abstractNum>
-  <w:abstractNum w:abstractNumId="34" w15:restartNumberingAfterBreak="0">
+  <w:abstractNum w:abstractNumId="49" w15:restartNumberingAfterBreak="0">
     <w:nsid w:val="7C594229"/>
     <w:multiLevelType w:val="hybridMultilevel"/>
     <w:tmpl w:val="A73AE73A"/>
+    <w:lvl w:ilvl="0" w:tplc="04150001">
+      <w:start w:val="1"/>
+      <w:numFmt w:val="bullet"/>
+      <w:lvlText w:val=""/>
+      <w:lvlJc w:val="left"/>
+      <w:pPr>
+        <w:ind w:left="1800" w:hanging="360"/>
+      </w:pPr>
+      <w:rPr>
+        <w:rFonts w:ascii="Symbol" w:hAnsi="Symbol" w:hint="default"/>
+      </w:rPr>
+    </w:lvl>
+    <w:lvl w:ilvl="1" w:tplc="04150003" w:tentative="1">
+      <w:start w:val="1"/>
+      <w:numFmt w:val="bullet"/>
+      <w:lvlText w:val="o"/>
+      <w:lvlJc w:val="left"/>
+      <w:pPr>
+        <w:ind w:left="2520" w:hanging="360"/>
+      </w:pPr>
+      <w:rPr>
+        <w:rFonts w:ascii="Courier New" w:hAnsi="Courier New" w:cs="Courier New" w:hint="default"/>
+      </w:rPr>
+    </w:lvl>
+    <w:lvl w:ilvl="2" w:tplc="04150005" w:tentative="1">
+      <w:start w:val="1"/>
+      <w:numFmt w:val="bullet"/>
+      <w:lvlText w:val=""/>
+      <w:lvlJc w:val="left"/>
+      <w:pPr>
+        <w:ind w:left="3240" w:hanging="360"/>
+      </w:pPr>
+      <w:rPr>
+        <w:rFonts w:ascii="Wingdings" w:hAnsi="Wingdings" w:hint="default"/>
+      </w:rPr>
+    </w:lvl>
+    <w:lvl w:ilvl="3" w:tplc="04150001" w:tentative="1">
+      <w:start w:val="1"/>
+      <w:numFmt w:val="bullet"/>
+      <w:lvlText w:val=""/>
+      <w:lvlJc w:val="left"/>
+      <w:pPr>
+        <w:ind w:left="3960" w:hanging="360"/>
+      </w:pPr>
+      <w:rPr>
+        <w:rFonts w:ascii="Symbol" w:hAnsi="Symbol" w:hint="default"/>
+      </w:rPr>
+    </w:lvl>
+    <w:lvl w:ilvl="4" w:tplc="04150003" w:tentative="1">
+      <w:start w:val="1"/>
+      <w:numFmt w:val="bullet"/>
+      <w:lvlText w:val="o"/>
+      <w:lvlJc w:val="left"/>
+      <w:pPr>
+        <w:ind w:left="4680" w:hanging="360"/>
+      </w:pPr>
+      <w:rPr>
+        <w:rFonts w:ascii="Courier New" w:hAnsi="Courier New" w:cs="Courier New" w:hint="default"/>
+      </w:rPr>
+    </w:lvl>
+    <w:lvl w:ilvl="5" w:tplc="04150005" w:tentative="1">
+      <w:start w:val="1"/>
+      <w:numFmt w:val="bullet"/>
+      <w:lvlText w:val=""/>
+      <w:lvlJc w:val="left"/>
+      <w:pPr>
+        <w:ind w:left="5400" w:hanging="360"/>
+      </w:pPr>
+      <w:rPr>
+        <w:rFonts w:ascii="Wingdings" w:hAnsi="Wingdings" w:hint="default"/>
+      </w:rPr>
+    </w:lvl>
+    <w:lvl w:ilvl="6" w:tplc="04150001" w:tentative="1">
+      <w:start w:val="1"/>
+      <w:numFmt w:val="bullet"/>
+      <w:lvlText w:val=""/>
+      <w:lvlJc w:val="left"/>
+      <w:pPr>
+        <w:ind w:left="6120" w:hanging="360"/>
+      </w:pPr>
+      <w:rPr>
+        <w:rFonts w:ascii="Symbol" w:hAnsi="Symbol" w:hint="default"/>
+      </w:rPr>
+    </w:lvl>
+    <w:lvl w:ilvl="7" w:tplc="04150003" w:tentative="1">
+      <w:start w:val="1"/>
+      <w:numFmt w:val="bullet"/>
+      <w:lvlText w:val="o"/>
+      <w:lvlJc w:val="left"/>
+      <w:pPr>
+        <w:ind w:left="6840" w:hanging="360"/>
+      </w:pPr>
+      <w:rPr>
+        <w:rFonts w:ascii="Courier New" w:hAnsi="Courier New" w:cs="Courier New" w:hint="default"/>
+      </w:rPr>
+    </w:lvl>
+    <w:lvl w:ilvl="8" w:tplc="04150005" w:tentative="1">
+      <w:start w:val="1"/>
+      <w:numFmt w:val="bullet"/>
+      <w:lvlText w:val=""/>
+      <w:lvlJc w:val="left"/>
+      <w:pPr>
+        <w:ind w:left="7560" w:hanging="360"/>
+      </w:pPr>
+      <w:rPr>
+        <w:rFonts w:ascii="Wingdings" w:hAnsi="Wingdings" w:hint="default"/>
+      </w:rPr>
+    </w:lvl>
+  </w:abstractNum>
+  <w:abstractNum w:abstractNumId="50" w15:restartNumberingAfterBreak="0">
+    <w:nsid w:val="7E851AF2"/>
+    <w:multiLevelType w:val="hybridMultilevel"/>
+    <w:tmpl w:val="BBA2F078"/>
     <w:lvl w:ilvl="0" w:tplc="04150001">
       <w:start w:val="1"/>
       <w:numFmt w:val="bullet"/>
@@ -12549,31 +15295,31 @@
     <w:abstractNumId w:val="0"/>
   </w:num>
   <w:num w:numId="2" w16cid:durableId="880166628">
-    <w:abstractNumId w:val="11"/>
+    <w:abstractNumId w:val="15"/>
   </w:num>
   <w:num w:numId="3" w16cid:durableId="739794282">
-    <w:abstractNumId w:val="18"/>
+    <w:abstractNumId w:val="26"/>
   </w:num>
   <w:num w:numId="4" w16cid:durableId="190651065">
-    <w:abstractNumId w:val="22"/>
+    <w:abstractNumId w:val="33"/>
   </w:num>
   <w:num w:numId="5" w16cid:durableId="815875795">
-    <w:abstractNumId w:val="21"/>
+    <w:abstractNumId w:val="32"/>
   </w:num>
   <w:num w:numId="6" w16cid:durableId="1353994589">
-    <w:abstractNumId w:val="33"/>
+    <w:abstractNumId w:val="48"/>
   </w:num>
   <w:num w:numId="7" w16cid:durableId="1708795875">
-    <w:abstractNumId w:val="20"/>
+    <w:abstractNumId w:val="30"/>
   </w:num>
   <w:num w:numId="8" w16cid:durableId="1028486844">
-    <w:abstractNumId w:val="28"/>
+    <w:abstractNumId w:val="41"/>
   </w:num>
   <w:num w:numId="9" w16cid:durableId="757021575">
-    <w:abstractNumId w:val="5"/>
+    <w:abstractNumId w:val="6"/>
   </w:num>
   <w:num w:numId="10" w16cid:durableId="1897818598">
-    <w:abstractNumId w:val="27"/>
+    <w:abstractNumId w:val="40"/>
   </w:num>
   <w:num w:numId="11" w16cid:durableId="408356218">
     <w:abstractNumId w:val="1"/>
@@ -12582,73 +15328,121 @@
     <w:abstractNumId w:val="3"/>
   </w:num>
   <w:num w:numId="13" w16cid:durableId="75635502">
-    <w:abstractNumId w:val="8"/>
+    <w:abstractNumId w:val="10"/>
   </w:num>
   <w:num w:numId="14" w16cid:durableId="1896888273">
-    <w:abstractNumId w:val="26"/>
+    <w:abstractNumId w:val="39"/>
   </w:num>
   <w:num w:numId="15" w16cid:durableId="1646932997">
-    <w:abstractNumId w:val="32"/>
+    <w:abstractNumId w:val="47"/>
   </w:num>
   <w:num w:numId="16" w16cid:durableId="2074500041">
-    <w:abstractNumId w:val="29"/>
+    <w:abstractNumId w:val="43"/>
   </w:num>
   <w:num w:numId="17" w16cid:durableId="2074502361">
-    <w:abstractNumId w:val="15"/>
+    <w:abstractNumId w:val="20"/>
   </w:num>
   <w:num w:numId="18" w16cid:durableId="1480078308">
     <w:abstractNumId w:val="2"/>
   </w:num>
   <w:num w:numId="19" w16cid:durableId="791094684">
-    <w:abstractNumId w:val="19"/>
+    <w:abstractNumId w:val="29"/>
   </w:num>
   <w:num w:numId="20" w16cid:durableId="1736927188">
-    <w:abstractNumId w:val="12"/>
+    <w:abstractNumId w:val="16"/>
   </w:num>
   <w:num w:numId="21" w16cid:durableId="1338534468">
+    <w:abstractNumId w:val="17"/>
+  </w:num>
+  <w:num w:numId="22" w16cid:durableId="859128674">
     <w:abstractNumId w:val="13"/>
   </w:num>
-  <w:num w:numId="22" w16cid:durableId="859128674">
-    <w:abstractNumId w:val="10"/>
-  </w:num>
   <w:num w:numId="23" w16cid:durableId="1077479869">
-    <w:abstractNumId w:val="24"/>
+    <w:abstractNumId w:val="35"/>
   </w:num>
   <w:num w:numId="24" w16cid:durableId="1437091155">
-    <w:abstractNumId w:val="23"/>
+    <w:abstractNumId w:val="34"/>
   </w:num>
   <w:num w:numId="25" w16cid:durableId="2128117655">
-    <w:abstractNumId w:val="31"/>
+    <w:abstractNumId w:val="46"/>
   </w:num>
   <w:num w:numId="26" w16cid:durableId="1500806492">
     <w:abstractNumId w:val="4"/>
   </w:num>
   <w:num w:numId="27" w16cid:durableId="99692645">
+    <w:abstractNumId w:val="37"/>
+  </w:num>
+  <w:num w:numId="28" w16cid:durableId="1002666103">
+    <w:abstractNumId w:val="24"/>
+  </w:num>
+  <w:num w:numId="29" w16cid:durableId="1471628019">
+    <w:abstractNumId w:val="8"/>
+  </w:num>
+  <w:num w:numId="30" w16cid:durableId="221673993">
+    <w:abstractNumId w:val="45"/>
+  </w:num>
+  <w:num w:numId="31" w16cid:durableId="1770009682">
+    <w:abstractNumId w:val="49"/>
+  </w:num>
+  <w:num w:numId="32" w16cid:durableId="1431509935">
+    <w:abstractNumId w:val="19"/>
+  </w:num>
+  <w:num w:numId="33" w16cid:durableId="549004340">
+    <w:abstractNumId w:val="9"/>
+  </w:num>
+  <w:num w:numId="34" w16cid:durableId="1205212902">
+    <w:abstractNumId w:val="21"/>
+  </w:num>
+  <w:num w:numId="35" w16cid:durableId="556091600">
+    <w:abstractNumId w:val="11"/>
+  </w:num>
+  <w:num w:numId="36" w16cid:durableId="1457142012">
+    <w:abstractNumId w:val="31"/>
+  </w:num>
+  <w:num w:numId="37" w16cid:durableId="1489519820">
     <w:abstractNumId w:val="25"/>
   </w:num>
-  <w:num w:numId="28" w16cid:durableId="1002666103">
-    <w:abstractNumId w:val="17"/>
+  <w:num w:numId="38" w16cid:durableId="1270746916">
+    <w:abstractNumId w:val="50"/>
   </w:num>
-  <w:num w:numId="29" w16cid:durableId="1471628019">
-    <w:abstractNumId w:val="6"/>
+  <w:num w:numId="39" w16cid:durableId="1847749152">
+    <w:abstractNumId w:val="12"/>
   </w:num>
-  <w:num w:numId="30" w16cid:durableId="221673993">
-    <w:abstractNumId w:val="30"/>
-  </w:num>
-  <w:num w:numId="31" w16cid:durableId="1770009682">
-    <w:abstractNumId w:val="34"/>
-  </w:num>
-  <w:num w:numId="32" w16cid:durableId="1431509935">
+  <w:num w:numId="40" w16cid:durableId="1351764143">
     <w:abstractNumId w:val="14"/>
   </w:num>
-  <w:num w:numId="33" w16cid:durableId="549004340">
+  <w:num w:numId="41" w16cid:durableId="102726857">
+    <w:abstractNumId w:val="42"/>
+  </w:num>
+  <w:num w:numId="42" w16cid:durableId="1552229069">
+    <w:abstractNumId w:val="27"/>
+  </w:num>
+  <w:num w:numId="43" w16cid:durableId="95756499">
+    <w:abstractNumId w:val="36"/>
+  </w:num>
+  <w:num w:numId="44" w16cid:durableId="227225493">
     <w:abstractNumId w:val="7"/>
   </w:num>
-  <w:num w:numId="34" w16cid:durableId="1205212902">
-    <w:abstractNumId w:val="16"/>
+  <w:num w:numId="45" w16cid:durableId="426736883">
+    <w:abstractNumId w:val="22"/>
   </w:num>
-  <w:num w:numId="35" w16cid:durableId="556091600">
-    <w:abstractNumId w:val="9"/>
+  <w:num w:numId="46" w16cid:durableId="1407725970">
+    <w:abstractNumId w:val="44"/>
+  </w:num>
+  <w:num w:numId="47" w16cid:durableId="1884901196">
+    <w:abstractNumId w:val="5"/>
+  </w:num>
+  <w:num w:numId="48" w16cid:durableId="1825537777">
+    <w:abstractNumId w:val="38"/>
+  </w:num>
+  <w:num w:numId="49" w16cid:durableId="346715929">
+    <w:abstractNumId w:val="28"/>
+  </w:num>
+  <w:num w:numId="50" w16cid:durableId="1426027521">
+    <w:abstractNumId w:val="23"/>
+  </w:num>
+  <w:num w:numId="51" w16cid:durableId="122618797">
+    <w:abstractNumId w:val="18"/>
   </w:num>
 </w:numbering>
 </file>
@@ -14007,6 +16801,17 @@
       </w:tcPr>
     </w:tblStylePr>
   </w:style>
+  <w:style w:type="paragraph" w:styleId="NormalnyWeb">
+    <w:name w:val="Normal (Web)"/>
+    <w:basedOn w:val="Normalny"/>
+    <w:uiPriority w:val="99"/>
+    <w:semiHidden/>
+    <w:unhideWhenUsed/>
+    <w:rsid w:val="00D82764"/>
+    <w:rPr>
+      <w:rFonts w:ascii="Times New Roman" w:hAnsi="Times New Roman"/>
+    </w:rPr>
+  </w:style>
 </w:styles>
 </file>
 

</xml_diff>